<commit_message>
progresso na escrita do relatório
</commit_message>
<xml_diff>
--- a/PT/TRABALHO.docx
+++ b/PT/TRABALHO.docx
@@ -918,196 +918,338 @@
     </w:p>
     <w:p>
       <w:r>
-        <w:t>A</w:t>
-      </w:r>
-      <w:r>
-        <w:t xml:space="preserve"> recolha da informação </w:t>
-      </w:r>
-      <w:r>
+        <w:rPr>
+          <w:highlight w:val="darkBlue"/>
+        </w:rPr>
+        <w:t xml:space="preserve">A recolha da informação </w:t>
+      </w:r>
+      <w:r>
+        <w:rPr>
+          <w:highlight w:val="darkBlue"/>
+        </w:rPr>
         <w:t xml:space="preserve">médica </w:t>
       </w:r>
       <w:r>
+        <w:rPr>
+          <w:highlight w:val="darkBlue"/>
+        </w:rPr>
         <w:t xml:space="preserve">é </w:t>
       </w:r>
       <w:r>
+        <w:rPr>
+          <w:highlight w:val="darkBlue"/>
+        </w:rPr>
         <w:t xml:space="preserve">feita </w:t>
       </w:r>
       <w:r>
+        <w:rPr>
+          <w:highlight w:val="darkBlue"/>
+        </w:rPr>
         <w:t xml:space="preserve">durante </w:t>
       </w:r>
       <w:r>
+        <w:rPr>
+          <w:highlight w:val="darkBlue"/>
+        </w:rPr>
         <w:t xml:space="preserve">uma </w:t>
       </w:r>
       <w:r>
+        <w:rPr>
+          <w:highlight w:val="darkBlue"/>
+        </w:rPr>
         <w:t xml:space="preserve">consulta </w:t>
       </w:r>
       <w:r>
+        <w:rPr>
+          <w:highlight w:val="darkBlue"/>
+        </w:rPr>
         <w:t xml:space="preserve">médica, </w:t>
       </w:r>
       <w:r>
+        <w:rPr>
+          <w:highlight w:val="darkBlue"/>
+        </w:rPr>
         <w:t>essencialmente através da narrativa do doente, d</w:t>
       </w:r>
       <w:r>
+        <w:rPr>
+          <w:highlight w:val="darkBlue"/>
+        </w:rPr>
         <w:t xml:space="preserve">e exames complementares </w:t>
       </w:r>
       <w:r>
+        <w:rPr>
+          <w:highlight w:val="darkBlue"/>
+        </w:rPr>
         <w:t xml:space="preserve">e, eventualmente, </w:t>
       </w:r>
       <w:r>
+        <w:rPr>
+          <w:highlight w:val="darkBlue"/>
+        </w:rPr>
         <w:t>através da</w:t>
       </w:r>
       <w:r>
+        <w:rPr>
+          <w:highlight w:val="darkBlue"/>
+        </w:rPr>
         <w:t xml:space="preserve"> consulta </w:t>
       </w:r>
       <w:r>
+        <w:rPr>
+          <w:highlight w:val="darkBlue"/>
+        </w:rPr>
         <w:t xml:space="preserve">ao </w:t>
       </w:r>
       <w:r>
+        <w:rPr>
+          <w:highlight w:val="darkBlue"/>
+        </w:rPr>
         <w:t xml:space="preserve">processo </w:t>
       </w:r>
       <w:r>
+        <w:rPr>
+          <w:highlight w:val="darkBlue"/>
+        </w:rPr>
         <w:t xml:space="preserve">e </w:t>
       </w:r>
       <w:r>
+        <w:rPr>
+          <w:highlight w:val="darkBlue"/>
+        </w:rPr>
         <w:t xml:space="preserve">à </w:t>
       </w:r>
       <w:r>
+        <w:rPr>
+          <w:highlight w:val="darkBlue"/>
+        </w:rPr>
         <w:t xml:space="preserve">ficha clínica </w:t>
       </w:r>
       <w:r>
+        <w:rPr>
+          <w:highlight w:val="darkBlue"/>
+        </w:rPr>
         <w:t>anterior do doente.</w:t>
       </w:r>
     </w:p>
     <w:p>
       <w:r>
+        <w:rPr>
+          <w:highlight w:val="darkBlue"/>
+        </w:rPr>
         <w:t xml:space="preserve">A informação existente num </w:t>
       </w:r>
       <w:r>
+        <w:rPr>
+          <w:highlight w:val="darkBlue"/>
+        </w:rPr>
         <w:t>processo</w:t>
       </w:r>
       <w:r>
+        <w:rPr>
+          <w:highlight w:val="darkBlue"/>
+        </w:rPr>
         <w:t xml:space="preserve"> cl</w:t>
       </w:r>
       <w:r>
+        <w:rPr>
+          <w:highlight w:val="darkBlue"/>
+        </w:rPr>
         <w:t>í</w:t>
       </w:r>
       <w:r>
+        <w:rPr>
+          <w:highlight w:val="darkBlue"/>
+        </w:rPr>
         <w:t>nico corresponde a informação maioritariamente alfanumérica, ou seja, que pode ser representada por </w:t>
       </w:r>
       <w:r>
         <w:rPr>
           <w:b/>
           <w:bCs/>
+          <w:highlight w:val="darkBlue"/>
         </w:rPr>
         <w:t>carateres </w:t>
       </w:r>
       <w:r>
+        <w:rPr>
+          <w:highlight w:val="darkBlue"/>
+        </w:rPr>
         <w:t>ou </w:t>
       </w:r>
       <w:r>
         <w:rPr>
           <w:b/>
           <w:bCs/>
+          <w:highlight w:val="darkBlue"/>
         </w:rPr>
         <w:t>dígitos</w:t>
       </w:r>
       <w:r>
+        <w:rPr>
+          <w:highlight w:val="darkBlue"/>
+        </w:rPr>
         <w:t>. A restante informação, fundamentalmente aquela proveniente dos meios complementares de diagnóstico, como </w:t>
       </w:r>
       <w:r>
         <w:rPr>
           <w:b/>
           <w:bCs/>
+          <w:highlight w:val="darkBlue"/>
         </w:rPr>
         <w:t>sinal</w:t>
       </w:r>
       <w:r>
+        <w:rPr>
+          <w:highlight w:val="darkBlue"/>
+        </w:rPr>
         <w:t> ou </w:t>
       </w:r>
       <w:r>
         <w:rPr>
           <w:b/>
           <w:bCs/>
+          <w:highlight w:val="darkBlue"/>
         </w:rPr>
         <w:t>imagem</w:t>
       </w:r>
       <w:r>
+        <w:rPr>
+          <w:highlight w:val="darkBlue"/>
+        </w:rPr>
         <w:t>, habitualmente não está disponível juntamente com o processo clínico (</w:t>
       </w:r>
       <w:proofErr w:type="spellStart"/>
       <w:r>
+        <w:rPr>
+          <w:highlight w:val="darkBlue"/>
+        </w:rPr>
         <w:t>ex</w:t>
       </w:r>
       <w:proofErr w:type="spellEnd"/>
       <w:r>
-        <w:t>: imagens das endoscopias só são visualizadas quando explicitamente solicitadas), não ficando toda a informação clínica de um dado doente disponível como um todo. </w:t>
-      </w:r>
-    </w:p>
-    <w:p>
-      <w:r>
+        <w:rPr>
+          <w:highlight w:val="darkBlue"/>
+        </w:rPr>
+        <w:t>: imagens das endoscopias só são visualizadas quando explicitamente solicitadas), não ficando toda a informação clínica de um dado doente disponível como um todo.</w:t>
+      </w:r>
+      <w:r>
+        <w:t> </w:t>
+      </w:r>
+    </w:p>
+    <w:p>
+      <w:r>
+        <w:rPr>
+          <w:highlight w:val="darkBlue"/>
+        </w:rPr>
         <w:t xml:space="preserve">Na realidade muitas </w:t>
       </w:r>
       <w:r>
+        <w:rPr>
+          <w:highlight w:val="darkBlue"/>
+        </w:rPr>
         <w:t>das vezes os profissionais não dispõem d</w:t>
       </w:r>
       <w:r>
+        <w:rPr>
+          <w:highlight w:val="darkBlue"/>
+        </w:rPr>
         <w:t>a</w:t>
       </w:r>
       <w:r>
+        <w:rPr>
+          <w:highlight w:val="darkBlue"/>
+        </w:rPr>
         <w:t xml:space="preserve"> informação completa </w:t>
       </w:r>
       <w:r>
+        <w:rPr>
+          <w:highlight w:val="darkBlue"/>
+        </w:rPr>
         <w:t xml:space="preserve">sobre os </w:t>
       </w:r>
       <w:r>
+        <w:rPr>
+          <w:highlight w:val="darkBlue"/>
+        </w:rPr>
         <w:t xml:space="preserve">doentes, o que poderá </w:t>
       </w:r>
       <w:r>
-        <w:t>refletir</w:t>
-      </w:r>
-      <w:r>
-        <w:t>-se</w:t>
-      </w:r>
-      <w:r>
+        <w:rPr>
+          <w:highlight w:val="darkBlue"/>
+        </w:rPr>
+        <w:t>refletir-se</w:t>
+      </w:r>
+      <w:r>
+        <w:rPr>
+          <w:highlight w:val="darkBlue"/>
+        </w:rPr>
         <w:t xml:space="preserve"> na qualidade e </w:t>
       </w:r>
       <w:r>
+        <w:rPr>
+          <w:highlight w:val="darkBlue"/>
+        </w:rPr>
         <w:t xml:space="preserve">nos </w:t>
       </w:r>
       <w:r>
+        <w:rPr>
+          <w:highlight w:val="darkBlue"/>
+        </w:rPr>
         <w:t xml:space="preserve">resultados da sua intervenção. </w:t>
       </w:r>
       <w:r>
+        <w:rPr>
+          <w:highlight w:val="darkBlue"/>
+        </w:rPr>
         <w:t xml:space="preserve">Estas falhas de </w:t>
       </w:r>
       <w:r>
+        <w:rPr>
+          <w:highlight w:val="darkBlue"/>
+        </w:rPr>
         <w:t>comunicação podem conduzir a quebras na continuidade dos serviços prestados, a tratamentos/procedimentos inadequados ou pouco eficazes, com efeitos negativos para o</w:t>
       </w:r>
       <w:r>
+        <w:rPr>
+          <w:highlight w:val="darkBlue"/>
+        </w:rPr>
         <w:t xml:space="preserve"> </w:t>
       </w:r>
       <w:r>
+        <w:rPr>
+          <w:highlight w:val="darkBlue"/>
+        </w:rPr>
         <w:t>bem-estar</w:t>
       </w:r>
       <w:r>
+        <w:rPr>
+          <w:highlight w:val="darkBlue"/>
+        </w:rPr>
         <w:t xml:space="preserve"> do</w:t>
       </w:r>
       <w:r>
+        <w:rPr>
+          <w:highlight w:val="darkBlue"/>
+        </w:rPr>
         <w:t xml:space="preserve"> doente</w:t>
       </w:r>
       <w:r>
-        <w:t xml:space="preserve"> (</w:t>
-      </w:r>
-      <w:r>
-        <w:t>Comunicação em saúde e a segurança do doente:  problemas e desafios</w:t>
-      </w:r>
-      <w:r>
-        <w:t xml:space="preserve"> – revista portuguesa de saúde p</w:t>
-      </w:r>
-      <w:r>
+        <w:rPr>
+          <w:highlight w:val="darkBlue"/>
+        </w:rPr>
+        <w:t xml:space="preserve"> (Comunicação em saúde e a segurança do doente:  problemas e desafios – revista portuguesa de saúde p</w:t>
+      </w:r>
+      <w:r>
+        <w:rPr>
+          <w:highlight w:val="darkBlue"/>
+        </w:rPr>
         <w:t>ú</w:t>
       </w:r>
       <w:r>
+        <w:rPr>
+          <w:highlight w:val="darkBlue"/>
+        </w:rPr>
         <w:t>blica).</w:t>
       </w:r>
       <w:r>
@@ -1122,6 +1264,7 @@
           <w:color w:val="000000"/>
           <w:sz w:val="27"/>
           <w:szCs w:val="27"/>
+          <w:highlight w:val="darkBlue"/>
         </w:rPr>
         <w:drawing>
           <wp:inline distT="0" distB="0" distL="0" distR="0" wp14:anchorId="3A2BEA6C" wp14:editId="41CCF63E">
@@ -1173,369 +1316,71 @@
         </w:drawing>
       </w:r>
       <w:r>
+        <w:rPr>
+          <w:highlight w:val="darkBlue"/>
+        </w:rPr>
         <w:t xml:space="preserve"> (</w:t>
       </w:r>
       <w:hyperlink r:id="rId8" w:history="1">
         <w:r>
           <w:rPr>
             <w:rStyle w:val="Hiperligao"/>
+            <w:highlight w:val="darkBlue"/>
           </w:rPr>
           <w:t>http://im.med.up.pt/epr/epr.html</w:t>
         </w:r>
       </w:hyperlink>
       <w:r>
+        <w:rPr>
+          <w:highlight w:val="darkBlue"/>
+        </w:rPr>
         <w:t>)</w:t>
       </w:r>
     </w:p>
     <w:p>
       <w:pPr>
         <w:rPr>
-          <w:rFonts w:eastAsia="Times New Roman" w:cs="Times New Roman"/>
           <w:lang w:eastAsia="pt-PT"/>
         </w:rPr>
       </w:pPr>
       <w:r>
         <w:rPr>
-          <w:rFonts w:eastAsia="Times New Roman" w:cs="Times New Roman"/>
+          <w:highlight w:val="darkBlue"/>
+          <w:shd w:val="clear" w:color="auto" w:fill="FFFFFF"/>
+        </w:rPr>
+        <w:t xml:space="preserve">O </w:t>
+      </w:r>
+      <w:r>
+        <w:rPr>
+          <w:highlight w:val="darkBlue"/>
+          <w:shd w:val="clear" w:color="auto" w:fill="FFFFFF"/>
+        </w:rPr>
+        <w:t>processo</w:t>
+      </w:r>
+      <w:r>
+        <w:rPr>
+          <w:highlight w:val="darkBlue"/>
+          <w:shd w:val="clear" w:color="auto" w:fill="FFFFFF"/>
+        </w:rPr>
+        <w:t xml:space="preserve"> clínico em papel é uma forma de registo clínico onde os dados são introduzidos de forma manuscrita, e toda a informação clínica é anexada a este.</w:t>
+      </w:r>
+      <w:r>
+        <w:rPr>
+          <w:highlight w:val="darkBlue"/>
+          <w:shd w:val="clear" w:color="auto" w:fill="FFFFFF"/>
+        </w:rPr>
+        <w:t xml:space="preserve"> </w:t>
+      </w:r>
+      <w:r>
+        <w:rPr>
+          <w:highlight w:val="darkBlue"/>
           <w:lang w:eastAsia="pt-PT"/>
         </w:rPr>
-        <w:t>Neste tipo de registo podemos normalmente distinguir na sua organização dados de:</w:t>
-      </w:r>
-    </w:p>
-    <w:p>
-      <w:pPr>
-        <w:pStyle w:val="PargrafodaLista"/>
-        <w:numPr>
-          <w:ilvl w:val="0"/>
-          <w:numId w:val="15"/>
-        </w:numPr>
-        <w:rPr>
-          <w:lang w:eastAsia="pt-PT"/>
-        </w:rPr>
-      </w:pPr>
-      <w:r>
-        <w:rPr>
-          <w:lang w:eastAsia="pt-PT"/>
-        </w:rPr>
-        <w:t>carácter administrativo:</w:t>
-      </w:r>
-    </w:p>
-    <w:p>
-      <w:pPr>
-        <w:pStyle w:val="PargrafodaLista"/>
-        <w:numPr>
-          <w:ilvl w:val="1"/>
-          <w:numId w:val="15"/>
-        </w:numPr>
-        <w:rPr>
-          <w:lang w:eastAsia="pt-PT"/>
-        </w:rPr>
-      </w:pPr>
-      <w:r>
-        <w:rPr>
-          <w:lang w:eastAsia="pt-PT"/>
-        </w:rPr>
-        <w:t>nome</w:t>
-      </w:r>
-    </w:p>
-    <w:p>
-      <w:pPr>
-        <w:pStyle w:val="PargrafodaLista"/>
-        <w:numPr>
-          <w:ilvl w:val="1"/>
-          <w:numId w:val="15"/>
-        </w:numPr>
-        <w:rPr>
-          <w:lang w:eastAsia="pt-PT"/>
-        </w:rPr>
-      </w:pPr>
-      <w:r>
-        <w:rPr>
-          <w:lang w:eastAsia="pt-PT"/>
-        </w:rPr>
-        <w:t>data de nascimento</w:t>
-      </w:r>
-    </w:p>
-    <w:p>
-      <w:pPr>
-        <w:pStyle w:val="PargrafodaLista"/>
-        <w:numPr>
-          <w:ilvl w:val="1"/>
-          <w:numId w:val="15"/>
-        </w:numPr>
-        <w:rPr>
-          <w:lang w:eastAsia="pt-PT"/>
-        </w:rPr>
-      </w:pPr>
-      <w:r>
-        <w:rPr>
-          <w:lang w:eastAsia="pt-PT"/>
-        </w:rPr>
-        <w:t>a identificação do doente</w:t>
-      </w:r>
-    </w:p>
-    <w:p>
-      <w:pPr>
-        <w:pStyle w:val="PargrafodaLista"/>
-        <w:numPr>
-          <w:ilvl w:val="0"/>
-          <w:numId w:val="15"/>
-        </w:numPr>
-        <w:rPr>
-          <w:lang w:eastAsia="pt-PT"/>
-        </w:rPr>
-      </w:pPr>
-      <w:r>
-        <w:rPr>
-          <w:lang w:eastAsia="pt-PT"/>
-        </w:rPr>
-        <w:t>dados médicos fixos (ocorrências singulares):</w:t>
-      </w:r>
-    </w:p>
-    <w:p>
-      <w:pPr>
-        <w:pStyle w:val="PargrafodaLista"/>
-        <w:numPr>
-          <w:ilvl w:val="1"/>
-          <w:numId w:val="15"/>
-        </w:numPr>
-        <w:rPr>
-          <w:lang w:eastAsia="pt-PT"/>
-        </w:rPr>
-      </w:pPr>
-      <w:r>
-        <w:rPr>
-          <w:lang w:eastAsia="pt-PT"/>
-        </w:rPr>
-        <w:t>sexo</w:t>
-      </w:r>
-    </w:p>
-    <w:p>
-      <w:pPr>
-        <w:pStyle w:val="PargrafodaLista"/>
-        <w:numPr>
-          <w:ilvl w:val="1"/>
-          <w:numId w:val="15"/>
-        </w:numPr>
-        <w:rPr>
-          <w:lang w:eastAsia="pt-PT"/>
-        </w:rPr>
-      </w:pPr>
-      <w:r>
-        <w:rPr>
-          <w:lang w:eastAsia="pt-PT"/>
-        </w:rPr>
-        <w:t>grupo sanguíneo</w:t>
-      </w:r>
-    </w:p>
-    <w:p>
-      <w:pPr>
-        <w:pStyle w:val="PargrafodaLista"/>
-        <w:numPr>
-          <w:ilvl w:val="1"/>
-          <w:numId w:val="15"/>
-        </w:numPr>
-        <w:rPr>
-          <w:lang w:eastAsia="pt-PT"/>
-        </w:rPr>
-      </w:pPr>
-      <w:r>
-        <w:rPr>
-          <w:lang w:eastAsia="pt-PT"/>
-        </w:rPr>
-        <w:t>alergias</w:t>
-      </w:r>
-    </w:p>
-    <w:p>
-      <w:pPr>
-        <w:pStyle w:val="PargrafodaLista"/>
-        <w:numPr>
-          <w:ilvl w:val="0"/>
-          <w:numId w:val="15"/>
-        </w:numPr>
-        <w:rPr>
-          <w:lang w:eastAsia="pt-PT"/>
-        </w:rPr>
-      </w:pPr>
-      <w:r>
-        <w:rPr>
-          <w:lang w:eastAsia="pt-PT"/>
-        </w:rPr>
-        <w:t>outros dados médicos (ocorrências múltiplas de dados ou dados temporais):</w:t>
-      </w:r>
-    </w:p>
-    <w:p>
-      <w:pPr>
-        <w:pStyle w:val="PargrafodaLista"/>
-        <w:numPr>
-          <w:ilvl w:val="1"/>
-          <w:numId w:val="15"/>
-        </w:numPr>
-        <w:rPr>
-          <w:lang w:eastAsia="pt-PT"/>
-        </w:rPr>
-      </w:pPr>
-      <w:r>
-        <w:rPr>
-          <w:lang w:eastAsia="pt-PT"/>
-        </w:rPr>
-        <w:t>história clinica</w:t>
-      </w:r>
-    </w:p>
-    <w:p>
-      <w:pPr>
-        <w:pStyle w:val="PargrafodaLista"/>
-        <w:numPr>
-          <w:ilvl w:val="1"/>
-          <w:numId w:val="15"/>
-        </w:numPr>
-        <w:rPr>
-          <w:lang w:eastAsia="pt-PT"/>
-        </w:rPr>
-      </w:pPr>
-      <w:r>
-        <w:rPr>
-          <w:lang w:eastAsia="pt-PT"/>
-        </w:rPr>
-        <w:t xml:space="preserve">exame </w:t>
-      </w:r>
-      <w:proofErr w:type="spellStart"/>
-      <w:r>
-        <w:rPr>
-          <w:lang w:eastAsia="pt-PT"/>
-        </w:rPr>
-        <w:t>obectivo</w:t>
-      </w:r>
-      <w:proofErr w:type="spellEnd"/>
-    </w:p>
-    <w:p>
-      <w:pPr>
-        <w:pStyle w:val="PargrafodaLista"/>
-        <w:numPr>
-          <w:ilvl w:val="1"/>
-          <w:numId w:val="15"/>
-        </w:numPr>
-        <w:rPr>
-          <w:lang w:eastAsia="pt-PT"/>
-        </w:rPr>
-      </w:pPr>
-      <w:r>
-        <w:rPr>
-          <w:lang w:eastAsia="pt-PT"/>
-        </w:rPr>
-        <w:t>diagnósticos</w:t>
-      </w:r>
-    </w:p>
-    <w:p>
-      <w:pPr>
-        <w:pStyle w:val="PargrafodaLista"/>
-        <w:numPr>
-          <w:ilvl w:val="1"/>
-          <w:numId w:val="15"/>
-        </w:numPr>
-        <w:rPr>
-          <w:lang w:eastAsia="pt-PT"/>
-        </w:rPr>
-      </w:pPr>
-      <w:r>
-        <w:rPr>
-          <w:lang w:eastAsia="pt-PT"/>
-        </w:rPr>
-        <w:t>procedimentos</w:t>
-      </w:r>
-    </w:p>
-    <w:p>
-      <w:pPr>
-        <w:pStyle w:val="PargrafodaLista"/>
-        <w:numPr>
-          <w:ilvl w:val="1"/>
-          <w:numId w:val="15"/>
-        </w:numPr>
-        <w:rPr>
-          <w:lang w:eastAsia="pt-PT"/>
-        </w:rPr>
-      </w:pPr>
-      <w:r>
-        <w:rPr>
-          <w:lang w:eastAsia="pt-PT"/>
-        </w:rPr>
-        <w:t>terapêutica</w:t>
-      </w:r>
-    </w:p>
-    <w:p>
-      <w:pPr>
-        <w:pStyle w:val="PargrafodaLista"/>
-        <w:numPr>
-          <w:ilvl w:val="1"/>
-          <w:numId w:val="15"/>
-        </w:numPr>
-        <w:rPr>
-          <w:lang w:eastAsia="pt-PT"/>
-        </w:rPr>
-      </w:pPr>
-      <w:r>
-        <w:rPr>
-          <w:lang w:eastAsia="pt-PT"/>
-        </w:rPr>
-        <w:t>...</w:t>
-      </w:r>
-    </w:p>
-    <w:p>
-      <w:pPr>
-        <w:rPr>
-          <w:lang w:eastAsia="pt-PT"/>
-        </w:rPr>
-      </w:pPr>
-      <w:r>
-        <w:rPr>
-          <w:shd w:val="clear" w:color="auto" w:fill="FFFFFF"/>
-        </w:rPr>
-        <w:t xml:space="preserve">O </w:t>
-      </w:r>
-      <w:r>
-        <w:rPr>
-          <w:shd w:val="clear" w:color="auto" w:fill="FFFFFF"/>
-        </w:rPr>
-        <w:t>processo</w:t>
-      </w:r>
-      <w:r>
-        <w:rPr>
-          <w:shd w:val="clear" w:color="auto" w:fill="FFFFFF"/>
-        </w:rPr>
-        <w:t xml:space="preserve"> clínico em papel é uma forma de registo clínico </w:t>
-      </w:r>
-      <w:r>
-        <w:rPr>
-          <w:shd w:val="clear" w:color="auto" w:fill="FFFFFF"/>
-        </w:rPr>
-        <w:t xml:space="preserve">onde </w:t>
-      </w:r>
-      <w:r>
-        <w:rPr>
-          <w:shd w:val="clear" w:color="auto" w:fill="FFFFFF"/>
-        </w:rPr>
-        <w:t>os dados são introduzidos de forma manuscrita, e toda a informação clínica é anexada a este.</w:t>
-      </w:r>
-      <w:r>
-        <w:rPr>
-          <w:shd w:val="clear" w:color="auto" w:fill="FFFFFF"/>
-        </w:rPr>
-        <w:t xml:space="preserve"> </w:t>
-      </w:r>
-      <w:r>
-        <w:rPr>
-          <w:lang w:eastAsia="pt-PT"/>
-        </w:rPr>
-        <w:t xml:space="preserve">Este </w:t>
-      </w:r>
-      <w:r>
-        <w:rPr>
-          <w:lang w:eastAsia="pt-PT"/>
-        </w:rPr>
-        <w:t>é um sistema de armazenamento, que serve de base à prestação de cuidados de saúde. Assim, necessita de integrar informação proveniente de diversas fontes</w:t>
-      </w:r>
-      <w:r>
-        <w:rPr>
+        <w:t>Este é um sistema de armazenamento, que serve de base à prestação de cuidados de saúde. Assim, necessita de integrar informação proveniente de diversas fontes</w:t>
+      </w:r>
+      <w:r>
+        <w:rPr>
+          <w:highlight w:val="darkBlue"/>
           <w:lang w:eastAsia="pt-PT"/>
         </w:rPr>
         <w:t xml:space="preserve"> (</w:t>
@@ -1544,30 +1389,35 @@
         <w:r>
           <w:rPr>
             <w:rStyle w:val="Hiperligao"/>
+            <w:highlight w:val="darkBlue"/>
           </w:rPr>
           <w:t>http://im.med.up.pt/epr/epr.html</w:t>
         </w:r>
       </w:hyperlink>
       <w:r>
         <w:rPr>
+          <w:highlight w:val="darkBlue"/>
           <w:lang w:eastAsia="pt-PT"/>
         </w:rPr>
         <w:t>)</w:t>
       </w:r>
       <w:r>
         <w:rPr>
+          <w:highlight w:val="darkBlue"/>
           <w:lang w:eastAsia="pt-PT"/>
         </w:rPr>
         <w:t>.</w:t>
       </w:r>
       <w:r>
         <w:rPr>
+          <w:highlight w:val="darkBlue"/>
           <w:lang w:eastAsia="pt-PT"/>
         </w:rPr>
         <w:t xml:space="preserve"> </w:t>
       </w:r>
       <w:r>
         <w:rPr>
+          <w:highlight w:val="darkBlue"/>
           <w:lang w:eastAsia="pt-PT"/>
         </w:rPr>
         <w:t>Mas com o decorre dos anos este formato em papel começou a desencadear vários inconvenientes devido a:</w:t>
@@ -1580,24 +1430,44 @@
           <w:ilvl w:val="0"/>
           <w:numId w:val="17"/>
         </w:numPr>
-      </w:pPr>
-      <w:r>
-        <w:lastRenderedPageBreak/>
+        <w:rPr>
+          <w:highlight w:val="darkBlue"/>
+        </w:rPr>
+      </w:pPr>
+      <w:r>
+        <w:rPr>
+          <w:highlight w:val="darkBlue"/>
+        </w:rPr>
         <w:t>Diversidade da</w:t>
       </w:r>
       <w:r>
+        <w:rPr>
+          <w:highlight w:val="darkBlue"/>
+        </w:rPr>
         <w:t xml:space="preserve"> estruturação da informação</w:t>
       </w:r>
       <w:r>
+        <w:rPr>
+          <w:highlight w:val="darkBlue"/>
+        </w:rPr>
         <w:t xml:space="preserve">, que </w:t>
       </w:r>
       <w:r>
+        <w:rPr>
+          <w:highlight w:val="darkBlue"/>
+        </w:rPr>
         <w:t>depende do médico ou da instituição</w:t>
       </w:r>
       <w:r>
+        <w:rPr>
+          <w:highlight w:val="darkBlue"/>
+        </w:rPr>
         <w:t xml:space="preserve">, ou </w:t>
       </w:r>
       <w:r>
+        <w:rPr>
+          <w:highlight w:val="darkBlue"/>
+        </w:rPr>
         <w:t>a falta dela;</w:t>
       </w:r>
     </w:p>
@@ -1609,10 +1479,14 @@
           <w:numId w:val="17"/>
         </w:numPr>
         <w:rPr>
-          <w:shd w:val="clear" w:color="auto" w:fill="FFFFFF"/>
-        </w:rPr>
-      </w:pPr>
-      <w:r>
+          <w:highlight w:val="darkBlue"/>
+          <w:shd w:val="clear" w:color="auto" w:fill="FFFFFF"/>
+        </w:rPr>
+      </w:pPr>
+      <w:r>
+        <w:rPr>
+          <w:highlight w:val="darkBlue"/>
+        </w:rPr>
         <w:t>Acesso limitado à informação, devido à organização de forma cronológica;</w:t>
       </w:r>
     </w:p>
@@ -1624,11 +1498,13 @@
           <w:numId w:val="17"/>
         </w:numPr>
         <w:rPr>
-          <w:shd w:val="clear" w:color="auto" w:fill="FFFFFF"/>
-        </w:rPr>
-      </w:pPr>
-      <w:r>
-        <w:rPr>
+          <w:highlight w:val="darkBlue"/>
+          <w:shd w:val="clear" w:color="auto" w:fill="FFFFFF"/>
+        </w:rPr>
+      </w:pPr>
+      <w:r>
+        <w:rPr>
+          <w:highlight w:val="darkBlue"/>
           <w:shd w:val="clear" w:color="auto" w:fill="FFFFFF"/>
         </w:rPr>
         <w:t>Dificuldades no acesso a determinada informação;</w:t>
@@ -1642,11 +1518,13 @@
           <w:numId w:val="17"/>
         </w:numPr>
         <w:rPr>
-          <w:shd w:val="clear" w:color="auto" w:fill="FFFFFF"/>
-        </w:rPr>
-      </w:pPr>
-      <w:r>
-        <w:rPr>
+          <w:highlight w:val="darkBlue"/>
+          <w:shd w:val="clear" w:color="auto" w:fill="FFFFFF"/>
+        </w:rPr>
+      </w:pPr>
+      <w:r>
+        <w:rPr>
+          <w:highlight w:val="darkBlue"/>
           <w:shd w:val="clear" w:color="auto" w:fill="FFFFFF"/>
         </w:rPr>
         <w:t>Ilegibilidade dos registos médicos;</w:t>
@@ -1660,11 +1538,13 @@
           <w:numId w:val="17"/>
         </w:numPr>
         <w:rPr>
-          <w:shd w:val="clear" w:color="auto" w:fill="FFFFFF"/>
-        </w:rPr>
-      </w:pPr>
-      <w:r>
-        <w:rPr>
+          <w:highlight w:val="darkBlue"/>
+          <w:shd w:val="clear" w:color="auto" w:fill="FFFFFF"/>
+        </w:rPr>
+      </w:pPr>
+      <w:r>
+        <w:rPr>
+          <w:highlight w:val="darkBlue"/>
           <w:shd w:val="clear" w:color="auto" w:fill="FFFFFF"/>
         </w:rPr>
         <w:t>Perdas de informação;</w:t>
@@ -1678,11 +1558,13 @@
           <w:numId w:val="17"/>
         </w:numPr>
         <w:rPr>
-          <w:shd w:val="clear" w:color="auto" w:fill="FFFFFF"/>
-        </w:rPr>
-      </w:pPr>
-      <w:r>
-        <w:rPr>
+          <w:highlight w:val="darkBlue"/>
+          <w:shd w:val="clear" w:color="auto" w:fill="FFFFFF"/>
+        </w:rPr>
+      </w:pPr>
+      <w:r>
+        <w:rPr>
+          <w:highlight w:val="darkBlue"/>
           <w:shd w:val="clear" w:color="auto" w:fill="FFFFFF"/>
         </w:rPr>
         <w:t>Duplicação de informação.</w:t>
@@ -1690,75 +1572,123 @@
     </w:p>
     <w:p>
       <w:r>
+        <w:rPr>
+          <w:highlight w:val="darkBlue"/>
+        </w:rPr>
         <w:t xml:space="preserve">E com o avanço da tecnologia, surgiram os </w:t>
       </w:r>
       <w:r>
+        <w:rPr>
+          <w:highlight w:val="darkBlue"/>
+        </w:rPr>
         <w:t>processos</w:t>
       </w:r>
       <w:r>
+        <w:rPr>
+          <w:highlight w:val="darkBlue"/>
+        </w:rPr>
         <w:t xml:space="preserve"> clínico eletrónicos que visam </w:t>
       </w:r>
       <w:r>
+        <w:rPr>
+          <w:highlight w:val="darkBlue"/>
+        </w:rPr>
         <w:t xml:space="preserve">não só </w:t>
       </w:r>
       <w:r>
+        <w:rPr>
+          <w:highlight w:val="darkBlue"/>
+        </w:rPr>
         <w:t>colmatar as limitações referidas</w:t>
       </w:r>
       <w:r>
+        <w:rPr>
+          <w:highlight w:val="darkBlue"/>
+        </w:rPr>
         <w:t>, bem como fornecer uma variedade de ferramentas auxiliares que permitem ajudar na decisão clínica, avaliar a qualidade dos cuidados prestados, ajudar na investigação e na educação médica, realizar a gestão e o planeamento dos recursos de saúde</w:t>
       </w:r>
       <w:r>
+        <w:rPr>
+          <w:highlight w:val="darkBlue"/>
+        </w:rPr>
         <w:t>, e possibilitar a troca de informação clínica entre cuidados primários e hospitalares</w:t>
       </w:r>
       <w:r>
+        <w:rPr>
+          <w:highlight w:val="darkBlue"/>
+        </w:rPr>
         <w:t>.</w:t>
       </w:r>
       <w:r>
+        <w:rPr>
+          <w:highlight w:val="darkBlue"/>
+        </w:rPr>
         <w:t xml:space="preserve"> </w:t>
       </w:r>
       <w:r>
+        <w:rPr>
+          <w:highlight w:val="darkBlue"/>
+        </w:rPr>
         <w:t>M</w:t>
       </w:r>
       <w:r>
+        <w:rPr>
+          <w:highlight w:val="darkBlue"/>
+        </w:rPr>
         <w:t>as</w:t>
       </w:r>
       <w:r>
+        <w:rPr>
+          <w:highlight w:val="darkBlue"/>
+        </w:rPr>
         <w:t>,</w:t>
       </w:r>
       <w:r>
+        <w:rPr>
+          <w:highlight w:val="darkBlue"/>
+        </w:rPr>
         <w:t xml:space="preserve"> em contrapartida, toda esta </w:t>
       </w:r>
       <w:r>
+        <w:rPr>
+          <w:highlight w:val="darkBlue"/>
+        </w:rPr>
         <w:t xml:space="preserve">informatização </w:t>
       </w:r>
       <w:r>
-        <w:t xml:space="preserve">implica </w:t>
-      </w:r>
-      <w:r>
-        <w:t>um elevado nível de proteção</w:t>
-      </w:r>
-      <w:r>
-        <w:t xml:space="preserve"> </w:t>
-      </w:r>
-      <w:r>
-        <w:t>e segurança devido à sensibilidade da informação clínica</w:t>
-      </w:r>
-      <w:r>
-        <w:t xml:space="preserve"> e pessoal </w:t>
-      </w:r>
-      <w:r>
+        <w:rPr>
+          <w:highlight w:val="darkBlue"/>
+        </w:rPr>
+        <w:t xml:space="preserve">implica um elevado nível de proteção e segurança devido à sensibilidade da informação clínica e pessoal </w:t>
+      </w:r>
+      <w:r>
+        <w:rPr>
+          <w:highlight w:val="darkBlue"/>
+        </w:rPr>
         <w:t>contida nos processos clínicos eletrónicos, necessidade de formação específica dos profissionais de saúde</w:t>
       </w:r>
       <w:r>
+        <w:rPr>
+          <w:highlight w:val="darkBlue"/>
+        </w:rPr>
         <w:t xml:space="preserve"> e</w:t>
       </w:r>
       <w:r>
+        <w:rPr>
+          <w:highlight w:val="darkBlue"/>
+        </w:rPr>
         <w:t xml:space="preserve"> possibilidade de perda de registos se não forem executados os procedimentos corretos ou perante uma simples quebra elétrica</w:t>
       </w:r>
       <w:r>
+        <w:rPr>
+          <w:highlight w:val="darkBlue"/>
+        </w:rPr>
         <w:t xml:space="preserve"> ou no sistema</w:t>
       </w:r>
       <w:r>
+        <w:rPr>
+          <w:highlight w:val="darkBlue"/>
+        </w:rPr>
         <w:t>.</w:t>
       </w:r>
     </w:p>
@@ -1767,6 +1697,7 @@
         <w:rPr>
           <w:noProof/>
         </w:rPr>
+        <w:lastRenderedPageBreak/>
         <w:drawing>
           <wp:inline distT="0" distB="0" distL="0" distR="0" wp14:anchorId="6D412D85" wp14:editId="787C360F">
             <wp:extent cx="1963615" cy="1518196"/>
@@ -1819,49 +1750,95 @@
     </w:p>
     <w:p>
       <w:r>
+        <w:rPr>
+          <w:highlight w:val="darkBlue"/>
+        </w:rPr>
         <w:t xml:space="preserve">As preocupações de proteção e segurança derivam do facto de que as diferentes instituições podem partilhar estas informações entre si, confiando mutuamente que a informação irá ser mantida confidencial e será apenas usada apenas para o propósito definido, assim como nas trocas de informação entre profissionais da mesma instituição, e o resultado desta partilha pode não ser o esperado. </w:t>
       </w:r>
       <w:r>
+        <w:rPr>
+          <w:highlight w:val="darkBlue"/>
+        </w:rPr>
         <w:t>É de grande preocupação o facto de que estes profissionais podem aceder à informação médica, não só da rede da sua instituição de trabalho como também de outras redes, o que torna difícil a gestão e a auditoria de quem tem, ou teve, acesso e a que informação, e que mecanismos de segurança deve ter o sistema.</w:t>
       </w:r>
     </w:p>
     <w:p>
       <w:r>
+        <w:rPr>
+          <w:highlight w:val="darkBlue"/>
+        </w:rPr>
         <w:t>Deve-se ter especial atenção a problemas como a confidencialidade, uma vez que a grande acessibilidade aos dados implica uma grande ameaça para a privacidade das pessoas referentes aos dados, devendo-se adotar medidas para prevenir a ocorrência de acessos não autorizados; a integridade, pois erros nos dados e no software podem acontecer</w:t>
       </w:r>
       <w:r>
+        <w:rPr>
+          <w:highlight w:val="darkBlue"/>
+        </w:rPr>
         <w:t>, devendo-se adotar medidas de proteção contra a perda ou corrupção dos dados; e a disponibilidade, dado que as instituições de saúde ficam cada vez mais dependentes do funcionamento dos sistemas de informação, devendo-se adotar medidas para que o acesso autorizado a informação confidencial esteja disponível sempre que necessári</w:t>
       </w:r>
       <w:r>
+        <w:rPr>
+          <w:highlight w:val="darkBlue"/>
+        </w:rPr>
         <w:t>o.</w:t>
       </w:r>
       <w:r>
+        <w:rPr>
+          <w:highlight w:val="darkBlue"/>
+        </w:rPr>
         <w:t xml:space="preserve"> Ver tabela seguinte (</w:t>
       </w:r>
       <w:bookmarkStart w:id="0" w:name="_Hlk500903702"/>
       <w:r>
+        <w:rPr>
+          <w:highlight w:val="darkBlue"/>
+        </w:rPr>
         <w:fldChar w:fldCharType="begin"/>
       </w:r>
       <w:r>
+        <w:rPr>
+          <w:highlight w:val="darkBlue"/>
+        </w:rPr>
         <w:instrText xml:space="preserve"> HYPERLINK "http://im.med.up.pt/seguranca/index.html" </w:instrText>
       </w:r>
       <w:r>
+        <w:rPr>
+          <w:highlight w:val="darkBlue"/>
+        </w:rPr>
         <w:fldChar w:fldCharType="separate"/>
       </w:r>
       <w:r>
         <w:rPr>
           <w:rStyle w:val="Hiperligao"/>
-        </w:rPr>
-        <w:t>http://im.med.up.pt/seguranca/index.html</w:t>
+          <w:highlight w:val="darkBlue"/>
+        </w:rPr>
+        <w:t>http://im.med.up.pt/seguranca/inde</w:t>
       </w:r>
       <w:r>
         <w:rPr>
           <w:rStyle w:val="Hiperligao"/>
+          <w:highlight w:val="darkBlue"/>
+        </w:rPr>
+        <w:t>x</w:t>
+      </w:r>
+      <w:r>
+        <w:rPr>
+          <w:rStyle w:val="Hiperligao"/>
+          <w:highlight w:val="darkBlue"/>
+        </w:rPr>
+        <w:t>.html</w:t>
+      </w:r>
+      <w:r>
+        <w:rPr>
+          <w:rStyle w:val="Hiperligao"/>
+          <w:highlight w:val="darkBlue"/>
         </w:rPr>
         <w:fldChar w:fldCharType="end"/>
       </w:r>
       <w:bookmarkEnd w:id="0"/>
       <w:r>
+        <w:rPr>
+          <w:highlight w:val="darkBlue"/>
+        </w:rPr>
         <w:t>):</w:t>
       </w:r>
     </w:p>
@@ -1912,6 +1889,7 @@
                 <w:rFonts w:cstheme="minorHAnsi"/>
                 <w:b/>
                 <w:bCs/>
+                <w:highlight w:val="darkBlue"/>
               </w:rPr>
             </w:pPr>
             <w:r>
@@ -1919,6 +1897,7 @@
                 <w:rFonts w:cstheme="minorHAnsi"/>
                 <w:b/>
                 <w:bCs/>
+                <w:highlight w:val="darkBlue"/>
               </w:rPr>
               <w:t> </w:t>
             </w:r>
@@ -1945,12 +1924,14 @@
                 <w:rFonts w:cstheme="minorHAnsi"/>
                 <w:b/>
                 <w:bCs/>
+                <w:highlight w:val="darkBlue"/>
               </w:rPr>
             </w:pPr>
             <w:r>
               <w:rPr>
                 <w:rStyle w:val="Forte"/>
                 <w:rFonts w:cstheme="minorHAnsi"/>
+                <w:highlight w:val="darkBlue"/>
               </w:rPr>
               <w:t>Prevenção</w:t>
             </w:r>
@@ -1977,6 +1958,7 @@
                 <w:rFonts w:cstheme="minorHAnsi"/>
                 <w:b/>
                 <w:bCs/>
+                <w:highlight w:val="darkBlue"/>
               </w:rPr>
             </w:pPr>
             <w:proofErr w:type="spellStart"/>
@@ -1984,6 +1966,7 @@
               <w:rPr>
                 <w:rStyle w:val="Forte"/>
                 <w:rFonts w:cstheme="minorHAnsi"/>
+                <w:highlight w:val="darkBlue"/>
               </w:rPr>
               <w:t>Detecção</w:t>
             </w:r>
@@ -1992,6 +1975,7 @@
               <w:rPr>
                 <w:rStyle w:val="Forte"/>
                 <w:rFonts w:cstheme="minorHAnsi"/>
+                <w:highlight w:val="darkBlue"/>
               </w:rPr>
               <w:t>/</w:t>
             </w:r>
@@ -2000,6 +1984,7 @@
               <w:rPr>
                 <w:rStyle w:val="Forte"/>
                 <w:rFonts w:cstheme="minorHAnsi"/>
+                <w:highlight w:val="darkBlue"/>
               </w:rPr>
               <w:t>Correcção</w:t>
             </w:r>
@@ -2022,6 +2007,7 @@
               <w:spacing w:after="0"/>
               <w:rPr>
                 <w:rFonts w:cstheme="minorHAnsi"/>
+                <w:highlight w:val="darkBlue"/>
               </w:rPr>
             </w:pPr>
             <w:r>
@@ -2029,6 +2015,7 @@
                 <w:rFonts w:cstheme="minorHAnsi"/>
                 <w:b/>
                 <w:bCs/>
+                <w:highlight w:val="darkBlue"/>
               </w:rPr>
               <w:t>Confidencialidade</w:t>
             </w:r>
@@ -2045,11 +2032,13 @@
               <w:spacing w:after="0"/>
               <w:rPr>
                 <w:rFonts w:cstheme="minorHAnsi"/>
+                <w:highlight w:val="darkBlue"/>
               </w:rPr>
             </w:pPr>
             <w:r>
               <w:rPr>
                 <w:rFonts w:cstheme="minorHAnsi"/>
+                <w:highlight w:val="darkBlue"/>
               </w:rPr>
               <w:t> </w:t>
             </w:r>
@@ -2066,11 +2055,13 @@
               <w:spacing w:after="0"/>
               <w:rPr>
                 <w:rFonts w:cstheme="minorHAnsi"/>
+                <w:highlight w:val="darkBlue"/>
               </w:rPr>
             </w:pPr>
             <w:r>
               <w:rPr>
                 <w:rFonts w:cstheme="minorHAnsi"/>
+                <w:highlight w:val="darkBlue"/>
               </w:rPr>
               <w:t> </w:t>
             </w:r>
@@ -2092,13 +2083,14 @@
               <w:spacing w:after="0"/>
               <w:rPr>
                 <w:rFonts w:cstheme="minorHAnsi"/>
+                <w:highlight w:val="darkBlue"/>
               </w:rPr>
             </w:pPr>
             <w:r>
               <w:rPr>
                 <w:rFonts w:cstheme="minorHAnsi"/>
+                <w:highlight w:val="darkBlue"/>
               </w:rPr>
-              <w:lastRenderedPageBreak/>
               <w:t> </w:t>
             </w:r>
           </w:p>
@@ -2114,17 +2106,20 @@
               <w:spacing w:after="0"/>
               <w:rPr>
                 <w:rFonts w:cstheme="minorHAnsi"/>
+                <w:highlight w:val="darkBlue"/>
               </w:rPr>
             </w:pPr>
             <w:r>
               <w:rPr>
                 <w:rFonts w:cstheme="minorHAnsi"/>
+                <w:highlight w:val="darkBlue"/>
               </w:rPr>
               <w:t>-- controlo de acesso</w:t>
             </w:r>
             <w:r>
               <w:rPr>
                 <w:rFonts w:cstheme="minorHAnsi"/>
+                <w:highlight w:val="darkBlue"/>
               </w:rPr>
               <w:br/>
               <w:t>-- autenticação</w:t>
@@ -2132,6 +2127,7 @@
             <w:r>
               <w:rPr>
                 <w:rFonts w:cstheme="minorHAnsi"/>
+                <w:highlight w:val="darkBlue"/>
               </w:rPr>
               <w:br/>
               <w:t>-- encriptação</w:t>
@@ -2149,11 +2145,13 @@
               <w:spacing w:after="0"/>
               <w:rPr>
                 <w:rFonts w:cstheme="minorHAnsi"/>
+                <w:highlight w:val="darkBlue"/>
               </w:rPr>
             </w:pPr>
             <w:r>
               <w:rPr>
                 <w:rFonts w:cstheme="minorHAnsi"/>
+                <w:highlight w:val="darkBlue"/>
               </w:rPr>
               <w:t>-- auditoria e monitorização</w:t>
             </w:r>
@@ -2175,6 +2173,7 @@
               <w:spacing w:after="0"/>
               <w:rPr>
                 <w:rFonts w:cstheme="minorHAnsi"/>
+                <w:highlight w:val="darkBlue"/>
               </w:rPr>
             </w:pPr>
             <w:r>
@@ -2182,6 +2181,7 @@
                 <w:rFonts w:cstheme="minorHAnsi"/>
                 <w:b/>
                 <w:bCs/>
+                <w:highlight w:val="darkBlue"/>
               </w:rPr>
               <w:t>Integridade</w:t>
             </w:r>
@@ -2198,11 +2198,13 @@
               <w:spacing w:after="0"/>
               <w:rPr>
                 <w:rFonts w:cstheme="minorHAnsi"/>
+                <w:highlight w:val="darkBlue"/>
               </w:rPr>
             </w:pPr>
             <w:r>
               <w:rPr>
                 <w:rFonts w:cstheme="minorHAnsi"/>
+                <w:highlight w:val="darkBlue"/>
               </w:rPr>
               <w:t> </w:t>
             </w:r>
@@ -2219,11 +2221,13 @@
               <w:spacing w:after="0"/>
               <w:rPr>
                 <w:rFonts w:cstheme="minorHAnsi"/>
+                <w:highlight w:val="darkBlue"/>
               </w:rPr>
             </w:pPr>
             <w:r>
               <w:rPr>
                 <w:rFonts w:cstheme="minorHAnsi"/>
+                <w:highlight w:val="darkBlue"/>
               </w:rPr>
               <w:t> </w:t>
             </w:r>
@@ -2245,11 +2249,13 @@
               <w:spacing w:after="0"/>
               <w:rPr>
                 <w:rFonts w:cstheme="minorHAnsi"/>
+                <w:highlight w:val="darkBlue"/>
               </w:rPr>
             </w:pPr>
             <w:r>
               <w:rPr>
                 <w:rFonts w:cstheme="minorHAnsi"/>
+                <w:highlight w:val="darkBlue"/>
               </w:rPr>
               <w:t> </w:t>
             </w:r>
@@ -2266,17 +2272,20 @@
               <w:spacing w:after="0"/>
               <w:rPr>
                 <w:rFonts w:cstheme="minorHAnsi"/>
+                <w:highlight w:val="darkBlue"/>
               </w:rPr>
             </w:pPr>
             <w:r>
               <w:rPr>
                 <w:rFonts w:cstheme="minorHAnsi"/>
+                <w:highlight w:val="darkBlue"/>
               </w:rPr>
               <w:t>-- assinaturas digitais </w:t>
             </w:r>
             <w:r>
               <w:rPr>
                 <w:rFonts w:cstheme="minorHAnsi"/>
+                <w:highlight w:val="darkBlue"/>
               </w:rPr>
               <w:br/>
               <w:t>-- apoio à introdução de dados </w:t>
@@ -2284,6 +2293,7 @@
             <w:r>
               <w:rPr>
                 <w:rFonts w:cstheme="minorHAnsi"/>
+                <w:highlight w:val="darkBlue"/>
               </w:rPr>
               <w:br/>
               <w:t>-- standards e codificação</w:t>
@@ -2291,6 +2301,7 @@
             <w:r>
               <w:rPr>
                 <w:rFonts w:cstheme="minorHAnsi"/>
+                <w:highlight w:val="darkBlue"/>
               </w:rPr>
               <w:br/>
               <w:t>-- métodos consistência interna</w:t>
@@ -2308,17 +2319,20 @@
               <w:spacing w:after="0"/>
               <w:rPr>
                 <w:rFonts w:cstheme="minorHAnsi"/>
+                <w:highlight w:val="darkBlue"/>
               </w:rPr>
             </w:pPr>
             <w:r>
               <w:rPr>
                 <w:rFonts w:cstheme="minorHAnsi"/>
+                <w:highlight w:val="darkBlue"/>
               </w:rPr>
               <w:t>-- assinaturas digitais</w:t>
             </w:r>
             <w:r>
               <w:rPr>
                 <w:rFonts w:cstheme="minorHAnsi"/>
+                <w:highlight w:val="darkBlue"/>
               </w:rPr>
               <w:br/>
               <w:t>-- auditoria e monitorização</w:t>
@@ -2341,6 +2355,7 @@
               <w:spacing w:after="0"/>
               <w:rPr>
                 <w:rFonts w:cstheme="minorHAnsi"/>
+                <w:highlight w:val="darkBlue"/>
               </w:rPr>
             </w:pPr>
             <w:r>
@@ -2348,6 +2363,7 @@
                 <w:rFonts w:cstheme="minorHAnsi"/>
                 <w:b/>
                 <w:bCs/>
+                <w:highlight w:val="darkBlue"/>
               </w:rPr>
               <w:t>Disponibilidade</w:t>
             </w:r>
@@ -2364,11 +2380,13 @@
               <w:spacing w:after="0"/>
               <w:rPr>
                 <w:rFonts w:cstheme="minorHAnsi"/>
+                <w:highlight w:val="darkBlue"/>
               </w:rPr>
             </w:pPr>
             <w:r>
               <w:rPr>
                 <w:rFonts w:cstheme="minorHAnsi"/>
+                <w:highlight w:val="darkBlue"/>
               </w:rPr>
               <w:t> </w:t>
             </w:r>
@@ -2385,11 +2403,13 @@
               <w:spacing w:after="0"/>
               <w:rPr>
                 <w:rFonts w:cstheme="minorHAnsi"/>
+                <w:highlight w:val="darkBlue"/>
               </w:rPr>
             </w:pPr>
             <w:r>
               <w:rPr>
                 <w:rFonts w:cstheme="minorHAnsi"/>
+                <w:highlight w:val="darkBlue"/>
               </w:rPr>
               <w:t> </w:t>
             </w:r>
@@ -2411,11 +2431,13 @@
               <w:spacing w:after="0"/>
               <w:rPr>
                 <w:rFonts w:cstheme="minorHAnsi"/>
+                <w:highlight w:val="darkBlue"/>
               </w:rPr>
             </w:pPr>
             <w:r>
               <w:rPr>
                 <w:rFonts w:cstheme="minorHAnsi"/>
+                <w:highlight w:val="darkBlue"/>
               </w:rPr>
               <w:t> </w:t>
             </w:r>
@@ -2432,17 +2454,20 @@
               <w:spacing w:after="0"/>
               <w:rPr>
                 <w:rFonts w:cstheme="minorHAnsi"/>
+                <w:highlight w:val="darkBlue"/>
               </w:rPr>
             </w:pPr>
             <w:r>
               <w:rPr>
                 <w:rFonts w:cstheme="minorHAnsi"/>
+                <w:highlight w:val="darkBlue"/>
               </w:rPr>
               <w:t>-- redundância de equipamento</w:t>
             </w:r>
             <w:r>
               <w:rPr>
                 <w:rFonts w:cstheme="minorHAnsi"/>
+                <w:highlight w:val="darkBlue"/>
               </w:rPr>
               <w:br/>
               <w:t>-- sistemas recuperação automática</w:t>
@@ -2460,17 +2485,20 @@
               <w:spacing w:after="0"/>
               <w:rPr>
                 <w:rFonts w:cstheme="minorHAnsi"/>
+                <w:highlight w:val="darkBlue"/>
               </w:rPr>
             </w:pPr>
             <w:r>
               <w:rPr>
                 <w:rFonts w:cstheme="minorHAnsi"/>
+                <w:highlight w:val="darkBlue"/>
               </w:rPr>
               <w:t>-- auditoria e monitorização</w:t>
             </w:r>
             <w:r>
               <w:rPr>
                 <w:rFonts w:cstheme="minorHAnsi"/>
+                <w:highlight w:val="darkBlue"/>
               </w:rPr>
               <w:br/>
               <w:t>-- backups (cópias segurança)</w:t>
@@ -2478,6 +2506,7 @@
             <w:r>
               <w:rPr>
                 <w:rFonts w:cstheme="minorHAnsi"/>
+                <w:highlight w:val="darkBlue"/>
               </w:rPr>
               <w:br/>
               <w:t>-- redundância de equipamento</w:t>
@@ -2488,80 +2517,162 @@
     </w:tbl>
     <w:p>
       <w:r>
+        <w:rPr>
+          <w:highlight w:val="darkBlue"/>
+        </w:rPr>
         <w:t xml:space="preserve">Para uma eficaz proteção </w:t>
       </w:r>
       <w:r>
+        <w:rPr>
+          <w:highlight w:val="darkBlue"/>
+        </w:rPr>
         <w:t xml:space="preserve">dos dados </w:t>
       </w:r>
       <w:r>
+        <w:rPr>
+          <w:highlight w:val="darkBlue"/>
+        </w:rPr>
         <w:t xml:space="preserve">deve-se aplicar as medidas de segurança tanto a nível dos </w:t>
       </w:r>
       <w:r>
+        <w:rPr>
+          <w:highlight w:val="darkBlue"/>
+        </w:rPr>
         <w:t xml:space="preserve">equipamentos, </w:t>
       </w:r>
       <w:r>
+        <w:rPr>
+          <w:highlight w:val="darkBlue"/>
+        </w:rPr>
         <w:t xml:space="preserve">das </w:t>
       </w:r>
       <w:r>
+        <w:rPr>
+          <w:highlight w:val="darkBlue"/>
+        </w:rPr>
         <w:t xml:space="preserve">pessoas, </w:t>
       </w:r>
       <w:r>
+        <w:rPr>
+          <w:highlight w:val="darkBlue"/>
+        </w:rPr>
         <w:t>d</w:t>
       </w:r>
       <w:r>
+        <w:rPr>
+          <w:highlight w:val="darkBlue"/>
+        </w:rPr>
         <w:t xml:space="preserve">o software e </w:t>
       </w:r>
       <w:r>
+        <w:rPr>
+          <w:highlight w:val="darkBlue"/>
+        </w:rPr>
         <w:t>d</w:t>
       </w:r>
       <w:r>
+        <w:rPr>
+          <w:highlight w:val="darkBlue"/>
+        </w:rPr>
         <w:t xml:space="preserve">os procedimentos. </w:t>
       </w:r>
       <w:r>
+        <w:rPr>
+          <w:highlight w:val="darkBlue"/>
+        </w:rPr>
         <w:t xml:space="preserve">Claro, que garantir </w:t>
       </w:r>
       <w:r>
+        <w:rPr>
+          <w:highlight w:val="darkBlue"/>
+        </w:rPr>
         <w:t xml:space="preserve">uma segurança </w:t>
       </w:r>
       <w:r>
+        <w:rPr>
+          <w:highlight w:val="darkBlue"/>
+        </w:rPr>
         <w:t>perfeita é ainda impossível e é um dos problemas mais estudados atualmente</w:t>
       </w:r>
       <w:r>
+        <w:rPr>
+          <w:highlight w:val="darkBlue"/>
+        </w:rPr>
         <w:t>, no entanto é possível reduzir os riscos ou restringir possíveis danos devido à má utilização ou ao uso abusivo</w:t>
       </w:r>
       <w:r>
+        <w:rPr>
+          <w:highlight w:val="darkBlue"/>
+        </w:rPr>
         <w:t xml:space="preserve"> dos sistemas de informação</w:t>
       </w:r>
       <w:r>
+        <w:rPr>
+          <w:highlight w:val="darkBlue"/>
+        </w:rPr>
         <w:t>.</w:t>
       </w:r>
     </w:p>
     <w:p>
       <w:r>
+        <w:rPr>
+          <w:highlight w:val="darkBlue"/>
+        </w:rPr>
         <w:t xml:space="preserve">Todas as instituições </w:t>
       </w:r>
       <w:r>
+        <w:rPr>
+          <w:highlight w:val="darkBlue"/>
+        </w:rPr>
         <w:t>estão</w:t>
       </w:r>
       <w:r>
+        <w:rPr>
+          <w:highlight w:val="darkBlue"/>
+        </w:rPr>
         <w:t> </w:t>
       </w:r>
       <w:r>
+        <w:rPr>
+          <w:highlight w:val="darkBlue"/>
+        </w:rPr>
         <w:t>sujeitas a princípios éticos, e como tal as ações dos profissionais de saúde estão sujeitas a esses princípios</w:t>
       </w:r>
       <w:r>
-        <w:t>, o qual se destaca o sigilo médico. Adicionalmente, quando estes princípios se aplicam no âmbito da Informática, destacar-se desde logo o princípio da privacidade e o princípio da segurança</w:t>
-      </w:r>
-      <w:r>
+        <w:rPr>
+          <w:highlight w:val="darkBlue"/>
+        </w:rPr>
+        <w:t xml:space="preserve">, o qual se destaca o sigilo médico. Adicionalmente, quando estes princípios se </w:t>
+      </w:r>
+      <w:r>
+        <w:rPr>
+          <w:highlight w:val="darkBlue"/>
+        </w:rPr>
+        <w:lastRenderedPageBreak/>
+        <w:t>aplicam no âmbito da Informática, destacar-se desde logo o princípio da privacidade e o princípio da segurança</w:t>
+      </w:r>
+      <w:r>
+        <w:rPr>
+          <w:highlight w:val="darkBlue"/>
+        </w:rPr>
         <w:t>, uma vez que todas os utentes têm o direito à privacidade e ao controlo da recolha, do armazenamento, do acesso, do uso e da transmissão</w:t>
       </w:r>
       <w:r>
+        <w:rPr>
+          <w:highlight w:val="darkBlue"/>
+        </w:rPr>
         <w:t xml:space="preserve"> </w:t>
       </w:r>
       <w:r>
+        <w:rPr>
+          <w:highlight w:val="darkBlue"/>
+        </w:rPr>
         <w:t xml:space="preserve">da sua informação médica, e os dados recolhidos </w:t>
       </w:r>
       <w:r>
+        <w:rPr>
+          <w:highlight w:val="darkBlue"/>
+        </w:rPr>
         <w:t>por determinado profissional de saúde devem ser protegidos contra a perda, corrupção, destruição, acesso, uso e alteração indevida ou não autorizada.</w:t>
       </w:r>
     </w:p>
@@ -2572,85 +2683,104 @@
         </w:rPr>
       </w:pPr>
       <w:r>
+        <w:rPr>
+          <w:highlight w:val="darkBlue"/>
+        </w:rPr>
         <w:t xml:space="preserve">Perante toda esta disponibilidade da informação clínica aos profissionais de saúde, que por um lado é essencial para uma melhor prestação de serviços, por outro lado pode ser em demasia e põe em causa questões muito séries sobre a segurança dos dados. Inclusive, recentemente, </w:t>
       </w:r>
       <w:r>
+        <w:rPr>
+          <w:highlight w:val="darkBlue"/>
+        </w:rPr>
         <w:t xml:space="preserve">o Bastonário </w:t>
       </w:r>
       <w:r>
         <w:rPr>
+          <w:highlight w:val="darkBlue"/>
           <w:shd w:val="clear" w:color="auto" w:fill="FEFEFE"/>
         </w:rPr>
         <w:t>da Ordem dos Médicos</w:t>
       </w:r>
       <w:r>
         <w:rPr>
+          <w:highlight w:val="darkBlue"/>
           <w:shd w:val="clear" w:color="auto" w:fill="FEFEFE"/>
         </w:rPr>
         <w:t>, Miguel Guimarães,</w:t>
       </w:r>
       <w:r>
         <w:rPr>
+          <w:highlight w:val="darkBlue"/>
           <w:shd w:val="clear" w:color="auto" w:fill="FEFEFE"/>
         </w:rPr>
         <w:t xml:space="preserve"> afirmou o seguinte, </w:t>
       </w:r>
       <w:r>
         <w:rPr>
+          <w:highlight w:val="darkBlue"/>
           <w:shd w:val="clear" w:color="auto" w:fill="FEFEFE"/>
         </w:rPr>
         <w:t>"Os médicos têm potencialmente acesso a qualquer informação clínica de um doente e nem sei se deviam ter acesso a todas. Mas não são só os médicos que têm acesso, há outros profissionais que também têm"</w:t>
       </w:r>
       <w:r>
         <w:rPr>
+          <w:highlight w:val="darkBlue"/>
           <w:shd w:val="clear" w:color="auto" w:fill="FEFEFE"/>
         </w:rPr>
         <w:t>,</w:t>
       </w:r>
       <w:r>
         <w:rPr>
+          <w:highlight w:val="darkBlue"/>
           <w:shd w:val="clear" w:color="auto" w:fill="FEFEFE"/>
         </w:rPr>
         <w:t xml:space="preserve"> e, em defesa dos médicos, afirma q</w:t>
       </w:r>
       <w:r>
         <w:rPr>
+          <w:highlight w:val="darkBlue"/>
           <w:shd w:val="clear" w:color="auto" w:fill="FEFEFE"/>
         </w:rPr>
         <w:t>u</w:t>
       </w:r>
       <w:r>
         <w:rPr>
+          <w:highlight w:val="darkBlue"/>
           <w:shd w:val="clear" w:color="auto" w:fill="FEFEFE"/>
         </w:rPr>
         <w:t>e,</w:t>
       </w:r>
       <w:r>
         <w:rPr>
+          <w:highlight w:val="darkBlue"/>
           <w:shd w:val="clear" w:color="auto" w:fill="FEFEFE"/>
         </w:rPr>
         <w:t xml:space="preserve"> "Isto é um problema atual. Mas quem é responsável pela partilha dessa informação de doentes não são os médicos"</w:t>
       </w:r>
       <w:r>
         <w:rPr>
+          <w:highlight w:val="darkBlue"/>
           <w:shd w:val="clear" w:color="auto" w:fill="FEFEFE"/>
         </w:rPr>
         <w:t>, uma vez que,</w:t>
       </w:r>
       <w:r>
         <w:rPr>
+          <w:highlight w:val="darkBlue"/>
           <w:shd w:val="clear" w:color="auto" w:fill="FEFEFE"/>
         </w:rPr>
         <w:t xml:space="preserve"> </w:t>
       </w:r>
       <w:r>
         <w:rPr>
+          <w:highlight w:val="darkBlue"/>
           <w:shd w:val="clear" w:color="auto" w:fill="FEFEFE"/>
         </w:rPr>
         <w:t>"Numa questão em que os dados passam a estar disponíveis num local em que potencialmente podem ter vários utilizadores, tenho dúvidas que a responsabilidade dessa partilha deva ser do médico e não do Estado português"</w:t>
       </w:r>
       <w:r>
         <w:rPr>
+          <w:highlight w:val="darkBlue"/>
           <w:shd w:val="clear" w:color="auto" w:fill="FEFEFE"/>
         </w:rPr>
         <w:t>.</w:t>
@@ -2702,7 +2832,6 @@
         <w:ind w:left="720"/>
       </w:pPr>
       <w:r>
-        <w:lastRenderedPageBreak/>
         <w:t>Tais usos ocorrem em setores públicos e privados para fins de propriedade, pesquisa e monitoramento com uma regulamentação inferior à abrangente.</w:t>
       </w:r>
     </w:p>
@@ -2843,7 +2972,11 @@
       </w:r>
       <w:proofErr w:type="spellEnd"/>
       <w:r>
-        <w:t xml:space="preserve"> inclui uma base de dados local que coleta toda a informação para registros de pacientes em um determinado local. Por exemplo, cada hospital pode ter seu próprio banco de dados eletrônico de informações do paciente. Essas bases de dados locais podem então ser conectadas via Internet para transmissão de dados, de modo que um médico em um hospital possa visualizar as informações de um paciente de outro hospital.</w:t>
+        <w:t xml:space="preserve"> inclui uma base de dados local que coleta toda a informação para registros de pacientes em um determinado local. Por exemplo, cada hospital pode ter seu próprio banco de dados </w:t>
+      </w:r>
+      <w:r>
+        <w:lastRenderedPageBreak/>
+        <w:t>eletrônico de informações do paciente. Essas bases de dados locais podem então ser conectadas via Internet para transmissão de dados, de modo que um médico em um hospital possa visualizar as informações de um paciente de outro hospital.</w:t>
       </w:r>
       <w:r>
         <w:t xml:space="preserve"> </w:t>
@@ -2919,101 +3052,104 @@
         <w:rPr>
           <w:highlight w:val="cyan"/>
         </w:rPr>
+        <w:t>Problemas de segurança na informática:</w:t>
+      </w:r>
+    </w:p>
+    <w:p>
+      <w:r>
+        <w:t>Mais e mais empresas e indivíduos confiam seus dados em serviços em nuvem e terceirizam tarefas computacionais em seus dados para provedores de serviços de terceiros. Isso suscita preocupações sobre a privacidade das informações sensíveis, uma vez que os dados são armazenados em centros de dados externos ou de base.</w:t>
+      </w:r>
+      <w:r>
+        <w:t xml:space="preserve"> </w:t>
+      </w:r>
+      <w:r>
+        <w:t xml:space="preserve">Em particular, no setor da saúde, os registros de pacientes pessoais sensíveis precisam ser confidenciais. </w:t>
+      </w:r>
+      <w:r>
+        <w:t>Em (</w:t>
+      </w:r>
+      <w:r>
+        <w:t>0cc8456950acc93553591f4a79b138bbeaf0</w:t>
+      </w:r>
+      <w:r>
+        <w:t xml:space="preserve">.pdf) diz-se que a </w:t>
+      </w:r>
+      <w:r>
+        <w:t xml:space="preserve">privacidade das informações confidenciais pode ser garantida, se for codificada pelo proprietário dos dados antes de ser carregada para um serviço na nuvem. Dessa forma, apenas o proprietário de dados legítimo pode </w:t>
+      </w:r>
+      <w:proofErr w:type="spellStart"/>
+      <w:r>
+        <w:t>acessar</w:t>
+      </w:r>
+      <w:proofErr w:type="spellEnd"/>
+      <w:r>
+        <w:t xml:space="preserve"> os dados, </w:t>
+      </w:r>
+      <w:proofErr w:type="spellStart"/>
+      <w:r>
+        <w:t>descriptando-o</w:t>
+      </w:r>
+      <w:r>
+        <w:t>s</w:t>
+      </w:r>
+      <w:proofErr w:type="spellEnd"/>
+      <w:r>
+        <w:t xml:space="preserve"> usando sua chave privada de </w:t>
+      </w:r>
+      <w:proofErr w:type="spellStart"/>
+      <w:r>
+        <w:t>descriptografia</w:t>
+      </w:r>
+      <w:proofErr w:type="spellEnd"/>
+      <w:r>
+        <w:t xml:space="preserve">. Mas a criptografia limita a possibilidade de terceirizar computação nas informações armazenadas externamente, especialmente se o data </w:t>
+      </w:r>
+      <w:proofErr w:type="spellStart"/>
+      <w:r>
+        <w:t>center</w:t>
+      </w:r>
+      <w:proofErr w:type="spellEnd"/>
+      <w:r>
+        <w:t xml:space="preserve"> não tiver acesso à chave de </w:t>
+      </w:r>
+      <w:proofErr w:type="spellStart"/>
+      <w:r>
+        <w:t>descriptografia</w:t>
+      </w:r>
+      <w:proofErr w:type="spellEnd"/>
+      <w:r>
+        <w:t>.</w:t>
+      </w:r>
+      <w:r>
+        <w:t xml:space="preserve"> </w:t>
+      </w:r>
+    </w:p>
+    <w:p>
+      <w:r>
+        <w:t>A computação em nuvem apresenta alguns problemas de segurança: verificação de integridade de dados remota, recuperação remota de dados e privacidade de dados.</w:t>
+      </w:r>
+    </w:p>
+    <w:p>
+      <w:r>
+        <w:t xml:space="preserve">No entanto, à medida que a Web ganha popularidade e toca muitos </w:t>
+      </w:r>
+      <w:proofErr w:type="spellStart"/>
+      <w:r>
+        <w:t>aspectos</w:t>
+      </w:r>
+      <w:proofErr w:type="spellEnd"/>
+      <w:r>
+        <w:t xml:space="preserve"> de nossa vida diária, ela se torna a maior fonte de informações pessoais. Os adversários possuem armas poderosas e conhecimento rico, que de alguma forma são fornecidos pelas próprias vítimas</w:t>
+      </w:r>
+      <w:r>
+        <w:t xml:space="preserve">. </w:t>
+      </w:r>
+      <w:r>
+        <w:t xml:space="preserve">é razoável que possamos levantar a questão: "quando um invasor possui uma pequena quantidade de informações (possivelmente imprecisas) de fontes relacionadas à saúde e associe essas informações com informações acessíveis ao público de fontes </w:t>
+      </w:r>
+      <w:r>
         <w:lastRenderedPageBreak/>
-        <w:t>Problemas de segurança na informática:</w:t>
-      </w:r>
-    </w:p>
-    <w:p>
-      <w:r>
-        <w:t>Mais e mais empresas e indivíduos confiam seus dados em serviços em nuvem e terceirizam tarefas computacionais em seus dados para provedores de serviços de terceiros. Isso suscita preocupações sobre a privacidade das informações sensíveis, uma vez que os dados são armazenados em centros de dados externos ou de base.</w:t>
-      </w:r>
-      <w:r>
-        <w:t xml:space="preserve"> </w:t>
-      </w:r>
-      <w:r>
-        <w:t xml:space="preserve">Em particular, no setor da saúde, os registros de pacientes pessoais sensíveis precisam ser confidenciais. </w:t>
-      </w:r>
-      <w:r>
-        <w:t>Em (</w:t>
-      </w:r>
-      <w:r>
-        <w:t>0cc8456950acc93553591f4a79b138bbeaf0</w:t>
-      </w:r>
-      <w:r>
-        <w:t xml:space="preserve">.pdf) diz-se que a </w:t>
-      </w:r>
-      <w:r>
-        <w:t xml:space="preserve">privacidade das informações confidenciais pode ser garantida, se for codificada pelo proprietário dos dados antes de ser carregada para um serviço na nuvem. Dessa forma, apenas o proprietário de dados legítimo pode </w:t>
-      </w:r>
-      <w:proofErr w:type="spellStart"/>
-      <w:r>
-        <w:t>acessar</w:t>
-      </w:r>
-      <w:proofErr w:type="spellEnd"/>
-      <w:r>
-        <w:t xml:space="preserve"> os dados, </w:t>
-      </w:r>
-      <w:proofErr w:type="spellStart"/>
-      <w:r>
-        <w:t>descriptando-o</w:t>
-      </w:r>
-      <w:r>
-        <w:t>s</w:t>
-      </w:r>
-      <w:proofErr w:type="spellEnd"/>
-      <w:r>
-        <w:t xml:space="preserve"> usando sua chave privada de </w:t>
-      </w:r>
-      <w:proofErr w:type="spellStart"/>
-      <w:r>
-        <w:t>descriptografia</w:t>
-      </w:r>
-      <w:proofErr w:type="spellEnd"/>
-      <w:r>
-        <w:t xml:space="preserve">. Mas a criptografia limita a possibilidade de terceirizar computação nas informações armazenadas externamente, especialmente se o data </w:t>
-      </w:r>
-      <w:proofErr w:type="spellStart"/>
-      <w:r>
-        <w:t>center</w:t>
-      </w:r>
-      <w:proofErr w:type="spellEnd"/>
-      <w:r>
-        <w:t xml:space="preserve"> não tiver acesso à chave de </w:t>
-      </w:r>
-      <w:proofErr w:type="spellStart"/>
-      <w:r>
-        <w:t>descriptografia</w:t>
-      </w:r>
-      <w:proofErr w:type="spellEnd"/>
-      <w:r>
-        <w:t>.</w:t>
-      </w:r>
-      <w:r>
-        <w:t xml:space="preserve"> </w:t>
-      </w:r>
-    </w:p>
-    <w:p>
-      <w:r>
-        <w:t>A computação em nuvem apresenta alguns problemas de segurança: verificação de integridade de dados remota, recuperação remota de dados e privacidade de dados.</w:t>
-      </w:r>
-    </w:p>
-    <w:p>
-      <w:r>
-        <w:t xml:space="preserve">No entanto, à medida que a Web ganha popularidade e toca muitos </w:t>
-      </w:r>
-      <w:proofErr w:type="spellStart"/>
-      <w:r>
-        <w:t>aspectos</w:t>
-      </w:r>
-      <w:proofErr w:type="spellEnd"/>
-      <w:r>
-        <w:t xml:space="preserve"> de nossa vida diária, ela se torna a maior fonte de informações pessoais. Os adversários possuem armas poderosas e conhecimento rico, que de alguma forma são fornecidos pelas próprias vítimas</w:t>
-      </w:r>
-      <w:r>
-        <w:t xml:space="preserve">. </w:t>
-      </w:r>
-      <w:r>
-        <w:t>é razoável que possamos levantar a questão: "quando um invasor possui uma pequena quantidade de informações (possivelmente imprecisas) de fontes relacionadas à saúde e associe essas informações com informações acessíveis ao público de fontes on-line, a probabilidade de o atacante seja capaz de descobrir a identidade do paciente alvo e quais são os potenciais riscos de privacidade</w:t>
+        <w:t>on-line, a probabilidade de o atacante seja capaz de descobrir a identidade do paciente alvo e quais são os potenciais riscos de privacidade</w:t>
       </w:r>
       <w:r>
         <w:t xml:space="preserve">”. </w:t>
@@ -3361,7 +3497,6 @@
           <w:rFonts w:ascii="Arial" w:hAnsi="Arial" w:cs="Arial"/>
           <w:shd w:val="clear" w:color="auto" w:fill="FFFFFF"/>
         </w:rPr>
-        <w:lastRenderedPageBreak/>
         <w:t>whaling</w:t>
       </w:r>
       <w:proofErr w:type="spellEnd"/>
@@ -3545,7 +3680,11 @@
         <w:t xml:space="preserve"> </w:t>
       </w:r>
       <w:r>
-        <w:t>Pagar o montante solicitado não garante que os arquivos encriptados sejam disponibilizados; apenas garante que os atores maliciosos recebem o dinheiro da vítima e, em alguns casos, as suas informações bancárias. Além disso, desencriptar ficheiros não significa que o </w:t>
+        <w:t xml:space="preserve">Pagar o montante solicitado não garante que os arquivos encriptados sejam disponibilizados; apenas garante que os atores maliciosos </w:t>
+      </w:r>
+      <w:r>
+        <w:lastRenderedPageBreak/>
+        <w:t>recebem o dinheiro da vítima e, em alguns casos, as suas informações bancárias. Além disso, desencriptar ficheiros não significa que o </w:t>
       </w:r>
       <w:proofErr w:type="spellStart"/>
       <w:r>
@@ -3713,46 +3852,49 @@
         <w:ind w:left="360"/>
       </w:pPr>
       <w:r>
+        <w:t>A crescente adoção de registros de saúde eletrônicos fornece uma fonte rica para a mineração de dados, a fim de identificar padrões e tendências nos dados de cuidados de saúde.</w:t>
+      </w:r>
+      <w:r>
+        <w:t xml:space="preserve"> Mas isso implica </w:t>
+      </w:r>
+      <w:r>
+        <w:t>trocas de informações de saúde</w:t>
+      </w:r>
+      <w:r>
+        <w:t>.</w:t>
+      </w:r>
+      <w:r>
+        <w:t xml:space="preserve"> </w:t>
+      </w:r>
+      <w:r>
+        <w:t>Um sistema para suportar a mineração de dados de informações de saúde deve ser um servidor privado acessível a apenas alguns indivíduos autorizados, com suporte apropriado para implementar a auditoria e outros requisitos para a conformidade</w:t>
+      </w:r>
+      <w:r>
+        <w:t>. (</w:t>
+      </w:r>
+      <w:r>
+        <w:t>3e18340408a291897c8c6ea7a0f07289fe54</w:t>
+      </w:r>
+      <w:r>
+        <w:t>.pdf)</w:t>
+      </w:r>
+    </w:p>
+    <w:p>
+      <w:pPr>
+        <w:ind w:left="360"/>
+      </w:pPr>
+      <w:r>
+        <w:t>A partir da mineração em dados médicos, pode-se categorizar e pesquisar pacientes com base em inúmeros fatores como idade, gênero ou doença. Isso pode levar a efeitos discriminatórios e de exclusão. Como esses dados se tornam mais uma "mercadoria" que pode ser transmitida pela Internet e coletada, é importante que o anonimato dos dados ocorra antes de qualquer mineração de dados ter lugar.</w:t>
+      </w:r>
+      <w:r>
+        <w:t xml:space="preserve"> </w:t>
+      </w:r>
+      <w:r>
+        <w:t xml:space="preserve">Os dados anônimos podem ocorrer em vários níveis. Por exemplo, remover identificadores pessoais, como nome, idade e número de segurança social, podem dificultar a ligação de dados a um indivíduo único. No entanto, mesmo isso pode não fazer com que o dado seja bastante útil para evitar os efeitos discriminatórios. Os dados, embora não correlacionados com um indivíduo único, podem ser vinculados a uma subpopulação maior, como pessoas que pertencem à região específica da população ou pessoas do gênero / raça. O que o nível adequado de anonimato é para uma determinada tarefa de </w:t>
+      </w:r>
+      <w:r>
         <w:lastRenderedPageBreak/>
-        <w:t>A crescente adoção de registros de saúde eletrônicos fornece uma fonte rica para a mineração de dados, a fim de identificar padrões e tendências nos dados de cuidados de saúde.</w:t>
-      </w:r>
-      <w:r>
-        <w:t xml:space="preserve"> Mas isso implica </w:t>
-      </w:r>
-      <w:r>
-        <w:t>trocas de informações de saúde</w:t>
-      </w:r>
-      <w:r>
-        <w:t>.</w:t>
-      </w:r>
-      <w:r>
-        <w:t xml:space="preserve"> </w:t>
-      </w:r>
-      <w:r>
-        <w:t>Um sistema para suportar a mineração de dados de informações de saúde deve ser um servidor privado acessível a apenas alguns indivíduos autorizados, com suporte apropriado para implementar a auditoria e outros requisitos para a conformidade</w:t>
-      </w:r>
-      <w:r>
-        <w:t>. (</w:t>
-      </w:r>
-      <w:r>
-        <w:t>3e18340408a291897c8c6ea7a0f07289fe54</w:t>
-      </w:r>
-      <w:r>
-        <w:t>.pdf)</w:t>
-      </w:r>
-    </w:p>
-    <w:p>
-      <w:pPr>
-        <w:ind w:left="360"/>
-      </w:pPr>
-      <w:r>
-        <w:t>A partir da mineração em dados médicos, pode-se categorizar e pesquisar pacientes com base em inúmeros fatores como idade, gênero ou doença. Isso pode levar a efeitos discriminatórios e de exclusão. Como esses dados se tornam mais uma "mercadoria" que pode ser transmitida pela Internet e coletada, é importante que o anonimato dos dados ocorra antes de qualquer mineração de dados ter lugar.</w:t>
-      </w:r>
-      <w:r>
-        <w:t xml:space="preserve"> </w:t>
-      </w:r>
-      <w:r>
-        <w:t>Os dados anônimos podem ocorrer em vários níveis. Por exemplo, remover identificadores pessoais, como nome, idade e número de segurança social, podem dificultar a ligação de dados a um indivíduo único. No entanto, mesmo isso pode não fazer com que o dado seja bastante útil para evitar os efeitos discriminatórios. Os dados, embora não correlacionados com um indivíduo único, podem ser vinculados a uma subpopulação maior, como pessoas que pertencem à região específica da população ou pessoas do gênero / raça. O que o nível adequado de anonimato é para uma determinada tarefa de mineração de dados deve, portanto, ser avaliado.</w:t>
+        <w:t>mineração de dados deve, portanto, ser avaliado.</w:t>
       </w:r>
       <w:r>
         <w:t xml:space="preserve"> </w:t>
@@ -3981,7 +4123,6 @@
         </w:numPr>
       </w:pPr>
       <w:r>
-        <w:lastRenderedPageBreak/>
         <w:t xml:space="preserve">Responsabilidade das empresas </w:t>
       </w:r>
       <w:proofErr w:type="gramStart"/>
@@ -4121,6 +4262,7 @@
     </w:p>
     <w:p>
       <w:r>
+        <w:lastRenderedPageBreak/>
         <w:t xml:space="preserve">2 — Na falta de médico que lhe suceda, deve o facto ser comunicado à Ordem, por quem receber o espólio do consultório ou pelos médicos que tenham conhecimento da situação, a qual determina o destino a </w:t>
       </w:r>
       <w:proofErr w:type="gramStart"/>
@@ -4223,108 +4365,188 @@
     <w:p/>
     <w:p>
       <w:r>
+        <w:rPr>
+          <w:highlight w:val="darkBlue"/>
+        </w:rPr>
+        <w:t>Os regulamentos sobre a divulgação de dados são estabelecidos e legislados para enfrentar a ameaça de privação de infração e melhorar a proteção de dados relacionados à saúde</w:t>
+      </w:r>
+      <w:r>
+        <w:rPr>
+          <w:highlight w:val="darkBlue"/>
+        </w:rPr>
+        <w:t>.</w:t>
+      </w:r>
+    </w:p>
+    <w:p>
+      <w:r>
+        <w:rPr>
+          <w:highlight w:val="darkBlue"/>
+        </w:rPr>
+        <w:t xml:space="preserve">Segundo o Regulamento de Deontologia Médica n.º 707/2016, de 21 de </w:t>
+      </w:r>
+      <w:proofErr w:type="gramStart"/>
+      <w:r>
+        <w:rPr>
+          <w:highlight w:val="darkBlue"/>
+        </w:rPr>
+        <w:t>Julho</w:t>
+      </w:r>
+      <w:proofErr w:type="gramEnd"/>
+      <w:r>
+        <w:rPr>
+          <w:highlight w:val="darkBlue"/>
+        </w:rPr>
+        <w:t>, “</w:t>
+      </w:r>
+      <w:r>
+        <w:rPr>
+          <w:highlight w:val="darkBlue"/>
+        </w:rPr>
+        <w:t>O</w:t>
+      </w:r>
+      <w:r>
+        <w:rPr>
+          <w:highlight w:val="darkBlue"/>
+        </w:rPr>
+        <w:t xml:space="preserve"> Código Deontológico da Ordem dos Médicos é um conjunto de normas de comportamento que serve de orientação nos diferentes aspetos das relações humanas que se estabelecem no decurso do exercício profissional da medicina.</w:t>
+      </w:r>
+      <w:r>
+        <w:rPr>
+          <w:highlight w:val="darkBlue"/>
+        </w:rPr>
+        <w:t>”. Diante destas normas, está bem explícita a obrigatoriedade do segredo médico</w:t>
+      </w:r>
+      <w:r>
+        <w:rPr>
+          <w:highlight w:val="darkBlue"/>
+        </w:rPr>
+        <w:t>,</w:t>
+      </w:r>
+      <w:r>
+        <w:rPr>
+          <w:highlight w:val="darkBlue"/>
+        </w:rPr>
+        <w:t xml:space="preserve"> quer </w:t>
+      </w:r>
+      <w:r>
+        <w:rPr>
+          <w:highlight w:val="darkBlue"/>
+        </w:rPr>
+        <w:t xml:space="preserve">singular ou coletivamente, </w:t>
+      </w:r>
+      <w:r>
+        <w:rPr>
+          <w:highlight w:val="darkBlue"/>
+        </w:rPr>
+        <w:t>em unidades de saúde públicas, sociais, cooperativas ou privadas</w:t>
+      </w:r>
+      <w:r>
+        <w:rPr>
+          <w:highlight w:val="darkBlue"/>
+        </w:rPr>
+        <w:t>, no que diz respeito às informações que constem do processo individual do doente. É ainda dever das unidades de saúde e dos diretores clínicos impedir o acesso indevido de terceiros aos processos clínicos e aos sistemas informáticos que contenham informação de saúde.</w:t>
+      </w:r>
+    </w:p>
+    <w:p>
+      <w:r>
+        <w:rPr>
+          <w:highlight w:val="darkBlue"/>
+        </w:rPr>
+        <w:t>Consoante o Artigo 32.º do regulament</w:t>
+      </w:r>
+      <w:r>
+        <w:rPr>
+          <w:highlight w:val="darkBlue"/>
+        </w:rPr>
+        <w:t>o</w:t>
+      </w:r>
+      <w:r>
+        <w:rPr>
+          <w:highlight w:val="darkBlue"/>
+        </w:rPr>
+        <w:t>, o dever de segredo médico deixa de ser aplicado apenas e só mediante o consentimento do doente (ou representante legal), e se a revelação não prejudica terceiros com interesse na manutenção do segredo médico;</w:t>
+      </w:r>
+      <w:r>
+        <w:rPr>
+          <w:highlight w:val="darkBlue"/>
+        </w:rPr>
+        <w:t xml:space="preserve"> </w:t>
+      </w:r>
+      <w:r>
+        <w:rPr>
+          <w:highlight w:val="darkBlue"/>
+        </w:rPr>
+        <w:t xml:space="preserve"> </w:t>
+      </w:r>
+      <w:r>
+        <w:rPr>
+          <w:highlight w:val="darkBlue"/>
+        </w:rPr>
+        <w:t>a necessidade de defesa da dignidade, da honra e dos legítimos interesses do médico, do doente ou de terceiros, não podendo ser revelado mais do que o extremamente necessário à defesa, nem sem a prévia autorização do Bastonário; informações que revelem um nascimento ou um óbito; e de doenças de declaração obrigatória.</w:t>
+      </w:r>
+    </w:p>
+    <w:p>
+      <w:r>
+        <w:rPr>
+          <w:highlight w:val="darkBlue"/>
+        </w:rPr>
         <w:lastRenderedPageBreak/>
-        <w:t>Os regulamentos sobre a divulgação de dados são estabelecidos e legislados para enfrentar a ameaça de privação de infração e melhorar a proteção de dados relacionados à saúde</w:t>
-      </w:r>
-      <w:r>
-        <w:t>.</w:t>
-      </w:r>
-    </w:p>
-    <w:p>
-      <w:r>
-        <w:t xml:space="preserve">Segundo o Regulamento de Deontologia Médica n.º 707/2016, de 21 de </w:t>
-      </w:r>
-      <w:proofErr w:type="gramStart"/>
-      <w:r>
-        <w:t>Julho</w:t>
-      </w:r>
-      <w:proofErr w:type="gramEnd"/>
-      <w:r>
-        <w:t>, “</w:t>
-      </w:r>
-      <w:r>
-        <w:t>O</w:t>
-      </w:r>
-      <w:r>
-        <w:t xml:space="preserve"> </w:t>
-      </w:r>
-      <w:r>
-        <w:t>Código Deontológico da Ordem dos Médicos é um conjunto de normas de comportamento que serve de orientação nos diferentes aspetos das relações humanas que se estabelecem no decurso do exercício profissional da medicina.</w:t>
-      </w:r>
-      <w:r>
-        <w:t>”. Diante destas normas, está bem explícita a obrigatoriedade do segredo médico</w:t>
-      </w:r>
-      <w:r>
-        <w:t>,</w:t>
-      </w:r>
-      <w:r>
-        <w:t xml:space="preserve"> quer </w:t>
-      </w:r>
-      <w:r>
-        <w:t xml:space="preserve">singular ou coletivamente, </w:t>
-      </w:r>
-      <w:r>
-        <w:t>em unidades de saúde públicas, sociais, cooperativas ou privadas</w:t>
-      </w:r>
-      <w:r>
-        <w:t>, no que diz respeito às informações que constem do processo individual do doente. É ainda dever das unidades de saúde e dos diretores clínicos impedir o acesso indevido de terceiros aos processos clínicos e aos sistemas informáticos que contenham informação de saúde.</w:t>
-      </w:r>
-    </w:p>
-    <w:p>
-      <w:r>
-        <w:t>Consoante o Artigo 32.º do regulament</w:t>
-      </w:r>
-      <w:r>
-        <w:t>o</w:t>
-      </w:r>
-      <w:r>
-        <w:t>, o dever de segredo médico deixa de ser aplicado apenas e só mediante o consentimento do doente (ou representante legal), e se a revelação não prejudica terceiros com interesse na manutenção do segredo médico;</w:t>
-      </w:r>
-      <w:r>
-        <w:t xml:space="preserve"> </w:t>
-      </w:r>
-      <w:r>
-        <w:t xml:space="preserve"> </w:t>
-      </w:r>
-      <w:r>
-        <w:t>a necessidade de defesa da dignidade, da honra e dos legítimos interesses do médico, do doente ou de terceiros, não podendo ser revelado mais do que o extremamente necessário à defesa, nem sem a prévia autorização do Bastonário; informações que revelem um nascimento ou um óbito; e de doenças de declaração obrigatória.</w:t>
-      </w:r>
-    </w:p>
-    <w:p/>
-    <w:p>
-      <w:pPr>
-        <w:ind w:left="708"/>
-      </w:pPr>
-      <w:r>
         <w:t xml:space="preserve">Segundo o Artigo 36.º, do Regulamento de Deontologia Médica n.º 707/2016, sobre dados médicos </w:t>
       </w:r>
       <w:proofErr w:type="spellStart"/>
       <w:r>
+        <w:rPr>
+          <w:highlight w:val="darkBlue"/>
+        </w:rPr>
         <w:t>ados</w:t>
       </w:r>
       <w:proofErr w:type="spellEnd"/>
       <w:r>
+        <w:rPr>
+          <w:highlight w:val="darkBlue"/>
+        </w:rPr>
         <w:t xml:space="preserve">, todos os ficheiros, bases e bancos de dados, </w:t>
       </w:r>
       <w:r>
+        <w:rPr>
+          <w:highlight w:val="darkBlue"/>
+        </w:rPr>
         <w:t xml:space="preserve">com informações </w:t>
       </w:r>
       <w:r>
+        <w:rPr>
+          <w:highlight w:val="darkBlue"/>
+        </w:rPr>
         <w:t>clínicas sujeitas a segredo médico</w:t>
       </w:r>
       <w:r>
+        <w:rPr>
+          <w:highlight w:val="darkBlue"/>
+        </w:rPr>
         <w:t>, devem ser equipados com sistemas, e utilizados com procedimentos de segurança, que impeçam a consulta, alteração e destruição de dados por pessoas não autorizadas e que detetem desvios de informação</w:t>
       </w:r>
       <w:r>
+        <w:rPr>
+          <w:highlight w:val="darkBlue"/>
+        </w:rPr>
         <w:t>, caso não se verifiquem estas condições, não devem estar conectados com outros tipos de redes informáticas</w:t>
       </w:r>
       <w:r>
+        <w:rPr>
+          <w:highlight w:val="darkBlue"/>
+        </w:rPr>
         <w:t xml:space="preserve">. </w:t>
       </w:r>
       <w:r>
+        <w:rPr>
+          <w:highlight w:val="darkBlue"/>
+        </w:rPr>
         <w:t xml:space="preserve">Os médicos responsáveis </w:t>
       </w:r>
       <w:r>
+        <w:rPr>
+          <w:highlight w:val="darkBlue"/>
+        </w:rPr>
         <w:t>por estes dados, bem como os profissionais que tenham conhecimento dos dados pessoais neles contidos, são obrigados ao segredo, mesmo após o termo de funções.</w:t>
       </w:r>
     </w:p>
@@ -4540,9 +4762,20 @@
           <w:color w:val="000000"/>
           <w:shd w:val="clear" w:color="auto" w:fill="FFFFFF"/>
         </w:rPr>
-        <w:t xml:space="preserve">à recolha e tratamento de dados pessoais constantes do Cartão do Cidadão dos seus utentes e, bem assim, ao tratamento dos dados relativos à saúde dos mesmos (dados pessoais relacionados com a saúde física ou mental de uma pessoa singular, </w:t>
-      </w:r>
-      <w:r>
+        <w:t>à recolha e tratamento de dados pessoais constantes do Cartão do Cidadão dos seus utentes e, bem assim, ao tratamento dos dados relativos à saúde dos mesmos (dados pessoais relacionados com a saúde física ou mental de uma pessoa singular, incluindo a prestação de serviços de saúde, que revelem informação sobre o estado da sua saúde)</w:t>
+      </w:r>
+      <w:r>
+        <w:rPr>
+          <w:rFonts w:ascii="dinn-light" w:hAnsi="dinn-light"/>
+          <w:color w:val="000000"/>
+          <w:u w:val="single"/>
+          <w:shd w:val="clear" w:color="auto" w:fill="FFFFFF"/>
+        </w:rPr>
+        <w:t> deverá obter o seu consentimento para tais finalidades.</w:t>
+      </w:r>
+    </w:p>
+    <w:p>
+      <w:pPr>
         <w:rPr>
           <w:rStyle w:val="Forte"/>
           <w:rFonts w:ascii="dinn-medium" w:hAnsi="dinn-medium"/>
@@ -4551,21 +4784,34 @@
           <w:color w:val="000000"/>
           <w:shd w:val="clear" w:color="auto" w:fill="FFFFFF"/>
         </w:rPr>
-        <w:lastRenderedPageBreak/>
-        <w:t>incluindo a prestação de serviços de saúde, que revelem informação sobre o estado da sua saúde)</w:t>
-      </w:r>
+      </w:pPr>
       <w:r>
         <w:rPr>
           <w:rFonts w:ascii="dinn-light" w:hAnsi="dinn-light"/>
           <w:color w:val="000000"/>
-          <w:u w:val="single"/>
-          <w:shd w:val="clear" w:color="auto" w:fill="FFFFFF"/>
-        </w:rPr>
-        <w:t> deverá obter o seu consentimento para tais finalidades.</w:t>
-      </w:r>
-    </w:p>
-    <w:p>
-      <w:pPr>
+          <w:shd w:val="clear" w:color="auto" w:fill="FFFFFF"/>
+        </w:rPr>
+        <w:t xml:space="preserve">O consentimento, conforme já nas anteriores newsletters elucidámos, consiste, ao abrigo do NRPD, numa manifestação de vontade, livre, específica, informada e explícita, pelo qual </w:t>
+      </w:r>
+      <w:proofErr w:type="gramStart"/>
+      <w:r>
+        <w:rPr>
+          <w:rFonts w:ascii="dinn-light" w:hAnsi="dinn-light"/>
+          <w:color w:val="000000"/>
+          <w:shd w:val="clear" w:color="auto" w:fill="FFFFFF"/>
+        </w:rPr>
+        <w:t>o titular dos dados aceita</w:t>
+      </w:r>
+      <w:proofErr w:type="gramEnd"/>
+      <w:r>
+        <w:rPr>
+          <w:rFonts w:ascii="dinn-light" w:hAnsi="dinn-light"/>
+          <w:color w:val="000000"/>
+          <w:shd w:val="clear" w:color="auto" w:fill="FFFFFF"/>
+        </w:rPr>
+        <w:t>, </w:t>
+      </w:r>
+      <w:r>
         <w:rPr>
           <w:rStyle w:val="Forte"/>
           <w:rFonts w:ascii="dinn-medium" w:hAnsi="dinn-medium"/>
@@ -4574,33 +4820,9 @@
           <w:color w:val="000000"/>
           <w:shd w:val="clear" w:color="auto" w:fill="FFFFFF"/>
         </w:rPr>
-      </w:pPr>
-      <w:r>
-        <w:rPr>
-          <w:rFonts w:ascii="dinn-light" w:hAnsi="dinn-light"/>
-          <w:color w:val="000000"/>
-          <w:shd w:val="clear" w:color="auto" w:fill="FFFFFF"/>
-        </w:rPr>
-        <w:t xml:space="preserve">O consentimento, conforme já nas anteriores newsletters elucidámos, consiste, ao abrigo do NRPD, numa manifestação de vontade, livre, específica, informada e explícita, pelo qual </w:t>
-      </w:r>
-      <w:proofErr w:type="gramStart"/>
-      <w:r>
-        <w:rPr>
-          <w:rFonts w:ascii="dinn-light" w:hAnsi="dinn-light"/>
-          <w:color w:val="000000"/>
-          <w:shd w:val="clear" w:color="auto" w:fill="FFFFFF"/>
-        </w:rPr>
-        <w:t>o titular dos dados aceita</w:t>
-      </w:r>
-      <w:proofErr w:type="gramEnd"/>
-      <w:r>
-        <w:rPr>
-          <w:rFonts w:ascii="dinn-light" w:hAnsi="dinn-light"/>
-          <w:color w:val="000000"/>
-          <w:shd w:val="clear" w:color="auto" w:fill="FFFFFF"/>
-        </w:rPr>
-        <w:t>, </w:t>
-      </w:r>
+        <w:t xml:space="preserve">mediante declaração ou </w:t>
+      </w:r>
+      <w:proofErr w:type="spellStart"/>
       <w:r>
         <w:rPr>
           <w:rStyle w:val="Forte"/>
@@ -4610,9 +4832,9 @@
           <w:color w:val="000000"/>
           <w:shd w:val="clear" w:color="auto" w:fill="FFFFFF"/>
         </w:rPr>
-        <w:t xml:space="preserve">mediante declaração ou </w:t>
-      </w:r>
-      <w:proofErr w:type="spellStart"/>
+        <w:t>acto</w:t>
+      </w:r>
+      <w:proofErr w:type="spellEnd"/>
       <w:r>
         <w:rPr>
           <w:rStyle w:val="Forte"/>
@@ -4622,9 +4844,9 @@
           <w:color w:val="000000"/>
           <w:shd w:val="clear" w:color="auto" w:fill="FFFFFF"/>
         </w:rPr>
-        <w:t>acto</w:t>
-      </w:r>
-      <w:proofErr w:type="spellEnd"/>
+        <w:t xml:space="preserve"> positivo inequívoco, que os dados pessoais que lhe dizem respeito sejam </w:t>
+      </w:r>
+      <w:proofErr w:type="spellStart"/>
       <w:r>
         <w:rPr>
           <w:rStyle w:val="Forte"/>
@@ -4634,9 +4856,9 @@
           <w:color w:val="000000"/>
           <w:shd w:val="clear" w:color="auto" w:fill="FFFFFF"/>
         </w:rPr>
-        <w:t xml:space="preserve"> positivo inequívoco, que os dados pessoais que lhe dizem respeito sejam </w:t>
-      </w:r>
-      <w:proofErr w:type="spellStart"/>
+        <w:t>objecto</w:t>
+      </w:r>
+      <w:proofErr w:type="spellEnd"/>
       <w:r>
         <w:rPr>
           <w:rStyle w:val="Forte"/>
@@ -4646,10 +4868,11 @@
           <w:color w:val="000000"/>
           <w:shd w:val="clear" w:color="auto" w:fill="FFFFFF"/>
         </w:rPr>
-        <w:t>objecto</w:t>
-      </w:r>
-      <w:proofErr w:type="spellEnd"/>
-      <w:r>
+        <w:t xml:space="preserve"> de tratamento.</w:t>
+      </w:r>
+    </w:p>
+    <w:p>
+      <w:pPr>
         <w:rPr>
           <w:rStyle w:val="Forte"/>
           <w:rFonts w:ascii="dinn-medium" w:hAnsi="dinn-medium"/>
@@ -4658,11 +4881,16 @@
           <w:color w:val="000000"/>
           <w:shd w:val="clear" w:color="auto" w:fill="FFFFFF"/>
         </w:rPr>
-        <w:t xml:space="preserve"> de tratamento.</w:t>
-      </w:r>
-    </w:p>
-    <w:p>
-      <w:pPr>
+      </w:pPr>
+      <w:r>
+        <w:rPr>
+          <w:rFonts w:ascii="dinn-light" w:hAnsi="dinn-light"/>
+          <w:color w:val="000000"/>
+          <w:shd w:val="clear" w:color="auto" w:fill="FFFFFF"/>
+        </w:rPr>
+        <w:t>Ora, em face do supra exposto, para efeitos de obtenção de consentimento para o tratamento lícito de dados pessoais e de dados relativos à saúde, </w:t>
+      </w:r>
+      <w:r>
         <w:rPr>
           <w:rStyle w:val="Forte"/>
           <w:rFonts w:ascii="dinn-medium" w:hAnsi="dinn-medium"/>
@@ -4671,14 +4899,24 @@
           <w:color w:val="000000"/>
           <w:shd w:val="clear" w:color="auto" w:fill="FFFFFF"/>
         </w:rPr>
-      </w:pPr>
-      <w:r>
+        <w:t>deverá a Clínica X, Lda. preparar declaração de consentimento de tratamento de dados pessoais e de dados relativos à saúde, cujo conteúdo deverá ser facultado e explicado aos utentes e, em caso de concordância dos mesmos, subscrito, através da assinatura, pelos utentes titulares dos dados pessoais a recolher/tratar pela referida Clínica.</w:t>
+      </w:r>
+    </w:p>
+    <w:p>
+      <w:pPr>
         <w:rPr>
           <w:rFonts w:ascii="dinn-light" w:hAnsi="dinn-light"/>
           <w:color w:val="000000"/>
           <w:shd w:val="clear" w:color="auto" w:fill="FFFFFF"/>
         </w:rPr>
-        <w:t>Ora, em face do supra exposto, para efeitos de obtenção de consentimento para o tratamento lícito de dados pessoais e de dados relativos à saúde, </w:t>
+      </w:pPr>
+      <w:r>
+        <w:rPr>
+          <w:rFonts w:ascii="dinn-light" w:hAnsi="dinn-light"/>
+          <w:color w:val="000000"/>
+          <w:shd w:val="clear" w:color="auto" w:fill="FFFFFF"/>
+        </w:rPr>
+        <w:t>Neste sentido e, tendo em consideração o disposto nos artigos 7º do NRPD, abaixo reproduzimos </w:t>
       </w:r>
       <w:r>
         <w:rPr>
@@ -4689,25 +4927,9 @@
           <w:color w:val="000000"/>
           <w:shd w:val="clear" w:color="auto" w:fill="FFFFFF"/>
         </w:rPr>
-        <w:t>deverá a Clínica X, Lda. preparar declaração de consentimento de tratamento de dados pessoais e de dados relativos à saúde, cujo conteúdo deverá ser facultado e explicado aos utentes e, em caso de concordância dos mesmos, subscrito, através da assinatura, pelos utentes titulares dos dados pessoais a recolher/tratar pela referida Clínica.</w:t>
-      </w:r>
-    </w:p>
-    <w:p>
-      <w:pPr>
-        <w:rPr>
-          <w:rFonts w:ascii="dinn-light" w:hAnsi="dinn-light"/>
-          <w:color w:val="000000"/>
-          <w:shd w:val="clear" w:color="auto" w:fill="FFFFFF"/>
-        </w:rPr>
-      </w:pPr>
-      <w:r>
-        <w:rPr>
-          <w:rFonts w:ascii="dinn-light" w:hAnsi="dinn-light"/>
-          <w:color w:val="000000"/>
-          <w:shd w:val="clear" w:color="auto" w:fill="FFFFFF"/>
-        </w:rPr>
-        <w:t>Neste sentido e, tendo em consideração o disposto nos artigos 7º do NRPD, abaixo reproduzimos </w:t>
-      </w:r>
+        <w:t xml:space="preserve">sugestão de modelo de </w:t>
+      </w:r>
+      <w:proofErr w:type="spellStart"/>
       <w:r>
         <w:rPr>
           <w:rStyle w:val="Forte"/>
@@ -4717,9 +4939,40 @@
           <w:color w:val="000000"/>
           <w:shd w:val="clear" w:color="auto" w:fill="FFFFFF"/>
         </w:rPr>
-        <w:t xml:space="preserve">sugestão de modelo de </w:t>
-      </w:r>
-      <w:proofErr w:type="spellStart"/>
+        <w:t>consentimento</w:t>
+      </w:r>
+      <w:r>
+        <w:rPr>
+          <w:rFonts w:ascii="dinn-light" w:hAnsi="dinn-light"/>
+          <w:color w:val="000000"/>
+          <w:shd w:val="clear" w:color="auto" w:fill="FFFFFF"/>
+        </w:rPr>
+        <w:t>a</w:t>
+      </w:r>
+      <w:proofErr w:type="spellEnd"/>
+      <w:r>
+        <w:rPr>
+          <w:rFonts w:ascii="dinn-light" w:hAnsi="dinn-light"/>
+          <w:color w:val="000000"/>
+          <w:shd w:val="clear" w:color="auto" w:fill="FFFFFF"/>
+        </w:rPr>
+        <w:t xml:space="preserve"> implementar no âmbito da hipótese prática apresentada:</w:t>
+      </w:r>
+    </w:p>
+    <w:p>
+      <w:r>
+        <w:t>(ver)</w:t>
+      </w:r>
+    </w:p>
+    <w:p>
+      <w:r>
+        <w:rPr>
+          <w:rFonts w:ascii="dinn-light" w:hAnsi="dinn-light"/>
+          <w:color w:val="000000"/>
+          <w:shd w:val="clear" w:color="auto" w:fill="FFFFFF"/>
+        </w:rPr>
+        <w:t>alertamos, apenas, para a necessidade de </w:t>
+      </w:r>
       <w:r>
         <w:rPr>
           <w:rStyle w:val="Forte"/>
@@ -4729,7 +4982,7 @@
           <w:color w:val="000000"/>
           <w:shd w:val="clear" w:color="auto" w:fill="FFFFFF"/>
         </w:rPr>
-        <w:t>consentimento</w:t>
+        <w:t>todos os colaboradores administrativos</w:t>
       </w:r>
       <w:r>
         <w:rPr>
@@ -4737,50 +4990,16 @@
           <w:color w:val="000000"/>
           <w:shd w:val="clear" w:color="auto" w:fill="FFFFFF"/>
         </w:rPr>
-        <w:t>a</w:t>
-      </w:r>
-      <w:proofErr w:type="spellEnd"/>
+        <w:t xml:space="preserve"> -não sujeitos a sujeitos a sigilo profissional por força do desempenho de profissões estatutariamente obrigadas a confidencialidade (médicos, enfermeiros) - que acedam e procedam ao tratamento de dados pessoais </w:t>
+      </w:r>
       <w:r>
         <w:rPr>
           <w:rFonts w:ascii="dinn-light" w:hAnsi="dinn-light"/>
           <w:color w:val="000000"/>
           <w:shd w:val="clear" w:color="auto" w:fill="FFFFFF"/>
         </w:rPr>
-        <w:t xml:space="preserve"> implementar no âmbito da hipótese prática apresentada:</w:t>
-      </w:r>
-    </w:p>
-    <w:p>
-      <w:r>
-        <w:t>(ver)</w:t>
-      </w:r>
-    </w:p>
-    <w:p>
-      <w:r>
-        <w:rPr>
-          <w:rFonts w:ascii="dinn-light" w:hAnsi="dinn-light"/>
-          <w:color w:val="000000"/>
-          <w:shd w:val="clear" w:color="auto" w:fill="FFFFFF"/>
-        </w:rPr>
-        <w:t>alertamos, apenas, para a necessidade de </w:t>
-      </w:r>
-      <w:r>
-        <w:rPr>
-          <w:rStyle w:val="Forte"/>
-          <w:rFonts w:ascii="dinn-medium" w:hAnsi="dinn-medium"/>
-          <w:b w:val="0"/>
-          <w:bCs w:val="0"/>
-          <w:color w:val="000000"/>
-          <w:shd w:val="clear" w:color="auto" w:fill="FFFFFF"/>
-        </w:rPr>
-        <w:t>todos os colaboradores administrativos</w:t>
-      </w:r>
-      <w:r>
-        <w:rPr>
-          <w:rFonts w:ascii="dinn-light" w:hAnsi="dinn-light"/>
-          <w:color w:val="000000"/>
-          <w:shd w:val="clear" w:color="auto" w:fill="FFFFFF"/>
-        </w:rPr>
-        <w:t> -não sujeitos a sujeitos a sigilo profissional por força do desempenho de profissões estatutariamente obrigadas a confidencialidade (médicos, enfermeiros) - que acedam e procedam ao tratamento de dados pessoais relativos à saúde dos utentes, </w:t>
+        <w:lastRenderedPageBreak/>
+        <w:t>relativos à saúde dos utentes, </w:t>
       </w:r>
       <w:r>
         <w:rPr>
@@ -5149,6 +5368,7 @@
         </w:pBdr>
       </w:pPr>
       <w:r>
+        <w:lastRenderedPageBreak/>
         <w:t xml:space="preserve"> - </w:t>
       </w:r>
       <w:proofErr w:type="gramStart"/>
@@ -5592,14 +5812,22 @@
     </w:p>
     <w:p>
       <w:r>
+        <w:rPr>
+          <w:highlight w:val="darkBlue"/>
+        </w:rPr>
         <w:lastRenderedPageBreak/>
         <w:t>A informação de saúde só pode ser utilizada pelo sistema de saúde nas condições expressas em autorização escrita do seu titular ou de quem o represente.</w:t>
       </w:r>
     </w:p>
     <w:p>
       <w:r>
+        <w:rPr>
+          <w:highlight w:val="darkBlue"/>
+        </w:rPr>
         <w:t>Os responsáveis pelo tratamento da informação de saúde devem tomar as providências adequadas à proteção da sua confidencialidade, garantindo a segurança das instalações e equipamentos, o controlo no acesso à informação, bem como o reforço do dever de sigilo e da educação deontológica de todos os profissionais.</w:t>
       </w:r>
+      <w:bookmarkStart w:id="4" w:name="_GoBack"/>
+      <w:bookmarkEnd w:id="4"/>
     </w:p>
     <w:p>
       <w:r>
@@ -6784,14 +7012,14 @@
           <w:highlight w:val="darkBlue"/>
         </w:rPr>
       </w:pPr>
-      <w:bookmarkStart w:id="4" w:name="_Hlk500948051"/>
+      <w:bookmarkStart w:id="5" w:name="_Hlk500948051"/>
       <w:r>
         <w:rPr>
           <w:highlight w:val="darkBlue"/>
         </w:rPr>
         <w:t>(367969507b2209c94a4b23992a50d425dfab.pdf</w:t>
       </w:r>
-      <w:bookmarkEnd w:id="4"/>
+      <w:bookmarkEnd w:id="5"/>
       <w:r>
         <w:rPr>
           <w:highlight w:val="darkBlue"/>
@@ -11556,8 +11784,6 @@
         <w:lastRenderedPageBreak/>
         <w:t>CONCLUSÕES</w:t>
       </w:r>
-      <w:bookmarkStart w:id="5" w:name="_GoBack"/>
-      <w:bookmarkEnd w:id="5"/>
     </w:p>
     <w:p>
       <w:r>

</xml_diff>

<commit_message>
quase terminando o trabalho de resumk
</commit_message>
<xml_diff>
--- a/PT/TRABALHO.docx
+++ b/PT/TRABALHO.docx
@@ -395,7 +395,7 @@
         </w:rPr>
         <w:t>(</w:t>
       </w:r>
-      <w:hyperlink r:id="rId5" w:history="1">
+      <w:hyperlink r:id="rId6" w:history="1">
         <w:r>
           <w:rPr>
             <w:rStyle w:val="Hiperligao"/>
@@ -589,7 +589,7 @@
       <w:r>
         <w:t xml:space="preserve"> (</w:t>
       </w:r>
-      <w:hyperlink r:id="rId6" w:history="1">
+      <w:hyperlink r:id="rId7" w:history="1">
         <w:r>
           <w:rPr>
             <w:rStyle w:val="Hiperligao"/>
@@ -1334,7 +1334,7 @@
                     </pic:cNvPicPr>
                   </pic:nvPicPr>
                   <pic:blipFill>
-                    <a:blip r:embed="rId7">
+                    <a:blip r:embed="rId8">
                       <a:extLst>
                         <a:ext uri="{28A0092B-C50C-407E-A947-70E740481C1C}">
                           <a14:useLocalDpi xmlns:a14="http://schemas.microsoft.com/office/drawing/2010/main" val="0"/>
@@ -1371,7 +1371,7 @@
         </w:rPr>
         <w:t xml:space="preserve"> (</w:t>
       </w:r>
-      <w:hyperlink r:id="rId8" w:history="1">
+      <w:hyperlink r:id="rId9" w:history="1">
         <w:r>
           <w:rPr>
             <w:rStyle w:val="Hiperligao"/>
@@ -1435,7 +1435,7 @@
         </w:rPr>
         <w:t xml:space="preserve"> (</w:t>
       </w:r>
-      <w:hyperlink r:id="rId9" w:history="1">
+      <w:hyperlink r:id="rId10" w:history="1">
         <w:r>
           <w:rPr>
             <w:rStyle w:val="Hiperligao"/>
@@ -1766,7 +1766,7 @@
                     </pic:cNvPicPr>
                   </pic:nvPicPr>
                   <pic:blipFill>
-                    <a:blip r:embed="rId10">
+                    <a:blip r:embed="rId11">
                       <a:extLst>
                         <a:ext uri="{28A0092B-C50C-407E-A947-70E740481C1C}">
                           <a14:useLocalDpi xmlns:a14="http://schemas.microsoft.com/office/drawing/2010/main" val="0"/>
@@ -3697,7 +3697,7 @@
       <w:r>
         <w:t xml:space="preserve"> (</w:t>
       </w:r>
-      <w:hyperlink r:id="rId11" w:history="1">
+      <w:hyperlink r:id="rId12" w:history="1">
         <w:r>
           <w:rPr>
             <w:rStyle w:val="Hiperligao"/>
@@ -5947,7 +5947,7 @@
           <w:szCs w:val="21"/>
         </w:rPr>
       </w:pPr>
-      <w:hyperlink r:id="rId12" w:history="1">
+      <w:hyperlink r:id="rId13" w:history="1">
         <w:r>
           <w:rPr>
             <w:rStyle w:val="Hiperligao"/>
@@ -6794,63 +6794,6 @@
         </w:rPr>
         <w:t xml:space="preserve"> (</w:t>
       </w:r>
-      <w:hyperlink r:id="rId13" w:history="1">
-        <w:r>
-          <w:rPr>
-            <w:rStyle w:val="Hiperligao"/>
-            <w:highlight w:val="darkBlue"/>
-          </w:rPr>
-          <w:t>http://im.med.up.pt/seguranca/index.html</w:t>
-        </w:r>
-      </w:hyperlink>
-      <w:r>
-        <w:rPr>
-          <w:highlight w:val="darkBlue"/>
-          <w:lang w:eastAsia="pt-PT"/>
-        </w:rPr>
-        <w:t>).</w:t>
-      </w:r>
-    </w:p>
-    <w:p>
-      <w:r>
-        <w:rPr>
-          <w:b/>
-          <w:bCs/>
-          <w:highlight w:val="darkBlue"/>
-          <w:lang w:eastAsia="pt-PT"/>
-        </w:rPr>
-        <w:t>Confidencialidade</w:t>
-      </w:r>
-      <w:r>
-        <w:rPr>
-          <w:highlight w:val="darkBlue"/>
-          <w:lang w:eastAsia="pt-PT"/>
-        </w:rPr>
-        <w:t> trata de ter disponível </w:t>
-      </w:r>
-      <w:r>
-        <w:rPr>
-          <w:b/>
-          <w:bCs/>
-          <w:highlight w:val="darkBlue"/>
-          <w:lang w:eastAsia="pt-PT"/>
-        </w:rPr>
-        <w:t>medidas e mecanismos</w:t>
-      </w:r>
-      <w:r>
-        <w:rPr>
-          <w:highlight w:val="darkBlue"/>
-          <w:lang w:eastAsia="pt-PT"/>
-        </w:rPr>
-        <w:t> para manter a privacidade do indivíduo, proporcionando uma estrutura que permita dar acesso a informação privada, a quem foi dada autorização para tal</w:t>
-      </w:r>
-      <w:r>
-        <w:rPr>
-          <w:highlight w:val="darkBlue"/>
-          <w:lang w:eastAsia="pt-PT"/>
-        </w:rPr>
-        <w:t xml:space="preserve"> (</w:t>
-      </w:r>
       <w:hyperlink r:id="rId14" w:history="1">
         <w:r>
           <w:rPr>
@@ -6865,6 +6808,63 @@
           <w:highlight w:val="darkBlue"/>
           <w:lang w:eastAsia="pt-PT"/>
         </w:rPr>
+        <w:t>).</w:t>
+      </w:r>
+    </w:p>
+    <w:p>
+      <w:r>
+        <w:rPr>
+          <w:b/>
+          <w:bCs/>
+          <w:highlight w:val="darkBlue"/>
+          <w:lang w:eastAsia="pt-PT"/>
+        </w:rPr>
+        <w:t>Confidencialidade</w:t>
+      </w:r>
+      <w:r>
+        <w:rPr>
+          <w:highlight w:val="darkBlue"/>
+          <w:lang w:eastAsia="pt-PT"/>
+        </w:rPr>
+        <w:t> trata de ter disponível </w:t>
+      </w:r>
+      <w:r>
+        <w:rPr>
+          <w:b/>
+          <w:bCs/>
+          <w:highlight w:val="darkBlue"/>
+          <w:lang w:eastAsia="pt-PT"/>
+        </w:rPr>
+        <w:t>medidas e mecanismos</w:t>
+      </w:r>
+      <w:r>
+        <w:rPr>
+          <w:highlight w:val="darkBlue"/>
+          <w:lang w:eastAsia="pt-PT"/>
+        </w:rPr>
+        <w:t> para manter a privacidade do indivíduo, proporcionando uma estrutura que permita dar acesso a informação privada, a quem foi dada autorização para tal</w:t>
+      </w:r>
+      <w:r>
+        <w:rPr>
+          <w:highlight w:val="darkBlue"/>
+          <w:lang w:eastAsia="pt-PT"/>
+        </w:rPr>
+        <w:t xml:space="preserve"> (</w:t>
+      </w:r>
+      <w:hyperlink r:id="rId15" w:history="1">
+        <w:r>
+          <w:rPr>
+            <w:rStyle w:val="Hiperligao"/>
+            <w:highlight w:val="darkBlue"/>
+          </w:rPr>
+          <w:t>http://im.med.up.pt/seguranca/index.html</w:t>
+        </w:r>
+      </w:hyperlink>
+      <w:r>
+        <w:rPr>
+          <w:highlight w:val="darkBlue"/>
+          <w:lang w:eastAsia="pt-PT"/>
+        </w:rPr>
         <w:t>)</w:t>
       </w:r>
       <w:r>
@@ -7381,7 +7381,7 @@
         </w:rPr>
         <w:t xml:space="preserve"> (</w:t>
       </w:r>
-      <w:hyperlink r:id="rId15" w:history="1">
+      <w:hyperlink r:id="rId16" w:history="1">
         <w:r>
           <w:rPr>
             <w:rStyle w:val="Hiperligao"/>
@@ -7889,7 +7889,7 @@
           <w:bCs/>
           <w:color w:val="000000"/>
           <w:szCs w:val="19"/>
-          <w:highlight w:val="cyan"/>
+          <w:highlight w:val="darkBlue"/>
           <w:u w:val="single"/>
           <w:shd w:val="clear" w:color="auto" w:fill="FFFFFF"/>
         </w:rPr>
@@ -7901,7 +7901,7 @@
           <w:bCs/>
           <w:color w:val="000000"/>
           <w:szCs w:val="19"/>
-          <w:highlight w:val="cyan"/>
+          <w:highlight w:val="darkBlue"/>
           <w:u w:val="single"/>
           <w:shd w:val="clear" w:color="auto" w:fill="FFFFFF"/>
         </w:rPr>
@@ -7914,7 +7914,7 @@
           <w:bCs/>
           <w:color w:val="000000"/>
           <w:szCs w:val="19"/>
-          <w:highlight w:val="cyan"/>
+          <w:highlight w:val="darkBlue"/>
           <w:u w:val="single"/>
           <w:shd w:val="clear" w:color="auto" w:fill="FFFFFF"/>
         </w:rPr>
@@ -7927,7 +7927,7 @@
           <w:bCs/>
           <w:color w:val="000000"/>
           <w:szCs w:val="19"/>
-          <w:highlight w:val="cyan"/>
+          <w:highlight w:val="darkBlue"/>
           <w:u w:val="single"/>
           <w:shd w:val="clear" w:color="auto" w:fill="FFFFFF"/>
         </w:rPr>
@@ -7937,20 +7937,20 @@
     <w:p>
       <w:pPr>
         <w:rPr>
-          <w:highlight w:val="cyan"/>
-        </w:rPr>
-      </w:pPr>
-      <w:r>
-        <w:rPr>
-          <w:highlight w:val="cyan"/>
+          <w:highlight w:val="darkBlue"/>
+        </w:rPr>
+      </w:pPr>
+      <w:r>
+        <w:rPr>
+          <w:highlight w:val="darkBlue"/>
         </w:rPr>
         <w:t xml:space="preserve">SONHO </w:t>
       </w:r>
-      <w:hyperlink r:id="rId16" w:history="1">
+      <w:hyperlink r:id="rId17" w:anchor="Hist.C3.B3ria" w:history="1">
         <w:r>
           <w:rPr>
             <w:rStyle w:val="Hiperligao"/>
-            <w:highlight w:val="cyan"/>
+            <w:highlight w:val="darkBlue"/>
           </w:rPr>
           <w:t>http://portalcodgdh.min-saude.pt/index.php/SONHO#Hist.C3.B3ria</w:t>
         </w:r>
@@ -7960,13 +7960,13 @@
     <w:p>
       <w:pPr>
         <w:rPr>
-          <w:highlight w:val="cyan"/>
+          <w:highlight w:val="darkBlue"/>
         </w:rPr>
       </w:pPr>
       <w:r>
         <w:rPr>
           <w:b/>
-          <w:highlight w:val="cyan"/>
+          <w:highlight w:val="darkBlue"/>
           <w:u w:val="single"/>
         </w:rPr>
         <w:t>(2006)</w:t>
@@ -7977,63 +7977,113 @@
         <w:rPr>
           <w:b/>
           <w:sz w:val="28"/>
-        </w:rPr>
-      </w:pPr>
-      <w:r>
-        <w:rPr>
-          <w:highlight w:val="cyan"/>
+          <w:highlight w:val="darkBlue"/>
+        </w:rPr>
+      </w:pPr>
+      <w:r>
+        <w:rPr>
+          <w:highlight w:val="darkBlue"/>
         </w:rPr>
         <w:t>(</w:t>
       </w:r>
-      <w:hyperlink r:id="rId17" w:history="1">
+      <w:hyperlink r:id="rId18" w:history="1">
         <w:r>
           <w:rPr>
             <w:rStyle w:val="Hiperligao"/>
             <w:sz w:val="28"/>
-            <w:highlight w:val="cyan"/>
+            <w:highlight w:val="darkBlue"/>
           </w:rPr>
-          <w:t>http://spms.min-saude.pt/product/area-cidadao/</w:t>
+          <w:t>http://sp</w:t>
+        </w:r>
+        <w:r>
+          <w:rPr>
+            <w:rStyle w:val="Hiperligao"/>
+            <w:sz w:val="28"/>
+            <w:highlight w:val="darkBlue"/>
+          </w:rPr>
+          <w:t>m</w:t>
+        </w:r>
+        <w:r>
+          <w:rPr>
+            <w:rStyle w:val="Hiperligao"/>
+            <w:sz w:val="28"/>
+            <w:highlight w:val="darkBlue"/>
+          </w:rPr>
+          <w:t>s.min-saude.pt/product/area-cidadao/</w:t>
         </w:r>
       </w:hyperlink>
       <w:r>
         <w:rPr>
-          <w:highlight w:val="cyan"/>
+          <w:highlight w:val="darkBlue"/>
         </w:rPr>
         <w:t>)</w:t>
       </w:r>
     </w:p>
     <w:p>
-      <w:r>
+      <w:pPr>
+        <w:rPr>
+          <w:highlight w:val="darkBlue"/>
+        </w:rPr>
+      </w:pPr>
+      <w:r>
+        <w:rPr>
+          <w:highlight w:val="darkBlue"/>
+        </w:rPr>
         <w:t xml:space="preserve">O Registo de Saúde </w:t>
       </w:r>
       <w:proofErr w:type="spellStart"/>
       <w:r>
+        <w:rPr>
+          <w:highlight w:val="darkBlue"/>
+        </w:rPr>
         <w:t>Electrónico</w:t>
       </w:r>
       <w:proofErr w:type="spellEnd"/>
       <w:r>
+        <w:rPr>
+          <w:highlight w:val="darkBlue"/>
+        </w:rPr>
         <w:t xml:space="preserve"> (RSE) – visa a reunir informação essencial de cada Cidadão para a melhoria da prestação de cuidados de saúde; o RSE é construído por dados clínicos recolhidos </w:t>
       </w:r>
       <w:proofErr w:type="spellStart"/>
       <w:r>
+        <w:rPr>
+          <w:highlight w:val="darkBlue"/>
+        </w:rPr>
         <w:t>electronicamente</w:t>
       </w:r>
       <w:proofErr w:type="spellEnd"/>
       <w:r>
+        <w:rPr>
+          <w:highlight w:val="darkBlue"/>
+        </w:rPr>
         <w:t xml:space="preserve"> para cada Cidadão e produzidos por entidades que prestam cuidados de saúde.</w:t>
       </w:r>
     </w:p>
     <w:p>
-      <w:r>
+      <w:pPr>
+        <w:rPr>
+          <w:highlight w:val="darkBlue"/>
+        </w:rPr>
+      </w:pPr>
+      <w:r>
+        <w:rPr>
+          <w:highlight w:val="darkBlue"/>
+        </w:rPr>
         <w:t>O RSE permite o registo e partilha de informação clínica entre o utente, profissionais de saúde e entidades prestadoras de serviços de Saúde, de acordo com os requisitos da Comissão Nacional de Proteção de Dados (Autorização n.º 940/2013).</w:t>
       </w:r>
     </w:p>
     <w:p>
-      <w:r>
-        <w:t>É constituída por quatro portais, seguros e contextualizados: Área do Cidadão; Portal do Profissional; Portal Institucional</w:t>
-      </w:r>
-      <w:r>
-        <w:t xml:space="preserve"> e Portal Internacional.</w:t>
+      <w:pPr>
+        <w:rPr>
+          <w:highlight w:val="darkBlue"/>
+        </w:rPr>
+      </w:pPr>
+      <w:r>
+        <w:rPr>
+          <w:highlight w:val="darkBlue"/>
+        </w:rPr>
+        <w:t>É constituída por quatro portais, seguros e contextualizados: Área do Cidadão; Portal do Profissional; Portal Institucional e Portal Internacional.</w:t>
       </w:r>
     </w:p>
     <w:p>
@@ -8044,58 +8094,48 @@
           <w:numId w:val="27"/>
         </w:numPr>
         <w:rPr>
+          <w:highlight w:val="darkBlue"/>
           <w:lang w:eastAsia="pt-PT"/>
         </w:rPr>
       </w:pPr>
       <w:r>
-        <w:t>Área do Cidadão</w:t>
-      </w:r>
-      <w:r>
-        <w:t xml:space="preserve">: </w:t>
-      </w:r>
-      <w:r>
-        <w:t>destinado aos utentes com o objetivo de melhorar a qualidade dos serviços prestados, este passa a ter um papel ativo na manutenção, promoção e melhoria do seu estado de saúde e, consequentemente, um atendimento mais eficaz e seguro.</w:t>
-      </w:r>
-      <w:r>
-        <w:t xml:space="preserve"> Após autenticação no portal permite, o </w:t>
-      </w:r>
-      <w:r>
-        <w:rPr>
+        <w:rPr>
+          <w:highlight w:val="darkBlue"/>
+        </w:rPr>
+        <w:t xml:space="preserve">Área do Cidadão: destinado aos utentes com o objetivo de melhorar a qualidade dos serviços prestados, este passa a ter um papel ativo na manutenção, promoção e melhoria do seu estado de saúde e, consequentemente, um atendimento mais eficaz e seguro. Após autenticação no portal permite, o </w:t>
+      </w:r>
+      <w:r>
+        <w:rPr>
+          <w:highlight w:val="darkBlue"/>
           <w:lang w:eastAsia="pt-PT"/>
         </w:rPr>
         <w:t xml:space="preserve">registo </w:t>
       </w:r>
       <w:r>
+        <w:rPr>
+          <w:highlight w:val="darkBlue"/>
+        </w:rPr>
         <w:t>de contactos de emergência, de</w:t>
       </w:r>
       <w:r>
         <w:rPr>
+          <w:highlight w:val="darkBlue"/>
           <w:lang w:eastAsia="pt-PT"/>
         </w:rPr>
-        <w:t xml:space="preserve"> informação sobre hábitos, medicação, alergias e doenças</w:t>
-      </w:r>
-      <w:r>
-        <w:rPr>
+        <w:t xml:space="preserve"> informação sobre hábitos, medicação, alergias e doenças, das medições de peso, altura, glicémia, tensão arterial, colesterol, triglicéridos, saturação de oxigénio e de tempo de coagulação do sangue(INR), carregar documentos de saúde, partilhar dados de saúde com os profissionais de saúde do SNS, contacto direto com o seu centro de saúde, marcação online de consulta, pedido de prescrição de medicação crónica, consultas a informações médicas e c </w:t>
+      </w:r>
+      <w:proofErr w:type="spellStart"/>
+      <w:r>
+        <w:rPr>
+          <w:highlight w:val="darkBlue"/>
           <w:lang w:eastAsia="pt-PT"/>
         </w:rPr>
-        <w:t>,</w:t>
-      </w:r>
-      <w:r>
-        <w:rPr>
-          <w:lang w:eastAsia="pt-PT"/>
-        </w:rPr>
-        <w:t xml:space="preserve"> das medições de peso, altura, glicémia, tensão arterial, colesterol, triglicéridos, saturação de oxigénio e de tempo de coagulação do sangue(INR), carregar documentos de saúde, partilhar dados de saúde com os profissionais de saúde do SNS, contacto direto com o seu centro de saúde, marcação online de consulta, pedido de prescrição de medicação crónica, consultas a informações médicas e c </w:t>
-      </w:r>
-      <w:proofErr w:type="spellStart"/>
-      <w:r>
-        <w:rPr>
-          <w:lang w:eastAsia="pt-PT"/>
-        </w:rPr>
         <w:t>onsulta</w:t>
       </w:r>
       <w:proofErr w:type="spellEnd"/>
       <w:r>
         <w:rPr>
+          <w:highlight w:val="darkBlue"/>
           <w:lang w:eastAsia="pt-PT"/>
         </w:rPr>
         <w:t xml:space="preserve"> dos dados que constam do Resumo Clínico Único (RCU): alergias, medicação, diagnósticos, cirurgias e vacinação.</w:t>
@@ -8110,47 +8150,61 @@
         </w:numPr>
         <w:rPr>
           <w:rFonts w:ascii="Arial" w:hAnsi="Arial" w:cs="Arial"/>
-        </w:rPr>
-      </w:pPr>
-      <w:r>
+          <w:highlight w:val="darkBlue"/>
+        </w:rPr>
+      </w:pPr>
+      <w:r>
+        <w:rPr>
+          <w:highlight w:val="darkBlue"/>
+        </w:rPr>
         <w:t>Portal do Profissional: plataforma </w:t>
       </w:r>
       <w:r>
         <w:rPr>
           <w:rStyle w:val="Forte"/>
           <w:rFonts w:ascii="Arial" w:hAnsi="Arial" w:cs="Arial"/>
+          <w:highlight w:val="darkBlue"/>
         </w:rPr>
         <w:t>centrada no utente</w:t>
       </w:r>
       <w:r>
+        <w:rPr>
+          <w:highlight w:val="darkBlue"/>
+        </w:rPr>
         <w:t> que permite aos profissionais de saúde (médicos e enfermeiros) terem </w:t>
       </w:r>
       <w:r>
         <w:rPr>
           <w:rStyle w:val="Forte"/>
           <w:rFonts w:ascii="Arial" w:hAnsi="Arial" w:cs="Arial"/>
+          <w:highlight w:val="darkBlue"/>
         </w:rPr>
         <w:t>acesso à informação clínica do utente</w:t>
       </w:r>
       <w:r>
+        <w:rPr>
+          <w:highlight w:val="darkBlue"/>
+        </w:rPr>
         <w:t>. A informação que o utente disponibiliza na Área do Cidadão e que, posteriormente, autoriza a sua consulta, permite ao profissional de saúde obter alguns indicadores que o podem auxiliar a um </w:t>
       </w:r>
       <w:r>
         <w:rPr>
           <w:rStyle w:val="Forte"/>
           <w:rFonts w:ascii="Arial" w:hAnsi="Arial" w:cs="Arial"/>
+          <w:highlight w:val="darkBlue"/>
         </w:rPr>
         <w:t>melhor conhecimento, diagnóstico e tratamento</w:t>
       </w:r>
       <w:r>
-        <w:t> do mesmo.</w:t>
-      </w:r>
-      <w:r>
-        <w:t xml:space="preserve"> Permite também, </w:t>
+        <w:rPr>
+          <w:highlight w:val="darkBlue"/>
+        </w:rPr>
+        <w:t xml:space="preserve"> do mesmo. Permite também, </w:t>
       </w:r>
       <w:r>
         <w:rPr>
           <w:rFonts w:ascii="Arial" w:hAnsi="Arial" w:cs="Arial"/>
+          <w:highlight w:val="darkBlue"/>
         </w:rPr>
         <w:t>cronograma com todos os contactos efetuados pelo utente, nas diversas instituições do país, Informação partilhada pelo utente na Área do Cidadão, Resumo de Saúde Oral e visualização das prescrições de medicamentos emitidas.</w:t>
       </w:r>
@@ -8162,8 +8216,14 @@
           <w:ilvl w:val="0"/>
           <w:numId w:val="27"/>
         </w:numPr>
-      </w:pPr>
-      <w:r>
+        <w:rPr>
+          <w:highlight w:val="darkBlue"/>
+        </w:rPr>
+      </w:pPr>
+      <w:r>
+        <w:rPr>
+          <w:highlight w:val="darkBlue"/>
+        </w:rPr>
         <w:t xml:space="preserve">Portal Institucional: </w:t>
       </w:r>
       <w:proofErr w:type="spellStart"/>
@@ -8173,41 +8233,57 @@
           <w:rFonts w:ascii="Arial" w:hAnsi="Arial" w:cs="Arial"/>
           <w:b/>
           <w:bCs/>
+          <w:highlight w:val="darkBlue"/>
         </w:rPr>
         <w:t>backoffice</w:t>
       </w:r>
       <w:proofErr w:type="spellEnd"/>
       <w:r>
+        <w:rPr>
+          <w:highlight w:val="darkBlue"/>
+        </w:rPr>
         <w:t> para gestão centralizada do RSE e </w:t>
       </w:r>
       <w:r>
         <w:rPr>
           <w:rStyle w:val="Forte"/>
           <w:rFonts w:ascii="Arial" w:hAnsi="Arial" w:cs="Arial"/>
+          <w:highlight w:val="darkBlue"/>
         </w:rPr>
         <w:t>estatísticas</w:t>
       </w:r>
       <w:r>
+        <w:rPr>
+          <w:highlight w:val="darkBlue"/>
+        </w:rPr>
         <w:t> referentes ao RSE. Prevê-se a criação de um repositório de informação clínica anonimizada, residente na DGS, para fins de </w:t>
       </w:r>
       <w:r>
         <w:rPr>
           <w:rStyle w:val="Forte"/>
           <w:rFonts w:ascii="Arial" w:hAnsi="Arial" w:cs="Arial"/>
+          <w:highlight w:val="darkBlue"/>
         </w:rPr>
         <w:t>saúde pública</w:t>
       </w:r>
       <w:r>
+        <w:rPr>
+          <w:highlight w:val="darkBlue"/>
+        </w:rPr>
         <w:t> e </w:t>
       </w:r>
       <w:r>
         <w:rPr>
           <w:rStyle w:val="Forte"/>
           <w:rFonts w:ascii="Arial" w:hAnsi="Arial" w:cs="Arial"/>
+          <w:highlight w:val="darkBlue"/>
         </w:rPr>
         <w:t>investigação epidemiológica</w:t>
       </w:r>
       <w:r>
+        <w:rPr>
+          <w:highlight w:val="darkBlue"/>
+        </w:rPr>
         <w:t>.</w:t>
       </w:r>
     </w:p>
@@ -8221,8 +8297,14 @@
         <w:pBdr>
           <w:bottom w:val="single" w:sz="6" w:space="1" w:color="auto"/>
         </w:pBdr>
-      </w:pPr>
-      <w:r>
+        <w:rPr>
+          <w:highlight w:val="darkBlue"/>
+        </w:rPr>
+      </w:pPr>
+      <w:r>
+        <w:rPr>
+          <w:highlight w:val="darkBlue"/>
+        </w:rPr>
         <w:lastRenderedPageBreak/>
         <w:t>Portal Internacional: permite que um médico de outro país da União Europeia consulte o </w:t>
       </w:r>
@@ -8230,14 +8312,15 @@
         <w:rPr>
           <w:rStyle w:val="Forte"/>
           <w:rFonts w:ascii="Arial" w:hAnsi="Arial" w:cs="Arial"/>
+          <w:highlight w:val="darkBlue"/>
         </w:rPr>
         <w:t>Resumo Clínico Único</w:t>
       </w:r>
       <w:r>
-        <w:t> do utente, mediante a sua autorização prévia no portal</w:t>
-      </w:r>
-      <w:r>
-        <w:t>.</w:t>
+        <w:rPr>
+          <w:highlight w:val="darkBlue"/>
+        </w:rPr>
+        <w:t> do utente, mediante a sua autorização prévia no portal.</w:t>
       </w:r>
     </w:p>
     <w:p>
@@ -8252,14 +8335,14 @@
       <w:pPr>
         <w:rPr>
           <w:b/>
-          <w:highlight w:val="cyan"/>
+          <w:highlight w:val="darkBlue"/>
           <w:u w:val="single"/>
         </w:rPr>
       </w:pPr>
       <w:r>
         <w:rPr>
           <w:b/>
-          <w:highlight w:val="cyan"/>
+          <w:highlight w:val="darkBlue"/>
           <w:u w:val="single"/>
         </w:rPr>
         <w:t>(2007)</w:t>
@@ -8268,27 +8351,27 @@
     <w:p>
       <w:pPr>
         <w:rPr>
-          <w:highlight w:val="cyan"/>
-        </w:rPr>
-      </w:pPr>
-      <w:r>
-        <w:rPr>
-          <w:highlight w:val="cyan"/>
+          <w:highlight w:val="darkBlue"/>
+        </w:rPr>
+      </w:pPr>
+      <w:r>
+        <w:rPr>
+          <w:highlight w:val="darkBlue"/>
         </w:rPr>
         <w:t>(</w:t>
       </w:r>
-      <w:hyperlink r:id="rId18" w:history="1">
+      <w:hyperlink r:id="rId19" w:history="1">
         <w:r>
           <w:rPr>
             <w:rStyle w:val="Hiperligao"/>
-            <w:highlight w:val="cyan"/>
+            <w:highlight w:val="darkBlue"/>
           </w:rPr>
           <w:t>http://spms.min-saude.pt/product/rnu/</w:t>
         </w:r>
       </w:hyperlink>
       <w:r>
         <w:rPr>
-          <w:highlight w:val="cyan"/>
+          <w:highlight w:val="darkBlue"/>
         </w:rPr>
         <w:t>)</w:t>
       </w:r>
@@ -8296,6 +8379,7 @@
     <w:p>
       <w:pPr>
         <w:rPr>
+          <w:highlight w:val="darkBlue"/>
           <w:lang w:eastAsia="pt-PT"/>
         </w:rPr>
       </w:pPr>
@@ -8303,53 +8387,47 @@
         <w:rPr>
           <w:b/>
           <w:bCs/>
+          <w:highlight w:val="darkBlue"/>
           <w:lang w:eastAsia="pt-PT"/>
         </w:rPr>
         <w:t>RNU – Registo Nacional de Utentes</w:t>
       </w:r>
       <w:r>
         <w:rPr>
+          <w:highlight w:val="darkBlue"/>
           <w:lang w:eastAsia="pt-PT"/>
         </w:rPr>
         <w:br/>
-        <w:t xml:space="preserve">O Registo Nacional de Utentes </w:t>
-      </w:r>
-      <w:r>
-        <w:rPr>
+        <w:t xml:space="preserve">O Registo Nacional de Utentes constitui a base de dados de referência para a identificação dos Utentes do Serviço Nacional de Saúde, ao nível de um Master </w:t>
+      </w:r>
+      <w:proofErr w:type="spellStart"/>
+      <w:r>
+        <w:rPr>
+          <w:highlight w:val="darkBlue"/>
           <w:lang w:eastAsia="pt-PT"/>
         </w:rPr>
-        <w:t>c</w:t>
-      </w:r>
-      <w:r>
-        <w:rPr>
+        <w:t>Patient</w:t>
+      </w:r>
+      <w:proofErr w:type="spellEnd"/>
+      <w:r>
+        <w:rPr>
+          <w:highlight w:val="darkBlue"/>
           <w:lang w:eastAsia="pt-PT"/>
         </w:rPr>
-        <w:t xml:space="preserve">onstitui a base de dados de referência para a identificação dos Utentes do Serviço Nacional de Saúde, ao nível de um Master </w:t>
-      </w:r>
-      <w:proofErr w:type="spellStart"/>
-      <w:r>
-        <w:rPr>
+        <w:t xml:space="preserve"> </w:t>
+      </w:r>
+      <w:proofErr w:type="spellStart"/>
+      <w:r>
+        <w:rPr>
+          <w:highlight w:val="darkBlue"/>
           <w:lang w:eastAsia="pt-PT"/>
         </w:rPr>
-        <w:t>Patient</w:t>
-      </w:r>
-      <w:proofErr w:type="spellEnd"/>
-      <w:r>
-        <w:rPr>
-          <w:lang w:eastAsia="pt-PT"/>
-        </w:rPr>
-        <w:t xml:space="preserve"> </w:t>
-      </w:r>
-      <w:proofErr w:type="spellStart"/>
-      <w:r>
-        <w:rPr>
-          <w:lang w:eastAsia="pt-PT"/>
-        </w:rPr>
         <w:t>Index</w:t>
       </w:r>
       <w:proofErr w:type="spellEnd"/>
       <w:r>
         <w:rPr>
+          <w:highlight w:val="darkBlue"/>
           <w:lang w:eastAsia="pt-PT"/>
         </w:rPr>
         <w:t xml:space="preserve"> (através do número de Utente), sendo constituído atualmente por três grandes componentes:</w:t>
@@ -8363,11 +8441,13 @@
           <w:numId w:val="12"/>
         </w:numPr>
         <w:rPr>
+          <w:highlight w:val="darkBlue"/>
           <w:lang w:eastAsia="pt-PT"/>
         </w:rPr>
       </w:pPr>
       <w:r>
         <w:rPr>
+          <w:highlight w:val="darkBlue"/>
           <w:lang w:eastAsia="pt-PT"/>
         </w:rPr>
         <w:t>Base de dados nacional (repositório central de dados dos Utentes do SNS);</w:t>
@@ -8381,11 +8461,13 @@
           <w:numId w:val="12"/>
         </w:numPr>
         <w:rPr>
+          <w:highlight w:val="darkBlue"/>
           <w:lang w:eastAsia="pt-PT"/>
         </w:rPr>
       </w:pPr>
       <w:r>
         <w:rPr>
+          <w:highlight w:val="darkBlue"/>
           <w:lang w:eastAsia="pt-PT"/>
         </w:rPr>
         <w:t>Aplicação Web (WEBRNU) para gestão dos dados de identificação dos Utentes;</w:t>
@@ -8399,11 +8481,13 @@
           <w:numId w:val="12"/>
         </w:numPr>
         <w:rPr>
+          <w:highlight w:val="darkBlue"/>
           <w:lang w:eastAsia="pt-PT"/>
         </w:rPr>
       </w:pPr>
       <w:r>
         <w:rPr>
+          <w:highlight w:val="darkBlue"/>
           <w:lang w:eastAsia="pt-PT"/>
         </w:rPr>
         <w:t xml:space="preserve">Plataforma de interoperabilidade, disponibilização serviços de consulta de dados (Web </w:t>
@@ -8411,6 +8495,7 @@
       <w:proofErr w:type="spellStart"/>
       <w:r>
         <w:rPr>
+          <w:highlight w:val="darkBlue"/>
           <w:lang w:eastAsia="pt-PT"/>
         </w:rPr>
         <w:t>Services</w:t>
@@ -8418,6 +8503,7 @@
       <w:proofErr w:type="spellEnd"/>
       <w:r>
         <w:rPr>
+          <w:highlight w:val="darkBlue"/>
           <w:lang w:eastAsia="pt-PT"/>
         </w:rPr>
         <w:t>)</w:t>
@@ -8426,11 +8512,13 @@
     <w:p>
       <w:pPr>
         <w:rPr>
+          <w:highlight w:val="darkBlue"/>
           <w:lang w:eastAsia="pt-PT"/>
         </w:rPr>
       </w:pPr>
       <w:r>
         <w:rPr>
+          <w:highlight w:val="darkBlue"/>
           <w:lang w:eastAsia="pt-PT"/>
         </w:rPr>
         <w:t xml:space="preserve">O RNU é alimentado pela interação direta dos administrativos dos Cuidados de Saúde Primários e dos Hospitais do SNS (limitado) através do </w:t>
@@ -8438,6 +8526,7 @@
       <w:proofErr w:type="spellStart"/>
       <w:r>
         <w:rPr>
+          <w:highlight w:val="darkBlue"/>
           <w:lang w:eastAsia="pt-PT"/>
         </w:rPr>
         <w:t>WebRNU</w:t>
@@ -8445,31 +8534,39 @@
       <w:proofErr w:type="spellEnd"/>
       <w:r>
         <w:rPr>
+          <w:highlight w:val="darkBlue"/>
           <w:lang w:eastAsia="pt-PT"/>
         </w:rPr>
         <w:t>, pelos processos do Cartão de Cidadão (CC) e pela integração de dados com as Regiões Autónomas da Madeira e dos Açores.</w:t>
       </w:r>
       <w:r>
         <w:rPr>
+          <w:highlight w:val="darkBlue"/>
           <w:lang w:eastAsia="pt-PT"/>
         </w:rPr>
         <w:br/>
-      </w:r>
-      <w:r>
-        <w:rPr>
+        <w:t xml:space="preserve">Os dados de identificação do cidadão são recolhidos no momento da sua requisição, nas instituições competentes (conservatórias do registo civil, p.e.). Estes dados são enviados para o RNU através de Web </w:t>
+      </w:r>
+      <w:proofErr w:type="spellStart"/>
+      <w:r>
+        <w:rPr>
+          <w:highlight w:val="darkBlue"/>
           <w:lang w:eastAsia="pt-PT"/>
         </w:rPr>
-        <w:t>O</w:t>
-      </w:r>
-      <w:r>
-        <w:rPr>
+        <w:t>Services</w:t>
+      </w:r>
+      <w:proofErr w:type="spellEnd"/>
+      <w:r>
+        <w:rPr>
+          <w:highlight w:val="darkBlue"/>
           <w:lang w:eastAsia="pt-PT"/>
         </w:rPr>
-        <w:t xml:space="preserve">s dados de identificação do cidadão são recolhidos no momento da sua requisição, nas instituições competentes (conservatórias do registo civil, p.e.). Estes dados são enviados para o RNU através de Web </w:t>
-      </w:r>
-      <w:proofErr w:type="spellStart"/>
-      <w:r>
-        <w:rPr>
+        <w:t xml:space="preserve">, disponíveis para o efeito. O RNU disponibiliza, através dos serviços de consulta – Web </w:t>
+      </w:r>
+      <w:proofErr w:type="spellStart"/>
+      <w:r>
+        <w:rPr>
+          <w:highlight w:val="darkBlue"/>
           <w:lang w:eastAsia="pt-PT"/>
         </w:rPr>
         <w:t>Services</w:t>
@@ -8477,23 +8574,28 @@
       <w:proofErr w:type="spellEnd"/>
       <w:r>
         <w:rPr>
+          <w:highlight w:val="darkBlue"/>
           <w:lang w:eastAsia="pt-PT"/>
         </w:rPr>
-        <w:t xml:space="preserve">, disponíveis para o efeito. O RNU disponibiliza, através dos serviços de consulta – Web </w:t>
-      </w:r>
-      <w:proofErr w:type="spellStart"/>
-      <w:r>
+        <w:t>, dados dos Utentes a um vasto número de entidades e sistemas do SNS, devidamente autorizados para o efeito.</w:t>
+      </w:r>
+    </w:p>
+    <w:p>
+      <w:pPr>
         <w:rPr>
           <w:lang w:eastAsia="pt-PT"/>
         </w:rPr>
-        <w:t>Services</w:t>
-      </w:r>
-      <w:proofErr w:type="spellEnd"/>
-      <w:r>
-        <w:rPr>
-          <w:lang w:eastAsia="pt-PT"/>
-        </w:rPr>
-        <w:t>, dados dos Utentes a um vasto número de entidades e sistemas do SNS, devidamente autorizados para o efeito.</w:t>
+      </w:pPr>
+      <w:r>
+        <w:rPr>
+          <w:rFonts w:ascii="Arial" w:hAnsi="Arial" w:cs="Arial"/>
+          <w:color w:val="252525"/>
+          <w:sz w:val="21"/>
+          <w:szCs w:val="21"/>
+          <w:highlight w:val="darkBlue"/>
+          <w:shd w:val="clear" w:color="auto" w:fill="FFFFFF"/>
+        </w:rPr>
+        <w:t>O Registo Nacional de Utentes (RNU), um dos sistemas de informação mais importantes no SNS, contem informação de identificação dos utentes e a caracterização da sua inscrição no SNS, esta informação é atualizada com base na informação registrada nos Centros de Saúde (SINUS).</w:t>
       </w:r>
     </w:p>
     <w:p/>
@@ -8501,66 +8603,28 @@
       <w:pPr>
         <w:rPr>
           <w:b/>
-          <w:highlight w:val="cyan"/>
+          <w:highlight w:val="darkBlue"/>
           <w:u w:val="single"/>
         </w:rPr>
       </w:pPr>
       <w:r>
         <w:rPr>
           <w:b/>
-          <w:highlight w:val="cyan"/>
+          <w:highlight w:val="darkBlue"/>
           <w:u w:val="single"/>
         </w:rPr>
-        <w:t>(2009)</w:t>
-      </w:r>
-    </w:p>
-    <w:p>
-      <w:hyperlink r:id="rId19" w:history="1">
-        <w:r>
-          <w:rPr>
-            <w:rStyle w:val="Hiperligao"/>
-            <w:highlight w:val="cyan"/>
-          </w:rPr>
-          <w:t>http://spms.min-saude</w:t>
-        </w:r>
-        <w:r>
-          <w:rPr>
-            <w:rStyle w:val="Hiperligao"/>
-            <w:highlight w:val="cyan"/>
-          </w:rPr>
-          <w:t>.</w:t>
-        </w:r>
-        <w:r>
-          <w:rPr>
-            <w:rStyle w:val="Hiperligao"/>
-            <w:highlight w:val="cyan"/>
-          </w:rPr>
-          <w:t>pt/product/area-cidadao/</w:t>
-        </w:r>
-      </w:hyperlink>
-    </w:p>
-    <w:p/>
-    <w:p>
-      <w:pPr>
-        <w:rPr>
-          <w:b/>
-          <w:highlight w:val="cyan"/>
-          <w:u w:val="single"/>
-        </w:rPr>
-      </w:pPr>
-      <w:r>
-        <w:rPr>
-          <w:b/>
-          <w:highlight w:val="cyan"/>
-          <w:u w:val="single"/>
-        </w:rPr>
         <w:t>(2012)</w:t>
       </w:r>
     </w:p>
     <w:p>
-      <w:r>
-        <w:rPr>
-          <w:highlight w:val="cyan"/>
+      <w:pPr>
+        <w:rPr>
+          <w:highlight w:val="darkBlue"/>
+        </w:rPr>
+      </w:pPr>
+      <w:r>
+        <w:rPr>
+          <w:highlight w:val="darkBlue"/>
         </w:rPr>
         <w:t>Plataforma de Dados da Saúde (PDS) (</w:t>
       </w:r>
@@ -8568,34 +8632,20 @@
         <w:r>
           <w:rPr>
             <w:rStyle w:val="Hiperligao"/>
-            <w:highlight w:val="cyan"/>
+            <w:highlight w:val="darkBlue"/>
           </w:rPr>
-          <w:t>http://spms.min-saude.pt/201</w:t>
-        </w:r>
-        <w:r>
-          <w:rPr>
-            <w:rStyle w:val="Hiperligao"/>
-            <w:highlight w:val="cyan"/>
-          </w:rPr>
-          <w:t>3</w:t>
-        </w:r>
-        <w:r>
-          <w:rPr>
-            <w:rStyle w:val="Hiperligao"/>
-            <w:highlight w:val="cyan"/>
-          </w:rPr>
-          <w:t>/11/pds-plataforma-de-dados-da-saude/</w:t>
+          <w:t>http://spms.min-saude.pt/2013/11/pds-plataforma-de-dados-da-saude/</w:t>
         </w:r>
       </w:hyperlink>
       <w:r>
         <w:rPr>
-          <w:highlight w:val="cyan"/>
+          <w:highlight w:val="darkBlue"/>
         </w:rPr>
         <w:t>)</w:t>
       </w:r>
       <w:r>
         <w:rPr>
-          <w:highlight w:val="cyan"/>
+          <w:highlight w:val="darkBlue"/>
         </w:rPr>
         <w:t>:</w:t>
       </w:r>
@@ -8607,8 +8657,14 @@
           <w:ilvl w:val="0"/>
           <w:numId w:val="5"/>
         </w:numPr>
-      </w:pPr>
-      <w:r>
+        <w:rPr>
+          <w:highlight w:val="darkBlue"/>
+        </w:rPr>
+      </w:pPr>
+      <w:r>
+        <w:rPr>
+          <w:highlight w:val="darkBlue"/>
+        </w:rPr>
         <w:t>nível nacional</w:t>
       </w:r>
     </w:p>
@@ -8619,8 +8675,14 @@
           <w:ilvl w:val="0"/>
           <w:numId w:val="5"/>
         </w:numPr>
-      </w:pPr>
-      <w:r>
+        <w:rPr>
+          <w:highlight w:val="darkBlue"/>
+        </w:rPr>
+      </w:pPr>
+      <w:r>
+        <w:rPr>
+          <w:highlight w:val="darkBlue"/>
+        </w:rPr>
         <w:t>permite o registo e partilha de informação clínica</w:t>
       </w:r>
     </w:p>
@@ -8631,86 +8693,29 @@
           <w:ilvl w:val="1"/>
           <w:numId w:val="5"/>
         </w:numPr>
-      </w:pPr>
-      <w:r>
+        <w:rPr>
+          <w:highlight w:val="darkBlue"/>
+        </w:rPr>
+      </w:pPr>
+      <w:r>
+        <w:rPr>
+          <w:highlight w:val="darkBlue"/>
+        </w:rPr>
         <w:t xml:space="preserve">pode ser acedida pelos diferentes agentes da prestação de cuidados (utentes, </w:t>
       </w:r>
       <w:proofErr w:type="spellStart"/>
       <w:r>
+        <w:rPr>
+          <w:highlight w:val="darkBlue"/>
+        </w:rPr>
         <w:t>proﬁssionais</w:t>
       </w:r>
       <w:proofErr w:type="spellEnd"/>
       <w:r>
-        <w:t xml:space="preserve"> do SNS e</w:t>
-      </w:r>
-      <w:r>
-        <w:t xml:space="preserve"> </w:t>
-      </w:r>
-      <w:r>
-        <w:t>de</w:t>
-      </w:r>
-      <w:r>
-        <w:t xml:space="preserve"> </w:t>
-      </w:r>
-      <w:r>
-        <w:t>fora</w:t>
-      </w:r>
-      <w:r>
-        <w:t xml:space="preserve"> </w:t>
-      </w:r>
-      <w:r>
-        <w:t>do</w:t>
-      </w:r>
-      <w:r>
-        <w:t xml:space="preserve"> </w:t>
-      </w:r>
-      <w:r>
-        <w:t>SNS</w:t>
-      </w:r>
-      <w:r>
-        <w:t xml:space="preserve">), </w:t>
-      </w:r>
-      <w:r>
-        <w:t>através</w:t>
-      </w:r>
-      <w:r>
-        <w:t xml:space="preserve"> </w:t>
-      </w:r>
-      <w:r>
-        <w:t>do</w:t>
-      </w:r>
-      <w:r>
-        <w:t xml:space="preserve"> </w:t>
-      </w:r>
-      <w:r>
-        <w:t>número</w:t>
-      </w:r>
-      <w:r>
-        <w:t xml:space="preserve"> </w:t>
-      </w:r>
-      <w:r>
-        <w:t>de</w:t>
-      </w:r>
-      <w:r>
-        <w:t xml:space="preserve"> </w:t>
-      </w:r>
-      <w:r>
-        <w:t>utente</w:t>
-      </w:r>
-      <w:r>
-        <w:t xml:space="preserve"> </w:t>
-      </w:r>
-      <w:r>
-        <w:t>do</w:t>
-      </w:r>
-      <w:r>
-        <w:t xml:space="preserve"> </w:t>
-      </w:r>
-      <w:r>
-        <w:t>SNS</w:t>
-      </w:r>
-      <w:r>
-        <w:t>.</w:t>
+        <w:rPr>
+          <w:highlight w:val="darkBlue"/>
+        </w:rPr>
+        <w:t xml:space="preserve"> do SNS e de fora do SNS), através do número de utente do SNS.</w:t>
       </w:r>
     </w:p>
     <w:p>
@@ -8720,13 +8725,22 @@
           <w:ilvl w:val="0"/>
           <w:numId w:val="5"/>
         </w:numPr>
-      </w:pPr>
-      <w:proofErr w:type="spellStart"/>
-      <w:r>
+        <w:rPr>
+          <w:highlight w:val="darkBlue"/>
+        </w:rPr>
+      </w:pPr>
+      <w:proofErr w:type="spellStart"/>
+      <w:r>
+        <w:rPr>
+          <w:highlight w:val="darkBlue"/>
+        </w:rPr>
         <w:t>Oacessoaestesdadosérealizadoatravés</w:t>
       </w:r>
       <w:proofErr w:type="spellEnd"/>
       <w:r>
+        <w:rPr>
+          <w:highlight w:val="darkBlue"/>
+        </w:rPr>
         <w:t xml:space="preserve"> de Portais, a partir das instituições locais onde são guardados.</w:t>
       </w:r>
     </w:p>
@@ -8737,97 +8751,167 @@
           <w:ilvl w:val="1"/>
           <w:numId w:val="5"/>
         </w:numPr>
-      </w:pPr>
-      <w:r>
+        <w:rPr>
+          <w:highlight w:val="darkBlue"/>
+        </w:rPr>
+      </w:pPr>
+      <w:r>
+        <w:rPr>
+          <w:highlight w:val="darkBlue"/>
+        </w:rPr>
         <w:t>Os portais de interesse fundamental são: o Portal do Utente, onde cada utente pode registar os</w:t>
       </w:r>
       <w:r>
+        <w:rPr>
+          <w:highlight w:val="darkBlue"/>
+        </w:rPr>
         <w:t xml:space="preserve"> </w:t>
       </w:r>
       <w:proofErr w:type="gramStart"/>
       <w:r>
+        <w:rPr>
+          <w:highlight w:val="darkBlue"/>
+        </w:rPr>
         <w:t>seusdadosdesaúde,agendarconsultas</w:t>
       </w:r>
       <w:proofErr w:type="gramEnd"/>
       <w:r>
+        <w:rPr>
+          <w:highlight w:val="darkBlue"/>
+        </w:rPr>
         <w:t xml:space="preserve">,comunicarcomoseumédico,etc;oPortaldoProﬁssional, que permite aos </w:t>
       </w:r>
       <w:proofErr w:type="spellStart"/>
       <w:r>
+        <w:rPr>
+          <w:highlight w:val="darkBlue"/>
+        </w:rPr>
         <w:t>proﬁssionais</w:t>
       </w:r>
       <w:proofErr w:type="spellEnd"/>
       <w:r>
+        <w:rPr>
+          <w:highlight w:val="darkBlue"/>
+        </w:rPr>
         <w:t xml:space="preserve"> de saúde o acesso aos dados clínicos dos doentes, armazenados nos servidores de cerca de 400 instituições e de cinco bases de dados centrais, cobrindo todos os cuidados de saúde primários e todos os hospitais públicos.</w:t>
       </w:r>
     </w:p>
     <w:p>
-      <w:r>
+      <w:pPr>
+        <w:rPr>
+          <w:highlight w:val="darkBlue"/>
+        </w:rPr>
+      </w:pPr>
+      <w:r>
+        <w:rPr>
+          <w:highlight w:val="darkBlue"/>
+        </w:rPr>
         <w:t xml:space="preserve">Paralelamente, foi desenvolvido um projeto a nível europeu de </w:t>
       </w:r>
       <w:proofErr w:type="spellStart"/>
       <w:r>
+        <w:rPr>
+          <w:highlight w:val="darkBlue"/>
+        </w:rPr>
         <w:t>eSaúde</w:t>
       </w:r>
       <w:proofErr w:type="spellEnd"/>
       <w:r>
+        <w:rPr>
+          <w:highlight w:val="darkBlue"/>
+        </w:rPr>
         <w:t xml:space="preserve">: o </w:t>
       </w:r>
       <w:proofErr w:type="spellStart"/>
       <w:r>
+        <w:rPr>
+          <w:highlight w:val="darkBlue"/>
+        </w:rPr>
         <w:t>epSOS</w:t>
       </w:r>
       <w:proofErr w:type="spellEnd"/>
       <w:r>
+        <w:rPr>
+          <w:highlight w:val="darkBlue"/>
+        </w:rPr>
         <w:t>.</w:t>
       </w:r>
     </w:p>
     <w:p>
-      <w:r>
+      <w:pPr>
+        <w:rPr>
+          <w:highlight w:val="darkBlue"/>
+        </w:rPr>
+      </w:pPr>
+      <w:r>
+        <w:rPr>
+          <w:highlight w:val="darkBlue"/>
+        </w:rPr>
         <w:lastRenderedPageBreak/>
         <w:t xml:space="preserve">“O </w:t>
       </w:r>
       <w:proofErr w:type="spellStart"/>
       <w:r>
+        <w:rPr>
+          <w:highlight w:val="darkBlue"/>
+        </w:rPr>
         <w:t>epSOS</w:t>
       </w:r>
       <w:proofErr w:type="spellEnd"/>
       <w:r>
+        <w:rPr>
+          <w:highlight w:val="darkBlue"/>
+        </w:rPr>
         <w:t xml:space="preserve"> pretende contribuir para a melhoria da qualidade dos cuidados de saúde prestados aos cidadãos europeus quando estão fora do seu país, permitindo que os </w:t>
       </w:r>
       <w:proofErr w:type="spellStart"/>
       <w:r>
+        <w:rPr>
+          <w:highlight w:val="darkBlue"/>
+        </w:rPr>
         <w:t>proﬁssionais</w:t>
       </w:r>
       <w:proofErr w:type="spellEnd"/>
       <w:r>
-        <w:t xml:space="preserve"> de saúde dos outros países participantes acedam à sua informação clínica, residente no seu país de origem [20].” (</w:t>
-      </w:r>
-      <w:r>
-        <w:t>DiogoSebe_SistemaInformacaoEmergenciaMedica</w:t>
-      </w:r>
-      <w:r>
-        <w:t>.pdf)</w:t>
-      </w:r>
-    </w:p>
-    <w:p>
-      <w:r>
+        <w:rPr>
+          <w:highlight w:val="darkBlue"/>
+        </w:rPr>
+        <w:t xml:space="preserve"> de saúde dos outros países participantes acedam à sua informação clínica, residente no seu país de origem [20].” (DiogoSebe_SistemaInformacaoEmergenciaMedica.pdf)</w:t>
+      </w:r>
+    </w:p>
+    <w:p>
+      <w:r>
+        <w:rPr>
+          <w:highlight w:val="darkBlue"/>
+        </w:rPr>
         <w:t>Oobjetivoprincipalresume-</w:t>
       </w:r>
       <w:proofErr w:type="gramStart"/>
       <w:r>
+        <w:rPr>
+          <w:highlight w:val="darkBlue"/>
+        </w:rPr>
         <w:t>seàpartilhatransfronteiriçadeinformaçãoclínicadoutente(</w:t>
       </w:r>
       <w:proofErr w:type="gramEnd"/>
       <w:r>
+        <w:rPr>
+          <w:highlight w:val="darkBlue"/>
+        </w:rPr>
         <w:t xml:space="preserve">seja como turista, em viagem de negócios, estudantes ou trabalhadores nas zonas transfronteiriças), entre os países envolvidos no projeto, dos quais Portugal já faz parte. A informação que pode ser acedida divide-se em: Resumo Clínico (quer por Médicos, quer por </w:t>
       </w:r>
       <w:proofErr w:type="gramStart"/>
       <w:r>
+        <w:rPr>
+          <w:highlight w:val="darkBlue"/>
+        </w:rPr>
         <w:t>Utentes )</w:t>
       </w:r>
       <w:proofErr w:type="gramEnd"/>
       <w:r>
+        <w:rPr>
+          <w:highlight w:val="darkBlue"/>
+        </w:rPr>
         <w:t>, Prescrição Eletrónica, relatório dos cuidados de saúde prestados (HCER) e relatórios de medicação (MRO).</w:t>
       </w:r>
     </w:p>
@@ -8836,14 +8920,14 @@
       <w:pPr>
         <w:rPr>
           <w:b/>
-          <w:highlight w:val="cyan"/>
+          <w:highlight w:val="darkBlue"/>
           <w:u w:val="single"/>
         </w:rPr>
       </w:pPr>
       <w:r>
         <w:rPr>
           <w:b/>
-          <w:highlight w:val="cyan"/>
+          <w:highlight w:val="darkBlue"/>
           <w:u w:val="single"/>
         </w:rPr>
         <w:t>(2013)</w:t>
@@ -8852,44 +8936,16 @@
     <w:p>
       <w:pPr>
         <w:rPr>
-          <w:highlight w:val="cyan"/>
+          <w:highlight w:val="darkBlue"/>
         </w:rPr>
       </w:pPr>
       <w:hyperlink r:id="rId21" w:history="1">
         <w:r>
           <w:rPr>
             <w:rStyle w:val="Hiperligao"/>
-            <w:highlight w:val="cyan"/>
+            <w:highlight w:val="darkBlue"/>
           </w:rPr>
-          <w:t>http://spms.</w:t>
-        </w:r>
-        <w:r>
-          <w:rPr>
-            <w:rStyle w:val="Hiperligao"/>
-            <w:highlight w:val="cyan"/>
-          </w:rPr>
-          <w:t>m</w:t>
-        </w:r>
-        <w:r>
-          <w:rPr>
-            <w:rStyle w:val="Hiperligao"/>
-            <w:highlight w:val="cyan"/>
-          </w:rPr>
-          <w:t>in-saude.pt/product/sclini</w:t>
-        </w:r>
-        <w:r>
-          <w:rPr>
-            <w:rStyle w:val="Hiperligao"/>
-            <w:highlight w:val="cyan"/>
-          </w:rPr>
-          <w:t>c</w:t>
-        </w:r>
-        <w:r>
-          <w:rPr>
-            <w:rStyle w:val="Hiperligao"/>
-            <w:highlight w:val="cyan"/>
-          </w:rPr>
-          <w:t>ocsp/</w:t>
+          <w:t>http://spms.min-saude.pt/product/sclinicocsp/</w:t>
         </w:r>
       </w:hyperlink>
     </w:p>
@@ -8899,7 +8955,7 @@
         <w:rPr>
           <w:b/>
           <w:szCs w:val="20"/>
-          <w:highlight w:val="cyan"/>
+          <w:highlight w:val="darkBlue"/>
           <w:u w:val="single"/>
         </w:rPr>
       </w:pPr>
@@ -8907,7 +8963,7 @@
         <w:rPr>
           <w:b/>
           <w:szCs w:val="20"/>
-          <w:highlight w:val="cyan"/>
+          <w:highlight w:val="darkBlue"/>
           <w:u w:val="single"/>
         </w:rPr>
         <w:t>(2015)</w:t>
@@ -8924,20 +8980,20 @@
         <w:rPr>
           <w:sz w:val="20"/>
           <w:szCs w:val="20"/>
-          <w:highlight w:val="cyan"/>
+          <w:highlight w:val="darkBlue"/>
         </w:rPr>
         <w:t>(</w:t>
       </w:r>
       <w:r>
         <w:rPr>
-          <w:highlight w:val="cyan"/>
+          <w:highlight w:val="darkBlue"/>
         </w:rPr>
         <w:t xml:space="preserve">ACORDO Ordem dos Médicos / </w:t>
       </w:r>
       <w:proofErr w:type="spellStart"/>
       <w:r>
         <w:rPr>
-          <w:highlight w:val="cyan"/>
+          <w:highlight w:val="darkBlue"/>
         </w:rPr>
         <w:t>iMED</w:t>
       </w:r>
@@ -8946,7 +9002,7 @@
         <w:rPr>
           <w:sz w:val="20"/>
           <w:szCs w:val="20"/>
-          <w:highlight w:val="cyan"/>
+          <w:highlight w:val="darkBlue"/>
         </w:rPr>
         <w:t>) (</w:t>
       </w:r>
@@ -8954,7 +9010,7 @@
         <w:r>
           <w:rPr>
             <w:rStyle w:val="Hiperligao"/>
-            <w:highlight w:val="cyan"/>
+            <w:highlight w:val="darkBlue"/>
           </w:rPr>
           <w:t>http://ordemdosmedicos.pt/wp-content/uploads/2017/09/Protocolo_IMED.pdf</w:t>
         </w:r>
@@ -8963,30 +9019,53 @@
         <w:rPr>
           <w:sz w:val="20"/>
           <w:szCs w:val="20"/>
+          <w:highlight w:val="darkBlue"/>
         </w:rPr>
         <w:t>)</w:t>
       </w:r>
     </w:p>
     <w:p>
       <w:r>
+        <w:rPr>
+          <w:highlight w:val="darkBlue"/>
+        </w:rPr>
         <w:t xml:space="preserve">O </w:t>
       </w:r>
       <w:proofErr w:type="spellStart"/>
       <w:r>
+        <w:rPr>
+          <w:highlight w:val="darkBlue"/>
+        </w:rPr>
         <w:t>iMED</w:t>
       </w:r>
       <w:proofErr w:type="spellEnd"/>
       <w:r>
+        <w:rPr>
+          <w:highlight w:val="darkBlue"/>
+        </w:rPr>
         <w:t>, com 17.000 médicos aderentes, é uma plataforma de gestão clínica on-line rápida e simples, com altos níveis de eficiência. Esta plataforma de excelência reúne num único software, todas as ferramentas essenciais para um pleno e eficiente funcionamento de um consultório ou clinica.</w:t>
       </w:r>
     </w:p>
     <w:p>
       <w:r>
+        <w:rPr>
+          <w:highlight w:val="darkBlue"/>
+        </w:rPr>
         <w:t>O sistema funciona em tecnologia totalmente web, sem necessidade de configuração ou instalação, permitindo-lhe com apenas uma ligação à internet aceder ao sistema a qualquer altura, em qualquer lugar.</w:t>
       </w:r>
     </w:p>
     <w:p>
-      <w:r>
+      <w:pPr>
+        <w:rPr>
+          <w:highlight w:val="darkBlue"/>
+        </w:rPr>
+      </w:pPr>
+      <w:bookmarkStart w:id="6" w:name="_GoBack"/>
+      <w:bookmarkEnd w:id="6"/>
+      <w:r>
+        <w:rPr>
+          <w:highlight w:val="darkBlue"/>
+        </w:rPr>
         <w:t>Tratamento de dados</w:t>
       </w:r>
     </w:p>
@@ -8997,16 +9076,28 @@
           <w:ilvl w:val="0"/>
           <w:numId w:val="6"/>
         </w:numPr>
-      </w:pPr>
-      <w:r>
+        <w:rPr>
+          <w:highlight w:val="darkBlue"/>
+        </w:rPr>
+      </w:pPr>
+      <w:r>
+        <w:rPr>
+          <w:highlight w:val="darkBlue"/>
+        </w:rPr>
         <w:t xml:space="preserve">O responsável pelo tratamento de dados é o </w:t>
       </w:r>
       <w:proofErr w:type="spellStart"/>
       <w:r>
+        <w:rPr>
+          <w:highlight w:val="darkBlue"/>
+        </w:rPr>
         <w:t>iMED</w:t>
       </w:r>
       <w:proofErr w:type="spellEnd"/>
       <w:r>
+        <w:rPr>
+          <w:highlight w:val="darkBlue"/>
+        </w:rPr>
         <w:t>;</w:t>
       </w:r>
     </w:p>
@@ -9017,16 +9108,28 @@
           <w:ilvl w:val="0"/>
           <w:numId w:val="6"/>
         </w:numPr>
-      </w:pPr>
-      <w:r>
+        <w:rPr>
+          <w:highlight w:val="darkBlue"/>
+        </w:rPr>
+      </w:pPr>
+      <w:r>
+        <w:rPr>
+          <w:highlight w:val="darkBlue"/>
+        </w:rPr>
         <w:t xml:space="preserve">O </w:t>
       </w:r>
       <w:proofErr w:type="spellStart"/>
       <w:r>
+        <w:rPr>
+          <w:highlight w:val="darkBlue"/>
+        </w:rPr>
         <w:t>iMED</w:t>
       </w:r>
       <w:proofErr w:type="spellEnd"/>
       <w:r>
+        <w:rPr>
+          <w:highlight w:val="darkBlue"/>
+        </w:rPr>
         <w:t xml:space="preserve"> obriga-se a respeitar e a respeitar a confidencialidade dos dados que recolhe.</w:t>
       </w:r>
     </w:p>
@@ -9037,16 +9140,28 @@
           <w:ilvl w:val="0"/>
           <w:numId w:val="6"/>
         </w:numPr>
-      </w:pPr>
-      <w:r>
+        <w:rPr>
+          <w:highlight w:val="darkBlue"/>
+        </w:rPr>
+      </w:pPr>
+      <w:r>
+        <w:rPr>
+          <w:highlight w:val="darkBlue"/>
+        </w:rPr>
         <w:t xml:space="preserve">O </w:t>
       </w:r>
       <w:proofErr w:type="spellStart"/>
       <w:r>
+        <w:rPr>
+          <w:highlight w:val="darkBlue"/>
+        </w:rPr>
         <w:t>iMED</w:t>
       </w:r>
       <w:proofErr w:type="spellEnd"/>
       <w:r>
+        <w:rPr>
+          <w:highlight w:val="darkBlue"/>
+        </w:rPr>
         <w:t xml:space="preserve"> obriga-se a tratar de acordo com as normas legais em vigor, de forma informatizada ou sem meios automáticos, todos os dados recolhidos por intermédio do software que disponibiliza, nomeadamente, as normas legais estabelecidas pela Comissão Nacional de Proteção de Dados, de modo a não divulgar, ceder, transmitir ou facultar os dados a que tem acesso.</w:t>
       </w:r>
     </w:p>
@@ -9057,16 +9172,28 @@
           <w:ilvl w:val="0"/>
           <w:numId w:val="6"/>
         </w:numPr>
-      </w:pPr>
-      <w:r>
+        <w:rPr>
+          <w:highlight w:val="darkBlue"/>
+        </w:rPr>
+      </w:pPr>
+      <w:r>
+        <w:rPr>
+          <w:highlight w:val="darkBlue"/>
+        </w:rPr>
         <w:t xml:space="preserve">O </w:t>
       </w:r>
       <w:proofErr w:type="spellStart"/>
       <w:r>
+        <w:rPr>
+          <w:highlight w:val="darkBlue"/>
+        </w:rPr>
         <w:t>iMED</w:t>
       </w:r>
       <w:proofErr w:type="spellEnd"/>
       <w:r>
+        <w:rPr>
+          <w:highlight w:val="darkBlue"/>
+        </w:rPr>
         <w:t>, por intermédio de informações e alertas, dará a conhecer aos utilizadores medidas para que seja garantido a estes um nível de segurança adequado aos riscos que os meios de comunicação à distância apresentam;</w:t>
       </w:r>
     </w:p>
@@ -9077,29 +9204,29 @@
           <w:ilvl w:val="0"/>
           <w:numId w:val="6"/>
         </w:numPr>
-      </w:pPr>
-      <w:r>
-        <w:rPr>
-          <w:highlight w:val="cyan"/>
+        <w:rPr>
+          <w:highlight w:val="darkBlue"/>
+        </w:rPr>
+      </w:pPr>
+      <w:r>
+        <w:rPr>
+          <w:highlight w:val="darkBlue"/>
         </w:rPr>
         <w:t xml:space="preserve">Entre outras obrigações, a </w:t>
       </w:r>
       <w:proofErr w:type="spellStart"/>
       <w:r>
         <w:rPr>
-          <w:highlight w:val="cyan"/>
+          <w:highlight w:val="darkBlue"/>
         </w:rPr>
         <w:t>iMED</w:t>
       </w:r>
       <w:proofErr w:type="spellEnd"/>
       <w:r>
         <w:rPr>
-          <w:highlight w:val="cyan"/>
-        </w:rPr>
-        <w:t xml:space="preserve"> obriga-se a:</w:t>
-      </w:r>
-      <w:r>
-        <w:t xml:space="preserve"> </w:t>
+          <w:highlight w:val="darkBlue"/>
+        </w:rPr>
+        <w:t xml:space="preserve"> obriga-se a: </w:t>
       </w:r>
     </w:p>
     <w:p>
@@ -9109,8 +9236,14 @@
           <w:ilvl w:val="1"/>
           <w:numId w:val="6"/>
         </w:numPr>
-      </w:pPr>
-      <w:r>
+        <w:rPr>
+          <w:highlight w:val="darkBlue"/>
+        </w:rPr>
+      </w:pPr>
+      <w:r>
+        <w:rPr>
+          <w:highlight w:val="darkBlue"/>
+        </w:rPr>
         <w:t>Permitir ao titular dos dados, gratuitamente, o acesso e a correção das informações prestadas assim como a destruição dos dados recolhidos.</w:t>
       </w:r>
     </w:p>
@@ -9121,8 +9254,14 @@
           <w:ilvl w:val="1"/>
           <w:numId w:val="6"/>
         </w:numPr>
-      </w:pPr>
-      <w:r>
+        <w:rPr>
+          <w:highlight w:val="darkBlue"/>
+        </w:rPr>
+      </w:pPr>
+      <w:r>
+        <w:rPr>
+          <w:highlight w:val="darkBlue"/>
+        </w:rPr>
         <w:t>Não utilizar os dados recolhidos para finalidade estranha ao objeto deste protocolo, nomeadamente para serem utilizados por terceiros para fins que não os previstos no presente protocolo;</w:t>
       </w:r>
     </w:p>
@@ -9133,8 +9272,14 @@
           <w:ilvl w:val="1"/>
           <w:numId w:val="6"/>
         </w:numPr>
-      </w:pPr>
-      <w:r>
+        <w:rPr>
+          <w:highlight w:val="darkBlue"/>
+        </w:rPr>
+      </w:pPr>
+      <w:r>
+        <w:rPr>
+          <w:highlight w:val="darkBlue"/>
+        </w:rPr>
         <w:t>Ter sistemas de segurança que impeçam a consulta, modificação, destruição ou acrescentamento dos dados por pessoa não autorizada a fazê-lo e que permitam detetar desvios de informação;</w:t>
       </w:r>
     </w:p>
@@ -9145,8 +9290,14 @@
           <w:ilvl w:val="1"/>
           <w:numId w:val="6"/>
         </w:numPr>
-      </w:pPr>
-      <w:r>
+        <w:rPr>
+          <w:highlight w:val="darkBlue"/>
+        </w:rPr>
+      </w:pPr>
+      <w:r>
+        <w:rPr>
+          <w:highlight w:val="darkBlue"/>
+        </w:rPr>
         <w:t>Respeitar o sigilo profissional em relação aos dados tratados;</w:t>
       </w:r>
     </w:p>
@@ -9157,8 +9308,14 @@
           <w:ilvl w:val="1"/>
           <w:numId w:val="6"/>
         </w:numPr>
-      </w:pPr>
-      <w:r>
+        <w:rPr>
+          <w:highlight w:val="darkBlue"/>
+        </w:rPr>
+      </w:pPr>
+      <w:r>
+        <w:rPr>
+          <w:highlight w:val="darkBlue"/>
+        </w:rPr>
         <w:t>Não realizar qualquer tipo de interconexão de dados ou tratamento estatístico.</w:t>
       </w:r>
     </w:p>
@@ -9169,56 +9326,95 @@
           <w:ilvl w:val="0"/>
           <w:numId w:val="6"/>
         </w:numPr>
-      </w:pPr>
-      <w:r>
+        <w:rPr>
+          <w:highlight w:val="darkBlue"/>
+        </w:rPr>
+      </w:pPr>
+      <w:r>
+        <w:rPr>
+          <w:highlight w:val="darkBlue"/>
+        </w:rPr>
         <w:lastRenderedPageBreak/>
         <w:t xml:space="preserve">O </w:t>
       </w:r>
       <w:proofErr w:type="spellStart"/>
       <w:r>
+        <w:rPr>
+          <w:highlight w:val="darkBlue"/>
+        </w:rPr>
         <w:t>iMED</w:t>
       </w:r>
       <w:proofErr w:type="spellEnd"/>
       <w:r>
+        <w:rPr>
+          <w:highlight w:val="darkBlue"/>
+        </w:rPr>
         <w:t xml:space="preserve"> obriga-se a indemnizar os lesados pelos danos causados na eventualidade de violar as obrigações a que se encontra adstrito assim como a assumir qualquer tipo de responsabilidade do foro contraordenacional, civil e criminal na sequência dessa mesma violação.</w:t>
       </w:r>
     </w:p>
     <w:p>
-      <w:proofErr w:type="spellStart"/>
-      <w:r>
+      <w:pPr>
+        <w:rPr>
+          <w:highlight w:val="darkBlue"/>
+        </w:rPr>
+      </w:pPr>
+      <w:proofErr w:type="spellStart"/>
+      <w:r>
+        <w:rPr>
+          <w:highlight w:val="darkBlue"/>
+        </w:rPr>
         <w:t>Objectivo</w:t>
       </w:r>
       <w:proofErr w:type="spellEnd"/>
       <w:r>
+        <w:rPr>
+          <w:highlight w:val="darkBlue"/>
+        </w:rPr>
         <w:t xml:space="preserve"> do Acordo de Parceria </w:t>
       </w:r>
     </w:p>
     <w:p>
       <w:r>
+        <w:rPr>
+          <w:highlight w:val="darkBlue"/>
+        </w:rPr>
         <w:t xml:space="preserve">Disponibilização da Plataforma de Prescrição Médica Eletrónica </w:t>
       </w:r>
       <w:proofErr w:type="spellStart"/>
       <w:r>
+        <w:rPr>
+          <w:highlight w:val="darkBlue"/>
+        </w:rPr>
         <w:t>iMED</w:t>
       </w:r>
       <w:proofErr w:type="spellEnd"/>
       <w:r>
+        <w:rPr>
+          <w:highlight w:val="darkBlue"/>
+        </w:rPr>
         <w:t>, tendo em vista a obrigatoriedade legal da utilização de plataformas informáticas para prescrição eletrónica de medicamentos.</w:t>
       </w:r>
     </w:p>
     <w:p>
       <w:r>
+        <w:rPr>
+          <w:highlight w:val="darkBlue"/>
+        </w:rPr>
         <w:t>(</w:t>
       </w:r>
       <w:hyperlink r:id="rId23" w:history="1">
         <w:r>
           <w:rPr>
             <w:rStyle w:val="Hiperligao"/>
+            <w:highlight w:val="darkBlue"/>
           </w:rPr>
           <w:t>https://www.imed.pt/imed/</w:t>
         </w:r>
       </w:hyperlink>
       <w:r>
+        <w:rPr>
+          <w:highlight w:val="darkBlue"/>
+        </w:rPr>
         <w:t>)</w:t>
       </w:r>
     </w:p>
@@ -9230,6 +9426,7 @@
       </w:pPr>
       <w:r>
         <w:rPr>
+          <w:highlight w:val="darkBlue"/>
           <w:shd w:val="clear" w:color="auto" w:fill="F6F4ED"/>
         </w:rPr>
         <w:t xml:space="preserve">O </w:t>
@@ -9237,6 +9434,7 @@
       <w:proofErr w:type="spellStart"/>
       <w:r>
         <w:rPr>
+          <w:highlight w:val="darkBlue"/>
           <w:shd w:val="clear" w:color="auto" w:fill="F6F4ED"/>
         </w:rPr>
         <w:t>iMED</w:t>
@@ -9244,6 +9442,7 @@
       <w:proofErr w:type="spellEnd"/>
       <w:r>
         <w:rPr>
+          <w:highlight w:val="darkBlue"/>
           <w:shd w:val="clear" w:color="auto" w:fill="F6F4ED"/>
         </w:rPr>
         <w:t xml:space="preserve"> é o mais simples e completo software de gestão clínica, que assiste na prescrição eletrónica de medicamentos e em todas as tarefas que compõem a atividade profissional médica. Esta solução integrada dispõe de todas as ferramentas e módulos essenciais para a gestão de espaços na área da saúde, necessários para um serviço mais rápido e eficiente.</w:t>
@@ -9257,11 +9456,13 @@
           <w:numId w:val="7"/>
         </w:numPr>
         <w:rPr>
+          <w:highlight w:val="darkBlue"/>
           <w:lang w:eastAsia="pt-PT"/>
         </w:rPr>
       </w:pPr>
       <w:r>
         <w:rPr>
+          <w:highlight w:val="darkBlue"/>
           <w:lang w:eastAsia="pt-PT"/>
         </w:rPr>
         <w:t xml:space="preserve">Tecnologia totalmente web, alojada na </w:t>
@@ -9269,6 +9470,7 @@
       <w:proofErr w:type="spellStart"/>
       <w:r>
         <w:rPr>
+          <w:highlight w:val="darkBlue"/>
           <w:lang w:eastAsia="pt-PT"/>
         </w:rPr>
         <w:t>Cloud</w:t>
@@ -9276,6 +9478,7 @@
       <w:proofErr w:type="spellEnd"/>
       <w:r>
         <w:rPr>
+          <w:highlight w:val="darkBlue"/>
           <w:lang w:eastAsia="pt-PT"/>
         </w:rPr>
         <w:t>;</w:t>
@@ -9288,9 +9491,13 @@
           <w:ilvl w:val="0"/>
           <w:numId w:val="7"/>
         </w:numPr>
-      </w:pPr>
-      <w:r>
-        <w:rPr>
+        <w:rPr>
+          <w:highlight w:val="darkBlue"/>
+        </w:rPr>
+      </w:pPr>
+      <w:r>
+        <w:rPr>
+          <w:highlight w:val="darkBlue"/>
           <w:lang w:eastAsia="pt-PT"/>
         </w:rPr>
         <w:t>Dispõe de aplicação móvel</w:t>
@@ -9304,11 +9511,13 @@
           <w:numId w:val="7"/>
         </w:numPr>
         <w:rPr>
+          <w:highlight w:val="darkBlue"/>
           <w:lang w:eastAsia="pt-PT"/>
         </w:rPr>
       </w:pPr>
       <w:r>
         <w:rPr>
+          <w:highlight w:val="darkBlue"/>
           <w:lang w:eastAsia="pt-PT"/>
         </w:rPr>
         <w:t>Ligação instantânea ao Registo Nacional de Utentes (RNU);</w:t>
@@ -9322,11 +9531,13 @@
           <w:numId w:val="7"/>
         </w:numPr>
         <w:rPr>
+          <w:highlight w:val="darkBlue"/>
           <w:lang w:eastAsia="pt-PT"/>
         </w:rPr>
       </w:pPr>
       <w:r>
         <w:rPr>
+          <w:highlight w:val="darkBlue"/>
           <w:lang w:eastAsia="pt-PT"/>
         </w:rPr>
         <w:t>Serviço de apoio presencial e/ou telefónico gratuito;</w:t>
@@ -9340,11 +9551,13 @@
           <w:numId w:val="7"/>
         </w:numPr>
         <w:rPr>
+          <w:highlight w:val="darkBlue"/>
           <w:lang w:eastAsia="pt-PT"/>
         </w:rPr>
       </w:pPr>
       <w:r>
         <w:rPr>
+          <w:highlight w:val="darkBlue"/>
           <w:lang w:eastAsia="pt-PT"/>
         </w:rPr>
         <w:t>Diferentes níveis de acesso para o staff médico e administrativo;</w:t>
@@ -9370,6 +9583,7 @@
           <w:rFonts w:cstheme="minorHAnsi"/>
           <w:sz w:val="20"/>
           <w:szCs w:val="20"/>
+          <w:highlight w:val="darkBlue"/>
           <w:shd w:val="clear" w:color="auto" w:fill="F4FAFD"/>
         </w:rPr>
       </w:pPr>
@@ -9379,6 +9593,7 @@
           <w:rFonts w:cstheme="minorHAnsi"/>
           <w:sz w:val="20"/>
           <w:szCs w:val="20"/>
+          <w:highlight w:val="darkBlue"/>
           <w:shd w:val="clear" w:color="auto" w:fill="F4FAFD"/>
         </w:rPr>
         <w:t>Prescrições</w:t>
@@ -9390,6 +9605,7 @@
           <w:rFonts w:cstheme="minorHAnsi"/>
           <w:sz w:val="20"/>
           <w:szCs w:val="20"/>
+          <w:highlight w:val="darkBlue"/>
           <w:shd w:val="clear" w:color="auto" w:fill="F4FAFD"/>
         </w:rPr>
         <w:t>: Emita</w:t>
@@ -9401,6 +9617,7 @@
           <w:rFonts w:cstheme="minorHAnsi"/>
           <w:sz w:val="20"/>
           <w:szCs w:val="20"/>
+          <w:highlight w:val="darkBlue"/>
           <w:shd w:val="clear" w:color="auto" w:fill="F4FAFD"/>
         </w:rPr>
         <w:t xml:space="preserve"> prescrições de medicamentos em apenas 15 segundos.</w:t>
@@ -9418,6 +9635,7 @@
           <w:rFonts w:cstheme="minorHAnsi"/>
           <w:sz w:val="20"/>
           <w:szCs w:val="20"/>
+          <w:highlight w:val="darkBlue"/>
           <w:shd w:val="clear" w:color="auto" w:fill="F4FAFD"/>
         </w:rPr>
       </w:pPr>
@@ -9427,6 +9645,7 @@
           <w:rFonts w:cstheme="minorHAnsi"/>
           <w:sz w:val="20"/>
           <w:szCs w:val="20"/>
+          <w:highlight w:val="darkBlue"/>
           <w:shd w:val="clear" w:color="auto" w:fill="F4FAFD"/>
         </w:rPr>
         <w:t>Ficha Clínica</w:t>
@@ -9437,6 +9656,7 @@
           <w:rFonts w:cstheme="minorHAnsi"/>
           <w:sz w:val="20"/>
           <w:szCs w:val="20"/>
+          <w:highlight w:val="darkBlue"/>
           <w:shd w:val="clear" w:color="auto" w:fill="F4FAFD"/>
         </w:rPr>
         <w:t xml:space="preserve">: </w:t>
@@ -9447,6 +9667,7 @@
           <w:rFonts w:cstheme="minorHAnsi"/>
           <w:sz w:val="20"/>
           <w:szCs w:val="20"/>
+          <w:highlight w:val="darkBlue"/>
           <w:shd w:val="clear" w:color="auto" w:fill="F4FAFD"/>
         </w:rPr>
         <w:t>Consulte e mantenha</w:t>
@@ -9458,6 +9679,7 @@
           <w:rFonts w:cstheme="minorHAnsi"/>
           <w:sz w:val="20"/>
           <w:szCs w:val="20"/>
+          <w:highlight w:val="darkBlue"/>
           <w:shd w:val="clear" w:color="auto" w:fill="F4FAFD"/>
         </w:rPr>
         <w:t xml:space="preserve"> a informação clínica dos seus pacientes atualizada e organizada.</w:t>
@@ -9475,6 +9697,7 @@
           <w:rFonts w:cstheme="minorHAnsi"/>
           <w:sz w:val="20"/>
           <w:szCs w:val="20"/>
+          <w:highlight w:val="darkBlue"/>
           <w:shd w:val="clear" w:color="auto" w:fill="F4FAFD"/>
         </w:rPr>
       </w:pPr>
@@ -9484,6 +9707,7 @@
           <w:rFonts w:cstheme="minorHAnsi"/>
           <w:sz w:val="20"/>
           <w:szCs w:val="20"/>
+          <w:highlight w:val="darkBlue"/>
           <w:shd w:val="clear" w:color="auto" w:fill="F4FAFD"/>
         </w:rPr>
         <w:t>Vídeo Consultas</w:t>
@@ -9494,6 +9718,7 @@
           <w:rFonts w:cstheme="minorHAnsi"/>
           <w:sz w:val="20"/>
           <w:szCs w:val="20"/>
+          <w:highlight w:val="darkBlue"/>
           <w:shd w:val="clear" w:color="auto" w:fill="F4FAFD"/>
         </w:rPr>
         <w:t xml:space="preserve">: </w:t>
@@ -9504,6 +9729,7 @@
           <w:rFonts w:cstheme="minorHAnsi"/>
           <w:sz w:val="20"/>
           <w:szCs w:val="20"/>
+          <w:highlight w:val="darkBlue"/>
           <w:shd w:val="clear" w:color="auto" w:fill="F4FAFD"/>
         </w:rPr>
         <w:t>Acompanhe</w:t>
@@ -9515,6 +9741,7 @@
           <w:rFonts w:cstheme="minorHAnsi"/>
           <w:sz w:val="20"/>
           <w:szCs w:val="20"/>
+          <w:highlight w:val="darkBlue"/>
           <w:shd w:val="clear" w:color="auto" w:fill="F4FAFD"/>
         </w:rPr>
         <w:t xml:space="preserve"> os seus pacientes e rentabilize o seu tempo através das vídeo consultas.</w:t>
@@ -9532,6 +9759,7 @@
           <w:rFonts w:cstheme="minorHAnsi"/>
           <w:sz w:val="20"/>
           <w:szCs w:val="20"/>
+          <w:highlight w:val="darkBlue"/>
           <w:shd w:val="clear" w:color="auto" w:fill="F4FAFD"/>
         </w:rPr>
       </w:pPr>
@@ -9541,6 +9769,7 @@
           <w:rFonts w:cstheme="minorHAnsi"/>
           <w:sz w:val="20"/>
           <w:szCs w:val="20"/>
+          <w:highlight w:val="darkBlue"/>
           <w:shd w:val="clear" w:color="auto" w:fill="F4FAFD"/>
         </w:rPr>
         <w:t>Requisições</w:t>
@@ -9551,6 +9780,7 @@
           <w:rFonts w:cstheme="minorHAnsi"/>
           <w:sz w:val="20"/>
           <w:szCs w:val="20"/>
+          <w:highlight w:val="darkBlue"/>
           <w:shd w:val="clear" w:color="auto" w:fill="F4FAFD"/>
         </w:rPr>
         <w:t xml:space="preserve">: </w:t>
@@ -9561,6 +9791,7 @@
           <w:rFonts w:cstheme="minorHAnsi"/>
           <w:sz w:val="20"/>
           <w:szCs w:val="20"/>
+          <w:highlight w:val="darkBlue"/>
           <w:shd w:val="clear" w:color="auto" w:fill="F4FAFD"/>
         </w:rPr>
         <w:t>Emita</w:t>
@@ -9572,6 +9803,7 @@
           <w:rFonts w:cstheme="minorHAnsi"/>
           <w:sz w:val="20"/>
           <w:szCs w:val="20"/>
+          <w:highlight w:val="darkBlue"/>
           <w:shd w:val="clear" w:color="auto" w:fill="F4FAFD"/>
         </w:rPr>
         <w:t xml:space="preserve"> requisições de </w:t>
@@ -9583,6 +9815,7 @@
           <w:rFonts w:cstheme="minorHAnsi"/>
           <w:sz w:val="20"/>
           <w:szCs w:val="20"/>
+          <w:highlight w:val="darkBlue"/>
           <w:shd w:val="clear" w:color="auto" w:fill="F4FAFD"/>
         </w:rPr>
         <w:t>MDCT's</w:t>
@@ -9594,6 +9827,7 @@
           <w:rFonts w:cstheme="minorHAnsi"/>
           <w:sz w:val="20"/>
           <w:szCs w:val="20"/>
+          <w:highlight w:val="darkBlue"/>
           <w:shd w:val="clear" w:color="auto" w:fill="F4FAFD"/>
         </w:rPr>
         <w:t xml:space="preserve"> para o SNS ou qualquer outro subsistema.</w:t>
@@ -9611,6 +9845,7 @@
           <w:rFonts w:cstheme="minorHAnsi"/>
           <w:sz w:val="20"/>
           <w:szCs w:val="20"/>
+          <w:highlight w:val="darkBlue"/>
           <w:shd w:val="clear" w:color="auto" w:fill="F4FAFD"/>
         </w:rPr>
       </w:pPr>
@@ -9620,6 +9855,7 @@
           <w:rFonts w:cstheme="minorHAnsi"/>
           <w:sz w:val="20"/>
           <w:szCs w:val="20"/>
+          <w:highlight w:val="darkBlue"/>
           <w:shd w:val="clear" w:color="auto" w:fill="F4FAFD"/>
         </w:rPr>
         <w:t>Consultas</w:t>
@@ -9630,6 +9866,7 @@
           <w:rFonts w:cstheme="minorHAnsi"/>
           <w:sz w:val="20"/>
           <w:szCs w:val="20"/>
+          <w:highlight w:val="darkBlue"/>
           <w:shd w:val="clear" w:color="auto" w:fill="F4FAFD"/>
         </w:rPr>
         <w:t xml:space="preserve">: </w:t>
@@ -9640,6 +9877,7 @@
           <w:rFonts w:cstheme="minorHAnsi"/>
           <w:sz w:val="20"/>
           <w:szCs w:val="20"/>
+          <w:highlight w:val="darkBlue"/>
           <w:shd w:val="clear" w:color="auto" w:fill="F4FAFD"/>
         </w:rPr>
         <w:t>Agende</w:t>
@@ -9651,6 +9889,7 @@
           <w:rFonts w:cstheme="minorHAnsi"/>
           <w:sz w:val="20"/>
           <w:szCs w:val="20"/>
+          <w:highlight w:val="darkBlue"/>
           <w:shd w:val="clear" w:color="auto" w:fill="F4FAFD"/>
         </w:rPr>
         <w:t>, consulte e organize as suas consultas de uma forma rápida e prática.</w:t>
@@ -9668,6 +9907,7 @@
           <w:rFonts w:cstheme="minorHAnsi"/>
           <w:sz w:val="20"/>
           <w:szCs w:val="20"/>
+          <w:highlight w:val="darkBlue"/>
           <w:shd w:val="clear" w:color="auto" w:fill="F4FAFD"/>
         </w:rPr>
       </w:pPr>
@@ -9677,6 +9917,7 @@
           <w:rFonts w:cstheme="minorHAnsi"/>
           <w:sz w:val="20"/>
           <w:szCs w:val="20"/>
+          <w:highlight w:val="darkBlue"/>
           <w:shd w:val="clear" w:color="auto" w:fill="F4FAFD"/>
         </w:rPr>
         <w:t>Alertas SMS</w:t>
@@ -9687,6 +9928,7 @@
           <w:rFonts w:cstheme="minorHAnsi"/>
           <w:sz w:val="20"/>
           <w:szCs w:val="20"/>
+          <w:highlight w:val="darkBlue"/>
           <w:shd w:val="clear" w:color="auto" w:fill="F4FAFD"/>
         </w:rPr>
         <w:t xml:space="preserve">: </w:t>
@@ -9697,6 +9939,7 @@
           <w:rFonts w:cstheme="minorHAnsi"/>
           <w:sz w:val="20"/>
           <w:szCs w:val="20"/>
+          <w:highlight w:val="darkBlue"/>
           <w:shd w:val="clear" w:color="auto" w:fill="F4FAFD"/>
         </w:rPr>
         <w:t>Reduza</w:t>
@@ -9708,6 +9951,7 @@
           <w:rFonts w:cstheme="minorHAnsi"/>
           <w:sz w:val="20"/>
           <w:szCs w:val="20"/>
+          <w:highlight w:val="darkBlue"/>
           <w:shd w:val="clear" w:color="auto" w:fill="F4FAFD"/>
         </w:rPr>
         <w:t xml:space="preserve"> ausências ou situações de atraso na sua agenda.</w:t>
@@ -9725,6 +9969,7 @@
           <w:rFonts w:cstheme="minorHAnsi"/>
           <w:sz w:val="20"/>
           <w:szCs w:val="20"/>
+          <w:highlight w:val="darkBlue"/>
           <w:shd w:val="clear" w:color="auto" w:fill="F4FAFD"/>
         </w:rPr>
       </w:pPr>
@@ -9734,6 +9979,7 @@
           <w:rFonts w:cstheme="minorHAnsi"/>
           <w:sz w:val="20"/>
           <w:szCs w:val="20"/>
+          <w:highlight w:val="darkBlue"/>
           <w:shd w:val="clear" w:color="auto" w:fill="F4FAFD"/>
         </w:rPr>
         <w:t>Declarações</w:t>
@@ -9744,6 +9990,7 @@
           <w:rFonts w:cstheme="minorHAnsi"/>
           <w:sz w:val="20"/>
           <w:szCs w:val="20"/>
+          <w:highlight w:val="darkBlue"/>
           <w:shd w:val="clear" w:color="auto" w:fill="F4FAFD"/>
         </w:rPr>
         <w:t xml:space="preserve">: </w:t>
@@ -9754,6 +10001,7 @@
           <w:rFonts w:cstheme="minorHAnsi"/>
           <w:sz w:val="20"/>
           <w:szCs w:val="20"/>
+          <w:highlight w:val="darkBlue"/>
           <w:shd w:val="clear" w:color="auto" w:fill="F4FAFD"/>
         </w:rPr>
         <w:t>Simplifique e automatize</w:t>
@@ -9765,6 +10013,7 @@
           <w:rFonts w:cstheme="minorHAnsi"/>
           <w:sz w:val="20"/>
           <w:szCs w:val="20"/>
+          <w:highlight w:val="darkBlue"/>
           <w:shd w:val="clear" w:color="auto" w:fill="F4FAFD"/>
         </w:rPr>
         <w:t xml:space="preserve"> a emissão das suas declarações e atestados médicos.</w:t>
@@ -9774,6 +10023,7 @@
           <w:rFonts w:cstheme="minorHAnsi"/>
           <w:sz w:val="20"/>
           <w:szCs w:val="20"/>
+          <w:highlight w:val="darkBlue"/>
           <w:shd w:val="clear" w:color="auto" w:fill="F4FAFD"/>
         </w:rPr>
         <w:br/>
@@ -9784,6 +10034,7 @@
           <w:rFonts w:cstheme="minorHAnsi"/>
           <w:sz w:val="20"/>
           <w:szCs w:val="20"/>
+          <w:highlight w:val="darkBlue"/>
           <w:shd w:val="clear" w:color="auto" w:fill="F4FAFD"/>
         </w:rPr>
         <w:t>Faturação</w:t>
@@ -9793,6 +10044,7 @@
           <w:rFonts w:cstheme="minorHAnsi"/>
           <w:sz w:val="20"/>
           <w:szCs w:val="20"/>
+          <w:highlight w:val="darkBlue"/>
           <w:shd w:val="clear" w:color="auto" w:fill="F4FAFD"/>
         </w:rPr>
         <w:t xml:space="preserve">: </w:t>
@@ -9803,6 +10055,7 @@
           <w:rFonts w:cstheme="minorHAnsi"/>
           <w:sz w:val="20"/>
           <w:szCs w:val="20"/>
+          <w:highlight w:val="darkBlue"/>
           <w:shd w:val="clear" w:color="auto" w:fill="F4FAFD"/>
         </w:rPr>
         <w:t>Evite surpresas e acompanhe permanentemente os custos da sua clínica ou consultório.</w:t>
@@ -9820,6 +10073,7 @@
           <w:rFonts w:cstheme="minorHAnsi"/>
           <w:sz w:val="20"/>
           <w:szCs w:val="20"/>
+          <w:highlight w:val="darkBlue"/>
           <w:shd w:val="clear" w:color="auto" w:fill="F4FAFD"/>
         </w:rPr>
       </w:pPr>
@@ -9830,6 +10084,7 @@
           <w:rFonts w:cstheme="minorHAnsi"/>
           <w:sz w:val="20"/>
           <w:szCs w:val="20"/>
+          <w:highlight w:val="darkBlue"/>
           <w:shd w:val="clear" w:color="auto" w:fill="F4FAFD"/>
         </w:rPr>
         <w:t>iMED</w:t>
@@ -9841,6 +10096,7 @@
           <w:rFonts w:cstheme="minorHAnsi"/>
           <w:sz w:val="20"/>
           <w:szCs w:val="20"/>
+          <w:highlight w:val="darkBlue"/>
           <w:shd w:val="clear" w:color="auto" w:fill="F4FAFD"/>
         </w:rPr>
         <w:t xml:space="preserve"> Mobile</w:t>
@@ -9851,6 +10107,7 @@
           <w:rFonts w:cstheme="minorHAnsi"/>
           <w:sz w:val="20"/>
           <w:szCs w:val="20"/>
+          <w:highlight w:val="darkBlue"/>
           <w:shd w:val="clear" w:color="auto" w:fill="F4FAFD"/>
         </w:rPr>
         <w:t xml:space="preserve">: </w:t>
@@ -9861,6 +10118,7 @@
           <w:rFonts w:cstheme="minorHAnsi"/>
           <w:sz w:val="20"/>
           <w:szCs w:val="20"/>
+          <w:highlight w:val="darkBlue"/>
           <w:shd w:val="clear" w:color="auto" w:fill="F4FAFD"/>
         </w:rPr>
         <w:t>Prescreva</w:t>
@@ -9872,6 +10130,7 @@
           <w:rFonts w:cstheme="minorHAnsi"/>
           <w:sz w:val="20"/>
           <w:szCs w:val="20"/>
+          <w:highlight w:val="darkBlue"/>
           <w:shd w:val="clear" w:color="auto" w:fill="F4FAFD"/>
         </w:rPr>
         <w:t xml:space="preserve"> com o seu telemóvel ou tablet, a partir de qualquer lugar.</w:t>
@@ -9928,21 +10187,7 @@
             <w:rStyle w:val="Hiperligao"/>
             <w:highlight w:val="cyan"/>
           </w:rPr>
-          <w:t>http://ordemdosmedicos.pt/wp-content/uploads/</w:t>
-        </w:r>
-        <w:r>
-          <w:rPr>
-            <w:rStyle w:val="Hiperligao"/>
-            <w:highlight w:val="cyan"/>
-          </w:rPr>
-          <w:t>2</w:t>
-        </w:r>
-        <w:r>
-          <w:rPr>
-            <w:rStyle w:val="Hiperligao"/>
-            <w:highlight w:val="cyan"/>
-          </w:rPr>
-          <w:t>017/09/Protocolo_MedicineOne.pdf</w:t>
+          <w:t>http://ordemdosmedicos.pt/wp-content/uploads/2017/09/Protocolo_MedicineOne.pdf</w:t>
         </w:r>
       </w:hyperlink>
       <w:r>
@@ -10736,34 +10981,6 @@
         <w:rPr>
           <w:highlight w:val="cyan"/>
         </w:rPr>
-        <w:br w:type="page"/>
-      </w:r>
-    </w:p>
-    <w:p>
-      <w:pPr>
-        <w:rPr>
-          <w:highlight w:val="magenta"/>
-        </w:rPr>
-      </w:pPr>
-      <w:r>
-        <w:rPr>
-          <w:highlight w:val="magenta"/>
-        </w:rPr>
-        <w:lastRenderedPageBreak/>
-        <w:br w:type="page"/>
-      </w:r>
-    </w:p>
-    <w:p>
-      <w:pPr>
-        <w:rPr>
-          <w:highlight w:val="magenta"/>
-        </w:rPr>
-      </w:pPr>
-      <w:r>
-        <w:rPr>
-          <w:highlight w:val="magenta"/>
-        </w:rPr>
-        <w:lastRenderedPageBreak/>
         <w:br w:type="page"/>
       </w:r>
     </w:p>
@@ -11631,8 +11848,6 @@
         </w:rPr>
         <w:t xml:space="preserve"> ou qualquer coisa que revele a doença pela qual a pessoa está passando fere o sigilo médico…” quebrando um dos artigo do código de conduta ética. </w:t>
       </w:r>
-      <w:bookmarkStart w:id="6" w:name="_GoBack"/>
-      <w:bookmarkEnd w:id="6"/>
     </w:p>
     <w:sectPr>
       <w:pgSz w:w="11906" w:h="16838"/>
@@ -15814,4 +16029,16 @@
     </a:ext>
   </a:extLst>
 </a:theme>
+</file>
+
+<file path=customXml/item1.xml><?xml version="1.0" encoding="utf-8"?>
+<b:Sources xmlns:b="http://schemas.openxmlformats.org/officeDocument/2006/bibliography" xmlns="http://schemas.openxmlformats.org/officeDocument/2006/bibliography" SelectedStyle="\APASixthEditionOfficeOnline.xsl" StyleName="APA" Version="6"/>
+</file>
+
+<file path=customXml/itemProps1.xml><?xml version="1.0" encoding="utf-8"?>
+<ds:datastoreItem xmlns:ds="http://schemas.openxmlformats.org/officeDocument/2006/customXml" ds:itemID="{2967D1EC-0E03-4C4E-8E0A-5993944E575A}">
+  <ds:schemaRefs>
+    <ds:schemaRef ds:uri="http://schemas.openxmlformats.org/officeDocument/2006/bibliography"/>
+  </ds:schemaRefs>
+</ds:datastoreItem>
 </file>
</xml_diff>

<commit_message>
últimas alterações feitas, relatório praticamente terminado
</commit_message>
<xml_diff>
--- a/PT/TRABALHO.docx
+++ b/PT/TRABALHO.docx
@@ -12,7 +12,13 @@
     </w:p>
     <w:p>
       <w:r>
-        <w:t xml:space="preserve">O problema mais recente envolve a preocupação com confidencialidade no ambiente das instituições de saúde. </w:t>
+        <w:rPr>
+          <w:highlight w:val="darkBlue"/>
+        </w:rPr>
+        <w:t>O problema mais recente envolve a preocupação com confidencialidade no ambiente das instituições de saúde.</w:t>
+      </w:r>
+      <w:r>
+        <w:t xml:space="preserve"> </w:t>
       </w:r>
     </w:p>
     <w:p/>
@@ -26,6 +32,7 @@
       <w:r>
         <w:rPr>
           <w:b/>
+          <w:highlight w:val="darkBlue"/>
           <w:u w:val="single"/>
         </w:rPr>
         <w:t>Isso pode levar a efeitos discriminatórios e de exclusão.</w:t>
@@ -42,50 +49,53 @@
     </w:p>
     <w:p>
       <w:r>
+        <w:rPr>
+          <w:highlight w:val="darkBlue"/>
+        </w:rPr>
         <w:t xml:space="preserve">Quem possui os dados no registro de saúde pessoal da Sra. </w:t>
       </w:r>
       <w:proofErr w:type="spellStart"/>
       <w:r>
+        <w:rPr>
+          <w:highlight w:val="darkBlue"/>
+        </w:rPr>
         <w:t>Powter</w:t>
       </w:r>
       <w:proofErr w:type="spellEnd"/>
       <w:r>
+        <w:rPr>
+          <w:highlight w:val="darkBlue"/>
+        </w:rPr>
         <w:t>?</w:t>
       </w:r>
     </w:p>
     <w:p>
       <w:r>
-        <w:t xml:space="preserve">Quando a Sra. </w:t>
-      </w:r>
-      <w:proofErr w:type="spellStart"/>
-      <w:r>
+        <w:rPr>
+          <w:highlight w:val="darkBlue"/>
+        </w:rPr>
+        <w:t>Que outras utilizações secundárias dos dados devem ser permitidas?</w:t>
+      </w:r>
+    </w:p>
+    <w:p>
+      <w:r>
+        <w:rPr>
+          <w:highlight w:val="darkBlue"/>
+        </w:rPr>
+        <w:t xml:space="preserve">Se a Sra. </w:t>
+      </w:r>
+      <w:proofErr w:type="spellStart"/>
+      <w:r>
+        <w:rPr>
+          <w:highlight w:val="darkBlue"/>
+        </w:rPr>
         <w:t>Powter</w:t>
       </w:r>
       <w:proofErr w:type="spellEnd"/>
       <w:r>
-        <w:t xml:space="preserve"> sai do Plano de Saúde nº 1, o que acontece com os dados dela?</w:t>
-      </w:r>
-    </w:p>
-    <w:p>
-      <w:r>
-        <w:t>Quais são os problemas (por exemplo, padrões de intercâmbio de dados, custo) que ocorrem ao transferir dados entre os planos de saúde?</w:t>
-      </w:r>
-    </w:p>
-    <w:p>
-      <w:r>
-        <w:t>Que outras utilizações secundárias dos dados devem ser permitidas?</w:t>
-      </w:r>
-    </w:p>
-    <w:p>
-      <w:r>
-        <w:t xml:space="preserve">Se a Sra. </w:t>
-      </w:r>
-      <w:proofErr w:type="spellStart"/>
-      <w:r>
-        <w:t>Powter</w:t>
-      </w:r>
-      <w:proofErr w:type="spellEnd"/>
-      <w:r>
+        <w:rPr>
+          <w:highlight w:val="darkBlue"/>
+        </w:rPr>
         <w:t xml:space="preserve"> receber permissão para cada instância de uso ou deveria dar permissão global?</w:t>
       </w:r>
     </w:p>
@@ -97,6 +107,7 @@
       </w:pPr>
       <w:r>
         <w:rPr>
+          <w:highlight w:val="darkBlue"/>
           <w:shd w:val="clear" w:color="auto" w:fill="FFFFFF"/>
         </w:rPr>
         <w:t>ao dar consentimento, até que ponto os hospitais se certificam que têm medidas de segurança para tratar os meus dados?</w:t>
@@ -110,6 +121,7 @@
       </w:pPr>
       <w:r>
         <w:rPr>
+          <w:highlight w:val="darkBlue"/>
           <w:shd w:val="clear" w:color="auto" w:fill="FFFFFF"/>
         </w:rPr>
         <w:t>O que fazem ao dispositivo em fim de vida?</w:t>
@@ -123,6 +135,7 @@
       </w:pPr>
       <w:r>
         <w:rPr>
+          <w:highlight w:val="darkBlue"/>
           <w:shd w:val="clear" w:color="auto" w:fill="FFFFFF"/>
         </w:rPr>
         <w:t>Entregam a um determinado laboratório para investigação?</w:t>
@@ -136,6 +149,7 @@
       </w:pPr>
       <w:r>
         <w:rPr>
+          <w:highlight w:val="darkBlue"/>
           <w:shd w:val="clear" w:color="auto" w:fill="FFFFFF"/>
         </w:rPr>
         <w:t>Dentro do hospital ou não?</w:t>
@@ -148,29 +162,47 @@
         </w:rPr>
       </w:pPr>
       <w:r>
+        <w:rPr>
+          <w:highlight w:val="darkBlue"/>
+        </w:rPr>
         <w:t>Quais são os potenciais benefícios e riscos em relação ao uso secundário de dados de saúde?</w:t>
       </w:r>
     </w:p>
     <w:p>
       <w:proofErr w:type="gramStart"/>
       <w:r>
+        <w:rPr>
+          <w:highlight w:val="darkBlue"/>
+        </w:rPr>
         <w:t>• Quem</w:t>
       </w:r>
       <w:proofErr w:type="gramEnd"/>
       <w:r>
+        <w:rPr>
+          <w:highlight w:val="darkBlue"/>
+        </w:rPr>
         <w:t xml:space="preserve"> possui dados de saúde e quem tem o direito de </w:t>
       </w:r>
       <w:proofErr w:type="spellStart"/>
       <w:r>
+        <w:rPr>
+          <w:highlight w:val="darkBlue"/>
+        </w:rPr>
         <w:t>acessar</w:t>
       </w:r>
       <w:proofErr w:type="spellEnd"/>
       <w:r>
+        <w:rPr>
+          <w:highlight w:val="darkBlue"/>
+        </w:rPr>
         <w:t xml:space="preserve"> os dados e para que fins?</w:t>
       </w:r>
     </w:p>
     <w:p>
       <w:r>
+        <w:rPr>
+          <w:highlight w:val="darkBlue"/>
+        </w:rPr>
         <w:t>• Quais são os problemas de confiança pública em evolução em relação ao consentimento do paciente para o uso secundário de dados de saúde? Os pacientes têm o direito de auditar ou colocar outras restrições sobre o uso de seus dados, mesmo após a anonimização?</w:t>
       </w:r>
     </w:p>
@@ -187,25 +219,40 @@
     <w:p>
       <w:proofErr w:type="gramStart"/>
       <w:r>
+        <w:rPr>
+          <w:highlight w:val="darkBlue"/>
+        </w:rPr>
         <w:t>• Quais</w:t>
       </w:r>
       <w:proofErr w:type="gramEnd"/>
       <w:r>
+        <w:rPr>
+          <w:highlight w:val="darkBlue"/>
+        </w:rPr>
         <w:t xml:space="preserve"> os problemas que podem surgir à medida que as tecnologias inovadoras melhoram a capacidade e a facilidade do compartilhamento generalizado de dados e de usos comerciais adicionais?</w:t>
       </w:r>
     </w:p>
     <w:p>
       <w:r>
+        <w:rPr>
+          <w:highlight w:val="darkBlue"/>
+        </w:rPr>
         <w:t>• O que pode ser feito para abordar questões decorrentes de uso inapropriado e / ou exploração de compartilhamento de dados?</w:t>
       </w:r>
     </w:p>
     <w:p>
       <w:proofErr w:type="gramStart"/>
       <w:r>
+        <w:rPr>
+          <w:highlight w:val="darkBlue"/>
+        </w:rPr>
         <w:t>• Que</w:t>
       </w:r>
       <w:proofErr w:type="gramEnd"/>
       <w:r>
+        <w:rPr>
+          <w:highlight w:val="darkBlue"/>
+        </w:rPr>
         <w:t xml:space="preserve"> regulamentos, legislação e / ou políticas e procedimentos são necessários para abordar essas questões?</w:t>
       </w:r>
     </w:p>
@@ -257,7 +304,6 @@
           <w:rStyle w:val="bullet"/>
           <w:rFonts w:cstheme="minorHAnsi"/>
         </w:rPr>
-        <w:lastRenderedPageBreak/>
         <w:t>Dados e informação sobre doentes é recolhida através de uma vasta quantidade de sistemas de TIC e de equipamentos médicos. Frequentemente, não existe ou existe pouco conhecimento sobre o armazenamento dos dados dos pacientes.</w:t>
       </w:r>
     </w:p>
@@ -300,6 +346,7 @@
         <w:rPr>
           <w:shd w:val="clear" w:color="auto" w:fill="FFFFFF"/>
         </w:rPr>
+        <w:lastRenderedPageBreak/>
         <w:t>Dados e informação são partilhados para outros objetivos que não o tratamento direto dos mesmos. Tal poderá ser para investigação, gestão de saúde pública ou gestão da procura através dos sectores.</w:t>
       </w:r>
     </w:p>
@@ -352,6 +399,9 @@
         </w:pBdr>
       </w:pPr>
       <w:r>
+        <w:rPr>
+          <w:highlight w:val="darkBlue"/>
+        </w:rPr>
         <w:t>Para além dos muitos benefícios associados ao surgimento e evolução destas tecnologias, estas permitiram que surgissem novas ameaças à segurança da informação. É então, cada vez mais necessário, o desenvolvimento, implementação e utilização de mecanismos de segurança, que possam proporcionar os serviços básicos de segurança (e.g. autenticação, controlo de acesso, confidencialidade, integridade e não-repúdio).</w:t>
       </w:r>
     </w:p>
@@ -531,18 +581,28 @@
           <w:bottom w:val="single" w:sz="6" w:space="1" w:color="auto"/>
         </w:pBdr>
         <w:rPr>
+          <w:highlight w:val="darkBlue"/>
           <w:shd w:val="clear" w:color="auto" w:fill="FFFFFF"/>
         </w:rPr>
       </w:pPr>
       <w:r>
         <w:rPr>
+          <w:highlight w:val="darkBlue"/>
           <w:shd w:val="clear" w:color="auto" w:fill="FFFFFF"/>
         </w:rPr>
-        <w:t xml:space="preserve">Podemos separar o problema da segurança em dois, o que tem a ver com as vulnerabilidades dos sistemas de informação e o que tem a ver com os problemas com as pessoas, mas precisamente com os profissionais que tem acesso </w:t>
+        <w:t xml:space="preserve">Podemos separar o problema da segurança em dois, o que tem a ver com as vulnerabilidades dos sistemas de informação e o que tem a ver com os problemas com as pessoas, mas precisamente com os profissionais </w:t>
+      </w:r>
+      <w:r>
+        <w:rPr>
+          <w:highlight w:val="darkBlue"/>
+          <w:shd w:val="clear" w:color="auto" w:fill="FFFFFF"/>
+        </w:rPr>
+        <w:t xml:space="preserve">que tem acesso </w:t>
       </w:r>
       <w:proofErr w:type="gramStart"/>
       <w:r>
         <w:rPr>
+          <w:highlight w:val="darkBlue"/>
           <w:shd w:val="clear" w:color="auto" w:fill="FFFFFF"/>
         </w:rPr>
         <w:t>as dados</w:t>
@@ -550,6 +610,7 @@
       <w:proofErr w:type="gramEnd"/>
       <w:r>
         <w:rPr>
+          <w:highlight w:val="darkBlue"/>
           <w:shd w:val="clear" w:color="auto" w:fill="FFFFFF"/>
         </w:rPr>
         <w:t>.</w:t>
@@ -560,47 +621,75 @@
         <w:pBdr>
           <w:bottom w:val="single" w:sz="6" w:space="1" w:color="auto"/>
         </w:pBdr>
-      </w:pPr>
-      <w:r>
+        <w:rPr>
+          <w:highlight w:val="darkBlue"/>
+        </w:rPr>
+      </w:pPr>
+      <w:r>
+        <w:rPr>
+          <w:highlight w:val="darkBlue"/>
+        </w:rPr>
         <w:t xml:space="preserve">A </w:t>
       </w:r>
       <w:proofErr w:type="spellStart"/>
       <w:r>
+        <w:rPr>
+          <w:highlight w:val="darkBlue"/>
+        </w:rPr>
         <w:t>cibersegurança</w:t>
       </w:r>
       <w:proofErr w:type="spellEnd"/>
       <w:r>
+        <w:rPr>
+          <w:highlight w:val="darkBlue"/>
+        </w:rPr>
         <w:t xml:space="preserve"> será o principal desafio para as instituições hospitalares uma vez que o número de ameaças bem-sucedidas nestas instituições cresceu significativamente nos últimos meses</w:t>
       </w:r>
       <w:r>
-        <w:t xml:space="preserve">. </w:t>
-      </w:r>
-      <w:r>
-        <w:t xml:space="preserve">Sabe-se que, nos Estados Unidos, mais de 110 milhões de registos individuais de saúde foram alvo de </w:t>
-      </w:r>
-      <w:proofErr w:type="spellStart"/>
-      <w:r>
+        <w:rPr>
+          <w:highlight w:val="darkBlue"/>
+        </w:rPr>
+        <w:t xml:space="preserve">. Sabe-se que, nos Estados Unidos, mais de 110 milhões de registos individuais de saúde foram alvo de </w:t>
+      </w:r>
+      <w:proofErr w:type="spellStart"/>
+      <w:r>
+        <w:rPr>
+          <w:highlight w:val="darkBlue"/>
+        </w:rPr>
         <w:t>ciber-ataques</w:t>
       </w:r>
       <w:proofErr w:type="spellEnd"/>
       <w:r>
+        <w:rPr>
+          <w:highlight w:val="darkBlue"/>
+        </w:rPr>
         <w:t xml:space="preserve"> em instituições hospitalares; facto que representa um número 3 vezes superior de indivíduos afetados quando comparado com o total de ameaças ocorridas entre 2009 e 2014.</w:t>
       </w:r>
       <w:r>
+        <w:rPr>
+          <w:highlight w:val="darkBlue"/>
+        </w:rPr>
         <w:t xml:space="preserve"> (</w:t>
       </w:r>
       <w:hyperlink r:id="rId7" w:history="1">
         <w:r>
           <w:rPr>
             <w:rStyle w:val="Hiperligao"/>
+            <w:highlight w:val="darkBlue"/>
           </w:rPr>
           <w:t>http://spms.min-saude.pt/seguranca-da-informacao/</w:t>
         </w:r>
       </w:hyperlink>
       <w:r>
+        <w:rPr>
+          <w:highlight w:val="darkBlue"/>
+        </w:rPr>
         <w:t>)</w:t>
       </w:r>
       <w:r>
+        <w:rPr>
+          <w:highlight w:val="darkBlue"/>
+        </w:rPr>
         <w:t>.</w:t>
       </w:r>
     </w:p>
@@ -609,68 +698,29 @@
         <w:pBdr>
           <w:bottom w:val="single" w:sz="6" w:space="1" w:color="auto"/>
         </w:pBdr>
-      </w:pPr>
-      <w:r>
+        <w:rPr>
+          <w:highlight w:val="darkBlue"/>
+        </w:rPr>
+      </w:pPr>
+      <w:r>
+        <w:rPr>
+          <w:highlight w:val="darkBlue"/>
+        </w:rPr>
         <w:t xml:space="preserve">Um em cada três consumidores encontram-se em risco de ter os seus registos de saúde violados, </w:t>
       </w:r>
       <w:proofErr w:type="gramStart"/>
       <w:r>
+        <w:rPr>
+          <w:highlight w:val="darkBlue"/>
+        </w:rPr>
         <w:t>sendo  crescentemente</w:t>
       </w:r>
       <w:proofErr w:type="gramEnd"/>
       <w:r>
-        <w:t xml:space="preserve"> expostos ao roubo da sua identidade financeira  e ao roubo de identidade médica. Segundo um estudo da </w:t>
-      </w:r>
-      <w:r>
-        <w:rPr>
-          <w:i/>
-          <w:iCs/>
-        </w:rPr>
-        <w:t xml:space="preserve">Medical </w:t>
-      </w:r>
-      <w:proofErr w:type="spellStart"/>
-      <w:r>
-        <w:rPr>
-          <w:i/>
-          <w:iCs/>
-        </w:rPr>
-        <w:t>Identity</w:t>
-      </w:r>
-      <w:proofErr w:type="spellEnd"/>
-      <w:r>
-        <w:rPr>
-          <w:i/>
-          <w:iCs/>
-        </w:rPr>
-        <w:t xml:space="preserve"> </w:t>
-      </w:r>
-      <w:proofErr w:type="spellStart"/>
-      <w:r>
-        <w:rPr>
-          <w:i/>
-          <w:iCs/>
-        </w:rPr>
-        <w:t>Theft</w:t>
-      </w:r>
-      <w:proofErr w:type="spellEnd"/>
-      <w:r>
-        <w:rPr>
-          <w:i/>
-          <w:iCs/>
-        </w:rPr>
-        <w:t xml:space="preserve"> </w:t>
-      </w:r>
-      <w:proofErr w:type="spellStart"/>
-      <w:r>
-        <w:rPr>
-          <w:i/>
-          <w:iCs/>
-        </w:rPr>
-        <w:t>Alliance</w:t>
-      </w:r>
-      <w:proofErr w:type="spellEnd"/>
-      <w:r>
-        <w:t> (MIFA), o roubo de identidades médicas cresceu cerca de 22%, podendo este número ser superior.</w:t>
+        <w:rPr>
+          <w:highlight w:val="darkBlue"/>
+        </w:rPr>
+        <w:t xml:space="preserve"> expostos ao roubo da sua identidade financeira  e ao roubo de identidade médica. </w:t>
       </w:r>
     </w:p>
     <w:p>
@@ -678,10 +728,73 @@
         <w:pBdr>
           <w:bottom w:val="single" w:sz="6" w:space="1" w:color="auto"/>
         </w:pBdr>
-        <w:rPr>
-          <w:shd w:val="clear" w:color="auto" w:fill="FFFFFF"/>
-        </w:rPr>
-      </w:pPr>
+      </w:pPr>
+      <w:r>
+        <w:rPr>
+          <w:highlight w:val="darkBlue"/>
+        </w:rPr>
+        <w:t>Segundo um estudo da </w:t>
+      </w:r>
+      <w:r>
+        <w:rPr>
+          <w:i/>
+          <w:iCs/>
+          <w:highlight w:val="darkBlue"/>
+        </w:rPr>
+        <w:t xml:space="preserve">Medical </w:t>
+      </w:r>
+      <w:proofErr w:type="spellStart"/>
+      <w:r>
+        <w:rPr>
+          <w:i/>
+          <w:iCs/>
+          <w:highlight w:val="darkBlue"/>
+        </w:rPr>
+        <w:t>Identity</w:t>
+      </w:r>
+      <w:proofErr w:type="spellEnd"/>
+      <w:r>
+        <w:rPr>
+          <w:i/>
+          <w:iCs/>
+          <w:highlight w:val="darkBlue"/>
+        </w:rPr>
+        <w:t xml:space="preserve"> </w:t>
+      </w:r>
+      <w:proofErr w:type="spellStart"/>
+      <w:r>
+        <w:rPr>
+          <w:i/>
+          <w:iCs/>
+          <w:highlight w:val="darkBlue"/>
+        </w:rPr>
+        <w:t>Theft</w:t>
+      </w:r>
+      <w:proofErr w:type="spellEnd"/>
+      <w:r>
+        <w:rPr>
+          <w:i/>
+          <w:iCs/>
+          <w:highlight w:val="darkBlue"/>
+        </w:rPr>
+        <w:t xml:space="preserve"> </w:t>
+      </w:r>
+      <w:proofErr w:type="spellStart"/>
+      <w:r>
+        <w:rPr>
+          <w:i/>
+          <w:iCs/>
+          <w:highlight w:val="darkBlue"/>
+        </w:rPr>
+        <w:t>Alliance</w:t>
+      </w:r>
+      <w:proofErr w:type="spellEnd"/>
+      <w:r>
+        <w:rPr>
+          <w:highlight w:val="darkBlue"/>
+        </w:rPr>
+        <w:t> (MIFA), o roubo de identidades médicas cresceu cerca de 22%, podendo este número ser superior.</w:t>
+      </w:r>
     </w:p>
     <w:p>
       <w:pPr>
@@ -689,58 +802,84 @@
           <w:bottom w:val="single" w:sz="6" w:space="1" w:color="auto"/>
         </w:pBdr>
         <w:rPr>
+          <w:u w:val="single"/>
+        </w:rPr>
+      </w:pPr>
+    </w:p>
+    <w:p>
+      <w:pPr>
+        <w:pBdr>
+          <w:bottom w:val="single" w:sz="6" w:space="1" w:color="auto"/>
+        </w:pBdr>
+        <w:rPr>
           <w:shd w:val="clear" w:color="auto" w:fill="FFFFFF"/>
         </w:rPr>
       </w:pPr>
-      <w:r>
+    </w:p>
+    <w:p>
+      <w:pPr>
+        <w:pBdr>
+          <w:bottom w:val="single" w:sz="6" w:space="1" w:color="auto"/>
+        </w:pBdr>
         <w:rPr>
           <w:shd w:val="clear" w:color="auto" w:fill="FFFFFF"/>
         </w:rPr>
+      </w:pPr>
+      <w:r>
+        <w:rPr>
+          <w:highlight w:val="darkBlue"/>
+          <w:shd w:val="clear" w:color="auto" w:fill="FFFFFF"/>
+        </w:rPr>
+        <w:t xml:space="preserve">As pesquisas atuais sobre proteção da privacidade do paciente em sistemas de informações de saúde são centralizadas em torno da proteção do EHR - isto é, para proteger a informação do paciente de serem abusados ​​por usuários autorizados ou ser </w:t>
+      </w:r>
+      <w:proofErr w:type="spellStart"/>
+      <w:r>
+        <w:rPr>
+          <w:highlight w:val="darkBlue"/>
+          <w:shd w:val="clear" w:color="auto" w:fill="FFFFFF"/>
+        </w:rPr>
+        <w:t>acessados</w:t>
+      </w:r>
+      <w:proofErr w:type="spellEnd"/>
+      <w:r>
+        <w:rPr>
+          <w:highlight w:val="darkBlue"/>
+          <w:shd w:val="clear" w:color="auto" w:fill="FFFFFF"/>
+        </w:rPr>
+        <w:t xml:space="preserve"> ​​por pessoas fora de uso não autorizadas ou ser </w:t>
+      </w:r>
+      <w:proofErr w:type="spellStart"/>
+      <w:r>
+        <w:rPr>
+          <w:highlight w:val="darkBlue"/>
+          <w:shd w:val="clear" w:color="auto" w:fill="FFFFFF"/>
+        </w:rPr>
+        <w:t>re-identificados</w:t>
+      </w:r>
+      <w:proofErr w:type="spellEnd"/>
+      <w:r>
+        <w:rPr>
+          <w:highlight w:val="darkBlue"/>
+          <w:shd w:val="clear" w:color="auto" w:fill="FFFFFF"/>
+        </w:rPr>
+        <w:t xml:space="preserve"> a partir de dados de saúde publicados para uso </w:t>
+      </w:r>
+      <w:proofErr w:type="gramStart"/>
+      <w:r>
+        <w:rPr>
+          <w:highlight w:val="darkBlue"/>
+          <w:shd w:val="clear" w:color="auto" w:fill="FFFFFF"/>
+        </w:rPr>
+        <w:t>secundário .</w:t>
+      </w:r>
+      <w:proofErr w:type="gramEnd"/>
+    </w:p>
+    <w:p>
+      <w:r>
+        <w:rPr>
+          <w:highlight w:val="cyan"/>
+        </w:rPr>
         <w:lastRenderedPageBreak/>
-        <w:t xml:space="preserve">As pesquisas atuais sobre proteção da privacidade do paciente em sistemas de informações de saúde são centralizadas em torno da proteção do EHR - isto é, para proteger a informação do paciente de serem abusados ​​por usuários autorizados ou ser </w:t>
-      </w:r>
-      <w:proofErr w:type="spellStart"/>
-      <w:r>
-        <w:rPr>
-          <w:shd w:val="clear" w:color="auto" w:fill="FFFFFF"/>
-        </w:rPr>
-        <w:t>acessados</w:t>
-      </w:r>
-      <w:proofErr w:type="spellEnd"/>
-      <w:r>
-        <w:rPr>
-          <w:shd w:val="clear" w:color="auto" w:fill="FFFFFF"/>
-        </w:rPr>
-        <w:t xml:space="preserve"> ​​por pessoas fora de uso não autorizadas ou ser </w:t>
-      </w:r>
-      <w:proofErr w:type="spellStart"/>
-      <w:r>
-        <w:rPr>
-          <w:shd w:val="clear" w:color="auto" w:fill="FFFFFF"/>
-        </w:rPr>
-        <w:t>re-identificados</w:t>
-      </w:r>
-      <w:proofErr w:type="spellEnd"/>
-      <w:r>
-        <w:rPr>
-          <w:shd w:val="clear" w:color="auto" w:fill="FFFFFF"/>
-        </w:rPr>
-        <w:t xml:space="preserve"> a partir de dados de saúde publicados para uso </w:t>
-      </w:r>
-      <w:proofErr w:type="gramStart"/>
-      <w:r>
-        <w:rPr>
-          <w:shd w:val="clear" w:color="auto" w:fill="FFFFFF"/>
-        </w:rPr>
-        <w:t>secundário .</w:t>
-      </w:r>
-      <w:proofErr w:type="gramEnd"/>
-    </w:p>
-    <w:p>
-      <w:r>
-        <w:rPr>
-          <w:highlight w:val="cyan"/>
-        </w:rPr>
         <w:t>Existem quatro formas de identificação de dados do paciente</w:t>
       </w:r>
       <w:r>
@@ -3081,39 +3220,74 @@
       </w:r>
     </w:p>
     <w:p>
-      <w:r>
+      <w:pPr>
+        <w:rPr>
+          <w:highlight w:val="darkBlue"/>
+        </w:rPr>
+      </w:pPr>
+      <w:r>
+        <w:rPr>
+          <w:highlight w:val="darkBlue"/>
+        </w:rPr>
         <w:t>Existem quatro tipos de ameaças que podem ser exploradas indevidamente [21]</w:t>
       </w:r>
       <w:r>
-        <w:t xml:space="preserve"> (</w:t>
-      </w:r>
-      <w:r>
-        <w:t>DiogoSebe_SistemaInformacaoEmergenciaMedica</w:t>
-      </w:r>
-      <w:r>
-        <w:t>.pdf)</w:t>
-      </w:r>
-      <w:r>
+        <w:rPr>
+          <w:highlight w:val="darkBlue"/>
+        </w:rPr>
+        <w:t xml:space="preserve"> (DiogoSebe_SistemaInformacaoEmergenciaMedica.pdf)</w:t>
+      </w:r>
+      <w:r>
+        <w:rPr>
+          <w:highlight w:val="darkBlue"/>
+        </w:rPr>
         <w:t>:</w:t>
       </w:r>
     </w:p>
     <w:p>
-      <w:r>
+      <w:pPr>
+        <w:rPr>
+          <w:highlight w:val="darkBlue"/>
+        </w:rPr>
+      </w:pPr>
+      <w:r>
+        <w:rPr>
+          <w:highlight w:val="darkBlue"/>
+        </w:rPr>
         <w:t>• Abuso de privilégios: ocorre quando os utilizadores dispõem de mais privilégios, sobre a base de dados, do que realmente necessitam.</w:t>
       </w:r>
     </w:p>
     <w:p>
-      <w:r>
+      <w:pPr>
+        <w:rPr>
+          <w:highlight w:val="darkBlue"/>
+        </w:rPr>
+      </w:pPr>
+      <w:r>
+        <w:rPr>
+          <w:highlight w:val="darkBlue"/>
+        </w:rPr>
         <w:t>• Abuso legitimo de privilégios: este tipo de abusos acontece quando o utilizador tem privilégios de acesso legítimos, mas intencionalmente explora esses privilégios para aceder a informação de forma maliciosa.</w:t>
       </w:r>
     </w:p>
     <w:p>
-      <w:r>
+      <w:pPr>
+        <w:rPr>
+          <w:highlight w:val="darkBlue"/>
+        </w:rPr>
+      </w:pPr>
+      <w:r>
+        <w:rPr>
+          <w:highlight w:val="darkBlue"/>
+        </w:rPr>
         <w:t>• Promoção de privilégios: as vulnerabilidades de software e os erros existentes na base de dadossãoexploradosdemaneiraaelevarosprivilégiosdotransgressorpermitindo-oaceder a informação de níveis superiores de segurança.</w:t>
       </w:r>
     </w:p>
     <w:p>
       <w:r>
+        <w:rPr>
+          <w:highlight w:val="darkBlue"/>
+        </w:rPr>
         <w:t>• Vulnerabilidades do sistema operativo: o transgressor exploras certas vulnerabilidades do SO de forma a ganhar acesso não-autorizado à base de dados.</w:t>
       </w:r>
     </w:p>
@@ -3128,67 +3302,103 @@
     </w:p>
     <w:p>
       <w:r>
+        <w:rPr>
+          <w:highlight w:val="darkBlue"/>
+        </w:rPr>
         <w:t>Mais e mais empresas e indivíduos confiam seus dados em serviços em nuvem e terceirizam tarefas computacionais em seus dados para provedores de serviços de terceiros. Isso suscita preocupações sobre a privacidade das informações sensíveis, uma vez que os dados são armazenados em centros de dados externos ou de base.</w:t>
       </w:r>
       <w:r>
+        <w:rPr>
+          <w:highlight w:val="darkBlue"/>
+        </w:rPr>
         <w:t xml:space="preserve"> </w:t>
       </w:r>
       <w:r>
-        <w:t xml:space="preserve">Em particular, no setor da saúde, os registros de pacientes pessoais sensíveis precisam ser confidenciais. </w:t>
-      </w:r>
-      <w:r>
-        <w:t>Em (</w:t>
-      </w:r>
-      <w:r>
-        <w:t>0cc8456950acc93553591f4a79b138bbeaf0</w:t>
-      </w:r>
-      <w:r>
-        <w:t xml:space="preserve">.pdf) diz-se que a </w:t>
-      </w:r>
-      <w:r>
+        <w:rPr>
+          <w:highlight w:val="darkBlue"/>
+        </w:rPr>
+        <w:t xml:space="preserve">Em (0cc8456950acc93553591f4a79b138bbeaf0.pdf) diz-se que a </w:t>
+      </w:r>
+      <w:r>
+        <w:rPr>
+          <w:highlight w:val="darkBlue"/>
+        </w:rPr>
         <w:t xml:space="preserve">privacidade das informações confidenciais pode ser garantida, se for codificada pelo proprietário dos dados antes de ser carregada para um serviço na nuvem. Dessa forma, apenas o proprietário de dados legítimo pode </w:t>
       </w:r>
       <w:proofErr w:type="spellStart"/>
       <w:r>
+        <w:rPr>
+          <w:highlight w:val="darkBlue"/>
+        </w:rPr>
         <w:t>acessar</w:t>
       </w:r>
       <w:proofErr w:type="spellEnd"/>
       <w:r>
+        <w:rPr>
+          <w:highlight w:val="darkBlue"/>
+        </w:rPr>
         <w:t xml:space="preserve"> os dados, </w:t>
       </w:r>
       <w:proofErr w:type="spellStart"/>
       <w:r>
+        <w:rPr>
+          <w:highlight w:val="darkBlue"/>
+        </w:rPr>
         <w:t>descriptando-o</w:t>
       </w:r>
       <w:r>
+        <w:rPr>
+          <w:highlight w:val="darkBlue"/>
+        </w:rPr>
         <w:t>s</w:t>
       </w:r>
       <w:proofErr w:type="spellEnd"/>
       <w:r>
+        <w:rPr>
+          <w:highlight w:val="darkBlue"/>
+        </w:rPr>
         <w:t xml:space="preserve"> usando sua chave privada de </w:t>
       </w:r>
       <w:proofErr w:type="spellStart"/>
       <w:r>
+        <w:rPr>
+          <w:highlight w:val="darkBlue"/>
+        </w:rPr>
         <w:t>descriptografia</w:t>
       </w:r>
       <w:proofErr w:type="spellEnd"/>
       <w:r>
+        <w:rPr>
+          <w:highlight w:val="darkBlue"/>
+        </w:rPr>
         <w:t xml:space="preserve">. Mas a criptografia limita a possibilidade de terceirizar computação nas informações armazenadas externamente, especialmente se o data </w:t>
       </w:r>
       <w:proofErr w:type="spellStart"/>
       <w:r>
+        <w:rPr>
+          <w:highlight w:val="darkBlue"/>
+        </w:rPr>
         <w:t>center</w:t>
       </w:r>
       <w:proofErr w:type="spellEnd"/>
       <w:r>
+        <w:rPr>
+          <w:highlight w:val="darkBlue"/>
+        </w:rPr>
         <w:t xml:space="preserve"> não tiver acesso à chave de </w:t>
       </w:r>
       <w:proofErr w:type="spellStart"/>
       <w:r>
+        <w:rPr>
+          <w:highlight w:val="darkBlue"/>
+        </w:rPr>
         <w:t>descriptografia</w:t>
       </w:r>
       <w:proofErr w:type="spellEnd"/>
       <w:r>
+        <w:rPr>
+          <w:highlight w:val="darkBlue"/>
+        </w:rPr>
         <w:t>.</w:t>
       </w:r>
       <w:r>
@@ -3197,226 +3407,295 @@
     </w:p>
     <w:p>
       <w:r>
-        <w:t>A computação em nuvem apresenta alguns problemas de segurança: verificação de integridade de dados remota, recuperação remota de dados e privacidade de dados.</w:t>
-      </w:r>
-    </w:p>
-    <w:p>
-      <w:r>
+        <w:rPr>
+          <w:highlight w:val="darkBlue"/>
+        </w:rPr>
         <w:t xml:space="preserve">No entanto, à medida que a Web ganha popularidade e toca muitos </w:t>
       </w:r>
       <w:proofErr w:type="spellStart"/>
       <w:r>
+        <w:rPr>
+          <w:highlight w:val="darkBlue"/>
+        </w:rPr>
         <w:t>aspectos</w:t>
       </w:r>
       <w:proofErr w:type="spellEnd"/>
       <w:r>
-        <w:t xml:space="preserve"> de nossa vida diária, ela se torna a maior fonte de informações pessoais. Os adversários possuem armas poderosas e conhecimento rico, que de alguma forma são fornecidos pelas próprias vítimas</w:t>
-      </w:r>
-      <w:r>
-        <w:t xml:space="preserve">. </w:t>
-      </w:r>
-      <w:r>
-        <w:t xml:space="preserve">é razoável que possamos levantar a questão: "quando um invasor possui uma pequena quantidade de informações (possivelmente imprecisas) de fontes relacionadas à saúde e associe essas informações com informações acessíveis ao público de fontes </w:t>
-      </w:r>
-      <w:r>
+        <w:rPr>
+          <w:highlight w:val="darkBlue"/>
+        </w:rPr>
+        <w:t xml:space="preserve"> de nossa vida diária, ela se torna a maior fonte de informações pessoais</w:t>
+      </w:r>
+      <w:r>
+        <w:rPr>
+          <w:highlight w:val="darkBlue"/>
+        </w:rPr>
+        <w:t xml:space="preserve">. Os adversários possuem armas poderosas e conhecimento rico, que de alguma forma são fornecidos pelas próprias vítimas. </w:t>
+      </w:r>
+      <w:r>
+        <w:rPr>
+          <w:highlight w:val="darkBlue"/>
+        </w:rPr>
+        <w:t>é razoável que possamos levantar a questão: "quando um invasor possui uma pequena quantidade de informações (possivelmente imprecisas) de fontes relacionadas à saúde e associe essas informações com informações acessíveis ao público de fontes on-line, a probabilidade de o atacante seja capaz de descobrir a identidade do paciente alvo e quais são os potenciais riscos de privacidade”.</w:t>
+      </w:r>
+      <w:r>
+        <w:t xml:space="preserve"> </w:t>
+      </w:r>
+      <w:r>
+        <w:rPr>
+          <w:highlight w:val="darkBlue"/>
+        </w:rPr>
+        <w:t>[</w:t>
+      </w:r>
+      <w:r>
+        <w:rPr>
+          <w:sz w:val="14"/>
+          <w:highlight w:val="darkBlue"/>
+        </w:rPr>
+        <w:t xml:space="preserve">Primeiro, uma grande quantidade de registros públicos foram </w:t>
+      </w:r>
+      <w:proofErr w:type="spellStart"/>
+      <w:r>
+        <w:rPr>
+          <w:sz w:val="14"/>
+          <w:highlight w:val="darkBlue"/>
+        </w:rPr>
+        <w:t>acessados</w:t>
+      </w:r>
+      <w:proofErr w:type="spellEnd"/>
+      <w:r>
+        <w:rPr>
+          <w:sz w:val="14"/>
+          <w:highlight w:val="darkBlue"/>
+        </w:rPr>
+        <w:t xml:space="preserve"> ​​on-line, incluindo listas telefônicas, registro de eleitores, registros de nascimento / morte, etc. Embora alguns deles apliquem certas restrições para se defender contra abusadores, ainda é relativamente fácil ou barato rastrear / baixar tais registros. Mais recentemente, sites de redes sociais online, como o Facebook e o MySpace, surgiram para atrair com êxito um grande número de usuários, que voluntariamente colocam suas informações pessoais em sites de redes sociais online para compartilhar com pessoas. Em segundo lugar, com a nova </w:t>
+      </w:r>
+      <w:r>
+        <w:rPr>
+          <w:sz w:val="14"/>
+          <w:highlight w:val="darkBlue"/>
+        </w:rPr>
         <w:lastRenderedPageBreak/>
-        <w:t>on-line, a probabilidade de o atacante seja capaz de descobrir a identidade do paciente alvo e quais são os potenciais riscos de privacidade</w:t>
-      </w:r>
-      <w:r>
-        <w:t xml:space="preserve">”. </w:t>
-      </w:r>
-      <w:r>
+        <w:t>sofisticação das técnicas de recuperação de informação e os avanços das técnicas de busca nos motores de busca, torna-se inesperadamente fácil realizar a extração na escala da Web de informações pessoais dos usuários que estão prontamente disponíveis em várias redes sociais online (por exemplo, [12- 16]). Como resultado, adversários maliciosos ou curiosos poderiam facilmente aproveitar essas técnicas para coletar a informação privada dos outros, que está prontamente disponível em registros públicos online ou em várias redes sociais.</w:t>
+      </w:r>
+      <w:r>
+        <w:rPr>
+          <w:sz w:val="14"/>
+          <w:highlight w:val="darkBlue"/>
+        </w:rPr>
+        <w:t xml:space="preserve"> Ou</w:t>
+      </w:r>
+      <w:proofErr w:type="gramStart"/>
+      <w:r>
+        <w:rPr>
+          <w:sz w:val="14"/>
+          <w:highlight w:val="darkBlue"/>
+        </w:rPr>
+        <w:t>: Os</w:t>
+      </w:r>
+      <w:proofErr w:type="gramEnd"/>
+      <w:r>
+        <w:rPr>
+          <w:sz w:val="14"/>
+          <w:highlight w:val="darkBlue"/>
+        </w:rPr>
+        <w:t xml:space="preserve"> usuários de ONS geralmente divulgam voluntariamente suas informações pessoais com detalhes surpreendentes. Por exemplo, os usuários do </w:t>
+      </w:r>
+      <w:proofErr w:type="spellStart"/>
+      <w:r>
+        <w:rPr>
+          <w:sz w:val="14"/>
+          <w:highlight w:val="darkBlue"/>
+        </w:rPr>
+        <w:t>Linked</w:t>
+      </w:r>
+      <w:proofErr w:type="spellEnd"/>
+      <w:r>
+        <w:rPr>
+          <w:sz w:val="14"/>
+          <w:highlight w:val="darkBlue"/>
+        </w:rPr>
+        <w:t xml:space="preserve"> In listam suas experiências educacionais e de trabalho para buscar possíveis oportunidades de carreira e os usuários do </w:t>
+      </w:r>
+      <w:proofErr w:type="spellStart"/>
+      <w:r>
+        <w:rPr>
+          <w:sz w:val="14"/>
+          <w:highlight w:val="darkBlue"/>
+        </w:rPr>
+        <w:t>MedHelp</w:t>
+      </w:r>
+      <w:proofErr w:type="spellEnd"/>
+      <w:r>
+        <w:rPr>
+          <w:sz w:val="14"/>
+          <w:highlight w:val="darkBlue"/>
+        </w:rPr>
+        <w:t xml:space="preserve"> compartilham detalhes sobre sua vida e experiências médicas que esperam receber sugestões médicas pertinentes de outros. Ao liberar informações relacionadas à privacidade on-line, um mal-entendido fundamental desses proprietários de informações é que é improvável que vincule informações pertencentes ao mesmo indivíduo de diferentes </w:t>
+      </w:r>
+      <w:r>
+        <w:rPr>
+          <w:sz w:val="14"/>
+          <w:highlight w:val="darkBlue"/>
+        </w:rPr>
+        <w:t>fontes on-line.</w:t>
+      </w:r>
+      <w:r>
+        <w:rPr>
+          <w:highlight w:val="darkBlue"/>
+        </w:rPr>
+        <w:t>]</w:t>
+      </w:r>
+      <w:r>
+        <w:rPr>
+          <w:highlight w:val="darkBlue"/>
+        </w:rPr>
+        <w:t xml:space="preserve"> </w:t>
+      </w:r>
+      <w:r>
+        <w:rPr>
+          <w:highlight w:val="darkBlue"/>
+        </w:rPr>
+        <w:t xml:space="preserve">Infelizmente, com os avanços das técnicas de busca e recuperação de informações, é possível que um invasor agregue informações pessoais de um usuário direcionado de diferentes fontes on-line, associando atributos desprotegidos, mas identificáveis ​​ou </w:t>
+      </w:r>
+      <w:proofErr w:type="spellStart"/>
+      <w:r>
+        <w:rPr>
+          <w:highlight w:val="darkBlue"/>
+        </w:rPr>
+        <w:t>semi-identificáveis</w:t>
+      </w:r>
+      <w:proofErr w:type="spellEnd"/>
+      <w:r>
+        <w:rPr>
+          <w:highlight w:val="darkBlue"/>
+        </w:rPr>
+        <w:t xml:space="preserve"> ​</w:t>
+      </w:r>
+      <w:proofErr w:type="gramStart"/>
+      <w:r>
+        <w:rPr>
+          <w:highlight w:val="darkBlue"/>
+        </w:rPr>
+        <w:t>​(</w:t>
+      </w:r>
+      <w:proofErr w:type="gramEnd"/>
+      <w:r>
+        <w:rPr>
+          <w:highlight w:val="darkBlue"/>
+        </w:rPr>
+        <w:t>por exemplo, nomes de conta ou endereço de e-mail idênticos de um usuário descuidado)</w:t>
+      </w:r>
+      <w:r>
+        <w:rPr>
+          <w:highlight w:val="darkBlue"/>
+        </w:rPr>
+        <w:t>. é altamente possível que um invasor agregue informações diversas de fontes múltiplas (possivelmente relacionadas à medicina) e associe os atributos para identificar um paciente direcionado com alta confiança.</w:t>
+      </w:r>
+      <w:r>
+        <w:t xml:space="preserve"> </w:t>
+      </w:r>
+      <w:r>
+        <w:rPr>
+          <w:highlight w:val="blue"/>
+        </w:rPr>
         <w:t>[</w:t>
       </w:r>
       <w:r>
         <w:rPr>
           <w:sz w:val="14"/>
-        </w:rPr>
-        <w:t xml:space="preserve">Primeiro, uma grande quantidade de registros públicos foram </w:t>
+          <w:highlight w:val="blue"/>
+        </w:rPr>
+        <w:t xml:space="preserve">Todo o processo inclui três etapas: ataques de atribuição, inferência e agregação. Na atribuição, os atributos identificáveis, </w:t>
       </w:r>
       <w:proofErr w:type="spellStart"/>
       <w:r>
         <w:rPr>
           <w:sz w:val="14"/>
-        </w:rPr>
-        <w:t>acessados</w:t>
+          <w:highlight w:val="blue"/>
+        </w:rPr>
+        <w:t>semi-identificáveis</w:t>
       </w:r>
       <w:proofErr w:type="spellEnd"/>
       <w:r>
         <w:rPr>
           <w:sz w:val="14"/>
-        </w:rPr>
-        <w:t xml:space="preserve"> ​​on-line, incluindo listas telefônicas, registro de eleitores, registros de nascimento / morte, etc. Embora alguns deles apliquem certas restrições para se defender contra abusadores, ainda é relativamente fácil ou barato rastrear / baixar tais registros. Mais recentemente, sites de redes sociais online, como o Facebook e o MySpace, surgiram para atrair com êxito um grande número de usuários, que voluntariamente colocam suas informações pessoais em sites de redes sociais online para compartilhar com pessoas. Em segundo lugar, com a nova sofisticação das técnicas de recuperação de informação e os avanços das técnicas de busca nos motores de busca, torna-se inesperadamente fácil realizar a extração na escala da Web de informações pessoais dos usuários que estão prontamente disponíveis em várias redes sociais online (por exemplo, [12- 16]). Como resultado, adversários maliciosos ou curiosos poderiam facilmente aproveitar essas técnicas para coletar a informação privada dos outros, que está prontamente disponível em registros públicos online ou em várias redes sociais.</w:t>
-      </w:r>
+          <w:highlight w:val="blue"/>
+        </w:rPr>
+        <w:t xml:space="preserve"> ​​ou sensíveis são aprendidos / extraídos de várias fontes na web. Em particular, três tipos de recursos on-line são considerados no exemplo: (1) bancos de dados on-line acessíveis ao público: registros de registro de eleitores, listas telefônicas, registros de nascimento e morte, (2) sites de rede social online com atributos identificáveis ​​explícitos (por exemplo, </w:t>
+      </w:r>
+      <w:proofErr w:type="spellStart"/>
       <w:r>
         <w:rPr>
           <w:sz w:val="14"/>
-        </w:rPr>
-        <w:t xml:space="preserve"> Ou</w:t>
+          <w:highlight w:val="blue"/>
+        </w:rPr>
+        <w:t>LinkedIn</w:t>
+      </w:r>
+      <w:proofErr w:type="spellEnd"/>
+      <w:r>
+        <w:rPr>
+          <w:sz w:val="14"/>
+          <w:highlight w:val="blue"/>
+        </w:rPr>
+        <w:t xml:space="preserve">, </w:t>
       </w:r>
       <w:proofErr w:type="gramStart"/>
       <w:r>
         <w:rPr>
           <w:sz w:val="14"/>
-        </w:rPr>
-        <w:t xml:space="preserve">: </w:t>
-      </w:r>
+          <w:highlight w:val="blue"/>
+        </w:rPr>
+        <w:t>Facebook ,</w:t>
+      </w:r>
+      <w:proofErr w:type="gramEnd"/>
       <w:r>
         <w:rPr>
           <w:sz w:val="14"/>
-        </w:rPr>
-        <w:t>Os</w:t>
-      </w:r>
-      <w:proofErr w:type="gramEnd"/>
+          <w:highlight w:val="blue"/>
+        </w:rPr>
+        <w:t xml:space="preserve"> etc.), bem como redes sociais específicas relacionadas à saúde (por exemplo, </w:t>
+      </w:r>
+      <w:proofErr w:type="spellStart"/>
       <w:r>
         <w:rPr>
           <w:sz w:val="14"/>
-        </w:rPr>
-        <w:t xml:space="preserve"> usuários de ONS geralmente divulgam voluntariamente suas informações pessoais com detalhes surpreendentes. Por exemplo, os usuários do </w:t>
-      </w:r>
-      <w:proofErr w:type="spellStart"/>
+          <w:highlight w:val="blue"/>
+        </w:rPr>
+        <w:t>MedHelp</w:t>
+      </w:r>
+      <w:proofErr w:type="spellEnd"/>
       <w:r>
         <w:rPr>
           <w:sz w:val="14"/>
-        </w:rPr>
-        <w:t>Linked</w:t>
-      </w:r>
-      <w:proofErr w:type="spellEnd"/>
+          <w:highlight w:val="blue"/>
+        </w:rPr>
+        <w:t xml:space="preserve">); e (3) motores de busca comerciais, que indexam uma boa parcela da web. Em inferência, mais atributos são descobertos nas atividades e relacionamentos sociais através da aprendizagem estatística ou do raciocínio lógico. Em agregação, os registros recuperados de diferentes fontes que pertencem potencialmente ao mesmo indivíduo estão vinculados sob evidências fortes ou fracas, nas quais evidências fortes incluem identificadores ou quase-identificadores correspondentes e evidências fracas são semelhanças identificadas a partir de uma </w:t>
+      </w:r>
+      <w:proofErr w:type="spellStart"/>
       <w:r>
         <w:rPr>
           <w:sz w:val="14"/>
-        </w:rPr>
-        <w:t xml:space="preserve"> In listam suas experiências educacionais e de trabalho para buscar possíveis oportunidades de carreira e os usuários do </w:t>
-      </w:r>
-      <w:proofErr w:type="spellStart"/>
+          <w:highlight w:val="blue"/>
+        </w:rPr>
+        <w:t>perspectiva</w:t>
+      </w:r>
+      <w:proofErr w:type="spellEnd"/>
       <w:r>
         <w:rPr>
           <w:sz w:val="14"/>
-        </w:rPr>
-        <w:t>MedHelp</w:t>
-      </w:r>
-      <w:proofErr w:type="spellEnd"/>
-      <w:r>
-        <w:rPr>
-          <w:sz w:val="14"/>
-        </w:rPr>
-        <w:t xml:space="preserve"> compartilham detalhes sobre sua vida e experiências médicas que esperam receber sugestões médicas pertinentes de outros. Ao liberar informações relacionadas à privacidade on-line, um mal-entendido fundamental desses proprietários de informações é que é improvável que vincule informações pertencentes ao mesmo indivíduo de diferentes fontes on-line.</w:t>
-      </w:r>
-      <w:r>
+          <w:highlight w:val="blue"/>
+        </w:rPr>
+        <w:t xml:space="preserve"> estatística.</w:t>
+      </w:r>
+      <w:r>
+        <w:rPr>
+          <w:highlight w:val="blue"/>
+        </w:rPr>
         <w:t>]</w:t>
       </w:r>
       <w:r>
         <w:t xml:space="preserve"> </w:t>
-      </w:r>
-      <w:r>
-        <w:t xml:space="preserve">Infelizmente, com os avanços das técnicas de busca e recuperação de informações, é possível que um invasor agregue informações pessoais de um usuário direcionado de diferentes fontes on-line, associando atributos desprotegidos, mas identificáveis ​​ou </w:t>
-      </w:r>
-      <w:proofErr w:type="spellStart"/>
-      <w:r>
-        <w:t>semi-identificáveis</w:t>
-      </w:r>
-      <w:proofErr w:type="spellEnd"/>
-      <w:r>
-        <w:t xml:space="preserve"> ​</w:t>
-      </w:r>
-      <w:proofErr w:type="gramStart"/>
-      <w:r>
-        <w:t>​(</w:t>
-      </w:r>
-      <w:proofErr w:type="gramEnd"/>
-      <w:r>
-        <w:t>por exemplo, nomes de conta ou endereço de e-mail idênticos de um usuário descuidado)</w:t>
-      </w:r>
-      <w:r>
-        <w:t xml:space="preserve">. </w:t>
-      </w:r>
-      <w:r>
-        <w:t>é altamente possível que um invasor agregue informações diversas de fontes múltiplas (possivelmente relacionadas à medicina) e associe os atributos para identificar um paciente direcionado com alta confiança.</w:t>
-      </w:r>
-      <w:r>
-        <w:t xml:space="preserve"> </w:t>
-      </w:r>
-      <w:r>
-        <w:t>[</w:t>
-      </w:r>
-      <w:r>
-        <w:rPr>
-          <w:sz w:val="14"/>
-        </w:rPr>
-        <w:t xml:space="preserve">Todo o processo inclui três etapas: ataques de atribuição, inferência e agregação. Na atribuição, os atributos identificáveis, </w:t>
-      </w:r>
-      <w:proofErr w:type="spellStart"/>
-      <w:r>
-        <w:rPr>
-          <w:sz w:val="14"/>
-        </w:rPr>
-        <w:t>semi-identificáveis</w:t>
-      </w:r>
-      <w:proofErr w:type="spellEnd"/>
-      <w:r>
-        <w:rPr>
-          <w:sz w:val="14"/>
-        </w:rPr>
-        <w:t xml:space="preserve"> ​​ou sensíveis são aprendidos / extraídos de várias fontes na web. Em particular, três tipos de recursos on-line são considerados no exemplo: (1) bancos de dados on-line acessíveis ao público: registros de registro de eleitores, listas telefônicas, registros de nascimento e morte, (2) sites de rede social online com atributos identificáveis ​​explícitos (por exemplo, </w:t>
-      </w:r>
-      <w:proofErr w:type="spellStart"/>
-      <w:r>
-        <w:rPr>
-          <w:sz w:val="14"/>
-        </w:rPr>
-        <w:t>LinkedIn</w:t>
-      </w:r>
-      <w:proofErr w:type="spellEnd"/>
-      <w:r>
-        <w:rPr>
-          <w:sz w:val="14"/>
-        </w:rPr>
-        <w:t xml:space="preserve">, </w:t>
-      </w:r>
-      <w:proofErr w:type="gramStart"/>
-      <w:r>
-        <w:rPr>
-          <w:sz w:val="14"/>
-        </w:rPr>
-        <w:t>Facebook ,</w:t>
-      </w:r>
-      <w:proofErr w:type="gramEnd"/>
-      <w:r>
-        <w:rPr>
-          <w:sz w:val="14"/>
-        </w:rPr>
-        <w:t xml:space="preserve"> etc.), bem como redes sociais específicas relacionadas à saúde (por exemplo, </w:t>
-      </w:r>
-      <w:proofErr w:type="spellStart"/>
-      <w:r>
-        <w:rPr>
-          <w:sz w:val="14"/>
-        </w:rPr>
-        <w:t>MedHelp</w:t>
-      </w:r>
-      <w:proofErr w:type="spellEnd"/>
-      <w:r>
-        <w:rPr>
-          <w:sz w:val="14"/>
-        </w:rPr>
-        <w:t xml:space="preserve">); e (3) motores de busca comerciais, que indexam uma boa parcela da web. Em inferência, mais atributos são descobertos nas atividades e relacionamentos sociais através da aprendizagem estatística ou do raciocínio lógico. Em agregação, os registros recuperados de diferentes fontes que pertencem potencialmente ao mesmo indivíduo estão vinculados sob evidências fortes ou fracas, nas quais evidências fortes incluem identificadores ou quase-identificadores correspondentes e evidências fracas são semelhanças identificadas a partir de uma </w:t>
-      </w:r>
-      <w:proofErr w:type="spellStart"/>
-      <w:r>
-        <w:rPr>
-          <w:sz w:val="14"/>
-        </w:rPr>
-        <w:t>perspectiva</w:t>
-      </w:r>
-      <w:proofErr w:type="spellEnd"/>
-      <w:r>
-        <w:rPr>
-          <w:sz w:val="14"/>
-        </w:rPr>
-        <w:t xml:space="preserve"> estatística.</w:t>
-      </w:r>
-      <w:r>
-        <w:t xml:space="preserve">] </w:t>
       </w:r>
       <w:r>
         <w:t>(</w:t>
@@ -3439,6 +3718,7 @@
       <w:r>
         <w:rPr>
           <w:rFonts w:ascii="Arial" w:hAnsi="Arial" w:cs="Arial"/>
+          <w:highlight w:val="darkBlue"/>
           <w:shd w:val="clear" w:color="auto" w:fill="FFFFFF"/>
         </w:rPr>
         <w:t xml:space="preserve">Os </w:t>
@@ -3447,6 +3727,7 @@
       <w:r>
         <w:rPr>
           <w:rFonts w:ascii="Arial" w:hAnsi="Arial" w:cs="Arial"/>
+          <w:highlight w:val="darkBlue"/>
           <w:shd w:val="clear" w:color="auto" w:fill="FFFFFF"/>
         </w:rPr>
         <w:t>ciber</w:t>
@@ -3455,6 +3736,7 @@
       <w:r>
         <w:rPr>
           <w:rFonts w:ascii="Arial" w:hAnsi="Arial" w:cs="Arial"/>
+          <w:highlight w:val="darkBlue"/>
           <w:shd w:val="clear" w:color="auto" w:fill="FFFFFF"/>
         </w:rPr>
         <w:t>-criminosos estão a tornar-se mais sofisticados nos seus ataques, levando a um aumento de ameaças em número e em alcance no sector da saúde, devido à perceção destas instituições serem um alvo fácil. No passado, as intromissões ocorriam através de ataques massivos de </w:t>
@@ -3464,6 +3746,7 @@
         <w:rPr>
           <w:rStyle w:val="nfase"/>
           <w:rFonts w:ascii="Arial" w:hAnsi="Arial" w:cs="Arial"/>
+          <w:highlight w:val="darkBlue"/>
           <w:shd w:val="clear" w:color="auto" w:fill="FFFFFF"/>
         </w:rPr>
         <w:t>phishing</w:t>
@@ -3472,6 +3755,7 @@
       <w:r>
         <w:rPr>
           <w:rFonts w:ascii="Arial" w:hAnsi="Arial" w:cs="Arial"/>
+          <w:highlight w:val="darkBlue"/>
           <w:shd w:val="clear" w:color="auto" w:fill="FFFFFF"/>
         </w:rPr>
         <w:t>, utilizando, frequentemente para o efeito, mensagens de correio eletrónico amplamente distribuídas com </w:t>
@@ -3480,6 +3764,7 @@
         <w:rPr>
           <w:rStyle w:val="nfase"/>
           <w:rFonts w:ascii="Arial" w:hAnsi="Arial" w:cs="Arial"/>
+          <w:highlight w:val="darkBlue"/>
           <w:shd w:val="clear" w:color="auto" w:fill="FFFFFF"/>
         </w:rPr>
         <w:t>links</w:t>
@@ -3487,6 +3772,7 @@
       <w:r>
         <w:rPr>
           <w:rFonts w:ascii="Arial" w:hAnsi="Arial" w:cs="Arial"/>
+          <w:highlight w:val="darkBlue"/>
           <w:shd w:val="clear" w:color="auto" w:fill="FFFFFF"/>
         </w:rPr>
         <w:t> maliciosos ou com um anexo que introduzia </w:t>
@@ -3496,6 +3782,7 @@
         <w:rPr>
           <w:rStyle w:val="nfase"/>
           <w:rFonts w:ascii="Arial" w:hAnsi="Arial" w:cs="Arial"/>
+          <w:highlight w:val="darkBlue"/>
           <w:shd w:val="clear" w:color="auto" w:fill="FFFFFF"/>
         </w:rPr>
         <w:t>malware</w:t>
@@ -3504,6 +3791,7 @@
       <w:r>
         <w:rPr>
           <w:rFonts w:ascii="Arial" w:hAnsi="Arial" w:cs="Arial"/>
+          <w:highlight w:val="darkBlue"/>
           <w:shd w:val="clear" w:color="auto" w:fill="FFFFFF"/>
         </w:rPr>
         <w:t> na organização. Presentemente, os ataques de </w:t>
@@ -3513,6 +3801,7 @@
         <w:rPr>
           <w:rStyle w:val="nfase"/>
           <w:rFonts w:ascii="Arial" w:hAnsi="Arial" w:cs="Arial"/>
+          <w:highlight w:val="darkBlue"/>
           <w:shd w:val="clear" w:color="auto" w:fill="FFFFFF"/>
         </w:rPr>
         <w:t>phishing</w:t>
@@ -3521,6 +3810,7 @@
       <w:r>
         <w:rPr>
           <w:rFonts w:ascii="Arial" w:hAnsi="Arial" w:cs="Arial"/>
+          <w:highlight w:val="darkBlue"/>
           <w:shd w:val="clear" w:color="auto" w:fill="FFFFFF"/>
         </w:rPr>
         <w:t> são mais específicos e direcionados (</w:t>
@@ -3530,6 +3820,7 @@
         <w:rPr>
           <w:rStyle w:val="nfase"/>
           <w:rFonts w:ascii="Arial" w:hAnsi="Arial" w:cs="Arial"/>
+          <w:highlight w:val="darkBlue"/>
           <w:shd w:val="clear" w:color="auto" w:fill="FFFFFF"/>
         </w:rPr>
         <w:t>spear</w:t>
@@ -3539,6 +3830,7 @@
         <w:rPr>
           <w:rStyle w:val="nfase"/>
           <w:rFonts w:ascii="Arial" w:hAnsi="Arial" w:cs="Arial"/>
+          <w:highlight w:val="darkBlue"/>
           <w:shd w:val="clear" w:color="auto" w:fill="FFFFFF"/>
         </w:rPr>
         <w:t xml:space="preserve"> </w:t>
@@ -3548,6 +3840,7 @@
         <w:rPr>
           <w:rStyle w:val="nfase"/>
           <w:rFonts w:ascii="Arial" w:hAnsi="Arial" w:cs="Arial"/>
+          <w:highlight w:val="darkBlue"/>
           <w:shd w:val="clear" w:color="auto" w:fill="FFFFFF"/>
         </w:rPr>
         <w:t>phishing</w:t>
@@ -3557,6 +3850,7 @@
         <w:rPr>
           <w:rStyle w:val="nfase"/>
           <w:rFonts w:ascii="Arial" w:hAnsi="Arial" w:cs="Arial"/>
+          <w:highlight w:val="darkBlue"/>
           <w:shd w:val="clear" w:color="auto" w:fill="FFFFFF"/>
         </w:rPr>
         <w:t xml:space="preserve"> e </w:t>
@@ -3566,6 +3860,7 @@
         <w:rPr>
           <w:rStyle w:val="nfase"/>
           <w:rFonts w:ascii="Arial" w:hAnsi="Arial" w:cs="Arial"/>
+          <w:highlight w:val="darkBlue"/>
           <w:shd w:val="clear" w:color="auto" w:fill="FFFFFF"/>
         </w:rPr>
         <w:t>whaling</w:t>
@@ -3574,6 +3869,7 @@
       <w:r>
         <w:rPr>
           <w:rFonts w:ascii="Arial" w:hAnsi="Arial" w:cs="Arial"/>
+          <w:highlight w:val="darkBlue"/>
           <w:shd w:val="clear" w:color="auto" w:fill="FFFFFF"/>
         </w:rPr>
         <w:t xml:space="preserve">), envolvendo a engenharia social para aceder às credenciais. Os </w:t>
@@ -3582,6 +3878,7 @@
       <w:r>
         <w:rPr>
           <w:rFonts w:ascii="Arial" w:hAnsi="Arial" w:cs="Arial"/>
+          <w:highlight w:val="darkBlue"/>
           <w:shd w:val="clear" w:color="auto" w:fill="FFFFFF"/>
         </w:rPr>
         <w:t>ciber</w:t>
@@ -3590,9 +3887,79 @@
       <w:r>
         <w:rPr>
           <w:rFonts w:ascii="Arial" w:hAnsi="Arial" w:cs="Arial"/>
+          <w:highlight w:val="darkBlue"/>
           <w:shd w:val="clear" w:color="auto" w:fill="FFFFFF"/>
         </w:rPr>
         <w:t>-criminosos aperfeiçoaram também o envio de mensagens de correio eletrónico, tornando-as semelhantes às de fontes legítimas ex.: departamento de TIC das instituições hospitalares, instituições financeiras e outras fontes de instituições fidedignas.</w:t>
+      </w:r>
+    </w:p>
+    <w:p>
+      <w:pPr>
+        <w:spacing w:line="240" w:lineRule="auto"/>
+        <w:rPr>
+          <w:rFonts w:ascii="Arial" w:hAnsi="Arial" w:cs="Arial"/>
+          <w:sz w:val="18"/>
+          <w:shd w:val="clear" w:color="auto" w:fill="FFFFFF"/>
+        </w:rPr>
+      </w:pPr>
+      <w:r>
+        <w:rPr>
+          <w:rFonts w:ascii="Arial" w:hAnsi="Arial" w:cs="Arial"/>
+          <w:sz w:val="18"/>
+          <w:highlight w:val="darkBlue"/>
+          <w:shd w:val="clear" w:color="auto" w:fill="FFFFFF"/>
+        </w:rPr>
+        <w:t>(As ameaças de </w:t>
+      </w:r>
+      <w:proofErr w:type="spellStart"/>
+      <w:r>
+        <w:rPr>
+          <w:rStyle w:val="nfase"/>
+          <w:rFonts w:ascii="Arial" w:hAnsi="Arial" w:cs="Arial"/>
+          <w:sz w:val="18"/>
+          <w:highlight w:val="darkBlue"/>
+          <w:shd w:val="clear" w:color="auto" w:fill="FFFFFF"/>
+        </w:rPr>
+        <w:t>ransomware</w:t>
+      </w:r>
+      <w:proofErr w:type="spellEnd"/>
+      <w:r>
+        <w:rPr>
+          <w:rFonts w:ascii="Arial" w:hAnsi="Arial" w:cs="Arial"/>
+          <w:sz w:val="18"/>
+          <w:highlight w:val="darkBlue"/>
+          <w:shd w:val="clear" w:color="auto" w:fill="FFFFFF"/>
+        </w:rPr>
+        <w:t>, que encriptam ficheiros críticos do sistema tornando-os inacessíveis até que um resgate seja pago, constituem uma ameaça considerável às organizações. O impacto do </w:t>
+      </w:r>
+      <w:proofErr w:type="spellStart"/>
+      <w:r>
+        <w:rPr>
+          <w:rStyle w:val="nfase"/>
+          <w:rFonts w:ascii="Arial" w:hAnsi="Arial" w:cs="Arial"/>
+          <w:sz w:val="18"/>
+          <w:highlight w:val="darkBlue"/>
+          <w:shd w:val="clear" w:color="auto" w:fill="FFFFFF"/>
+        </w:rPr>
+        <w:t>ransomware</w:t>
+      </w:r>
+      <w:proofErr w:type="spellEnd"/>
+      <w:r>
+        <w:rPr>
+          <w:rFonts w:ascii="Arial" w:hAnsi="Arial" w:cs="Arial"/>
+          <w:sz w:val="18"/>
+          <w:highlight w:val="darkBlue"/>
+          <w:shd w:val="clear" w:color="auto" w:fill="FFFFFF"/>
+        </w:rPr>
+        <w:t> vai muito para além da extorsão de dinheiro, pois poderão afetar os cuidados de saúde, as operações diárias e a segurança dos doentes. Quando os sistemas vitais são bloqueados, as equipas têm de recorrer a processos manuais e em papel, o que pode criar atrasos no acesso a informação crítica sobre os doentes e, deste modo, causar atrasos na prestação de cuidados de saúde. Em casos extremos, os hospitais afetados por este tipo de ataques transferiram doentes para outros hospitais e cancelaram agendamentos, por não terem acesso aos registos médicos.)</w:t>
+      </w:r>
+      <w:r>
+        <w:rPr>
+          <w:rFonts w:ascii="Arial" w:hAnsi="Arial" w:cs="Arial"/>
+          <w:sz w:val="18"/>
+          <w:shd w:val="clear" w:color="auto" w:fill="FFFFFF"/>
+        </w:rPr>
+        <w:t xml:space="preserve"> </w:t>
       </w:r>
     </w:p>
     <w:p>
@@ -3606,95 +3973,80 @@
       </w:pPr>
       <w:r>
         <w:rPr>
-          <w:rFonts w:ascii="Arial" w:hAnsi="Arial" w:cs="Arial"/>
-          <w:sz w:val="18"/>
-          <w:shd w:val="clear" w:color="auto" w:fill="FFFFFF"/>
-        </w:rPr>
-        <w:t>(As ameaças de </w:t>
-      </w:r>
-      <w:proofErr w:type="spellStart"/>
-      <w:r>
-        <w:rPr>
-          <w:rStyle w:val="nfase"/>
-          <w:rFonts w:ascii="Arial" w:hAnsi="Arial" w:cs="Arial"/>
-          <w:sz w:val="18"/>
-          <w:shd w:val="clear" w:color="auto" w:fill="FFFFFF"/>
+          <w:highlight w:val="darkBlue"/>
+        </w:rPr>
+        <w:t xml:space="preserve">No início de 2016, variantes </w:t>
+      </w:r>
+      <w:r>
+        <w:rPr>
+          <w:highlight w:val="darkBlue"/>
+        </w:rPr>
+        <w:t xml:space="preserve">destrutivas de </w:t>
+      </w:r>
+      <w:proofErr w:type="spellStart"/>
+      <w:r>
+        <w:rPr>
+          <w:highlight w:val="darkBlue"/>
         </w:rPr>
         <w:t>ransomware</w:t>
       </w:r>
       <w:proofErr w:type="spellEnd"/>
       <w:r>
         <w:rPr>
-          <w:rFonts w:ascii="Arial" w:hAnsi="Arial" w:cs="Arial"/>
-          <w:sz w:val="18"/>
-          <w:shd w:val="clear" w:color="auto" w:fill="FFFFFF"/>
-        </w:rPr>
-        <w:t>, que encriptam ficheiros críticos do sistema tornando-os inacessíveis até que um resgate seja pago, constituem uma ameaça considerável às organizações. O impacto do </w:t>
-      </w:r>
-      <w:proofErr w:type="spellStart"/>
-      <w:r>
-        <w:rPr>
-          <w:rStyle w:val="nfase"/>
-          <w:rFonts w:ascii="Arial" w:hAnsi="Arial" w:cs="Arial"/>
-          <w:sz w:val="18"/>
-          <w:shd w:val="clear" w:color="auto" w:fill="FFFFFF"/>
-        </w:rPr>
-        <w:t>ransomware</w:t>
-      </w:r>
-      <w:proofErr w:type="spellEnd"/>
-      <w:r>
-        <w:rPr>
-          <w:rFonts w:ascii="Arial" w:hAnsi="Arial" w:cs="Arial"/>
-          <w:sz w:val="18"/>
-          <w:shd w:val="clear" w:color="auto" w:fill="FFFFFF"/>
-        </w:rPr>
-        <w:t> vai muito para além da extorsão de dinheiro, pois poderão afetar os cuidados de saúde, as operações diárias e a segurança dos doentes. Quando os sistemas vitais são bloqueados, as equipas têm de recorrer a processos manuais e em papel, o que pode criar atrasos no acesso a informação crítica sobre os doentes e, deste modo, causar atrasos na prestação de cuidados de saúde. Em casos extremos, os hospitais afetados por este tipo de ataques transferiram doentes para outros hospitais e cancelaram agendamentos, por não terem acesso aos registos médicos.)</w:t>
-      </w:r>
-      <w:r>
-        <w:rPr>
-          <w:rFonts w:ascii="Arial" w:hAnsi="Arial" w:cs="Arial"/>
-          <w:sz w:val="18"/>
-          <w:shd w:val="clear" w:color="auto" w:fill="FFFFFF"/>
-        </w:rPr>
-        <w:t xml:space="preserve"> </w:t>
-      </w:r>
-      <w:r>
-        <w:t xml:space="preserve">No início de 2016, variantes destrutivas de </w:t>
-      </w:r>
-      <w:proofErr w:type="spellStart"/>
-      <w:r>
-        <w:t>ransomware</w:t>
-      </w:r>
-      <w:proofErr w:type="spellEnd"/>
-      <w:r>
+          <w:highlight w:val="darkBlue"/>
+        </w:rPr>
         <w:t xml:space="preserve"> como o </w:t>
       </w:r>
       <w:proofErr w:type="spellStart"/>
       <w:r>
+        <w:rPr>
+          <w:highlight w:val="darkBlue"/>
+        </w:rPr>
         <w:t>Locky</w:t>
       </w:r>
       <w:proofErr w:type="spellEnd"/>
       <w:r>
+        <w:rPr>
+          <w:highlight w:val="darkBlue"/>
+        </w:rPr>
         <w:t> ou o Samas infetaram computadores individuais e de empresas, em estabelecimentos de saúde e hospitais em todo o mundo. O </w:t>
       </w:r>
       <w:proofErr w:type="spellStart"/>
       <w:r>
+        <w:rPr>
+          <w:highlight w:val="darkBlue"/>
+        </w:rPr>
         <w:t>Ransomware</w:t>
       </w:r>
       <w:proofErr w:type="spellEnd"/>
       <w:r>
+        <w:rPr>
+          <w:highlight w:val="darkBlue"/>
+        </w:rPr>
         <w:t> é um tipo de software malicioso que infecta um computador</w:t>
       </w:r>
       <w:r>
-        <w:t xml:space="preserve"> mostrando </w:t>
-      </w:r>
-      <w:r>
-        <w:t>alertas que indicam ao utilizador que os seus sistemas foram bloqueados ou que os seus arquivos foram encriptados</w:t>
-      </w:r>
-      <w:r>
+        <w:rPr>
+          <w:highlight w:val="darkBlue"/>
+        </w:rPr>
+        <w:t xml:space="preserve"> mostrando alertas que indicam ao utilizador que os </w:t>
+      </w:r>
+      <w:r>
+        <w:rPr>
+          <w:highlight w:val="darkBlue"/>
+        </w:rPr>
+        <w:t>seus sistemas foram bloqueados ou que os seus arquivos foram encriptados</w:t>
+      </w:r>
+      <w:r>
+        <w:rPr>
+          <w:highlight w:val="darkBlue"/>
+        </w:rPr>
         <w:t xml:space="preserve"> e restringe o acesso dos utilizadores até que uma quantia de dinheiro seja paga para o desbloquear.</w:t>
       </w:r>
       <w:r>
+        <w:rPr>
+          <w:highlight w:val="darkBlue"/>
+        </w:rPr>
         <w:t xml:space="preserve"> (</w:t>
       </w:r>
       <w:hyperlink r:id="rId12" w:history="1">
@@ -3702,84 +4054,115 @@
           <w:rPr>
             <w:rStyle w:val="Hiperligao"/>
             <w:sz w:val="28"/>
+            <w:highlight w:val="darkBlue"/>
           </w:rPr>
           <w:t>http://spms.min-saude.pt/alertas-e-seguranca/</w:t>
         </w:r>
       </w:hyperlink>
       <w:r>
+        <w:rPr>
+          <w:highlight w:val="darkBlue"/>
+        </w:rPr>
         <w:t>)</w:t>
       </w:r>
       <w:r>
-        <w:t xml:space="preserve"> </w:t>
-      </w:r>
-      <w:r>
-        <w:t>O </w:t>
-      </w:r>
-      <w:proofErr w:type="spellStart"/>
-      <w:r>
+        <w:rPr>
+          <w:highlight w:val="darkBlue"/>
+        </w:rPr>
+        <w:t xml:space="preserve"> O </w:t>
+      </w:r>
+      <w:proofErr w:type="spellStart"/>
+      <w:r>
+        <w:rPr>
+          <w:highlight w:val="darkBlue"/>
+        </w:rPr>
         <w:t>Ransomware</w:t>
       </w:r>
       <w:proofErr w:type="spellEnd"/>
       <w:r>
+        <w:rPr>
+          <w:highlight w:val="darkBlue"/>
+        </w:rPr>
         <w:t xml:space="preserve"> é frequentemente transmitido através de e-mails </w:t>
       </w:r>
       <w:proofErr w:type="spellStart"/>
       <w:r>
+        <w:rPr>
+          <w:highlight w:val="darkBlue"/>
+        </w:rPr>
         <w:t>phishing</w:t>
       </w:r>
       <w:proofErr w:type="spellEnd"/>
       <w:r>
+        <w:rPr>
+          <w:highlight w:val="darkBlue"/>
+        </w:rPr>
         <w:t> que contêm anexos maliciosos ou através de drive-</w:t>
       </w:r>
       <w:proofErr w:type="spellStart"/>
       <w:r>
+        <w:rPr>
+          <w:highlight w:val="darkBlue"/>
+        </w:rPr>
         <w:t>by</w:t>
       </w:r>
       <w:proofErr w:type="spellEnd"/>
       <w:r>
+        <w:rPr>
+          <w:highlight w:val="darkBlue"/>
+        </w:rPr>
         <w:t> download (quando um utilizador visita um site infetado e, em seguida, o </w:t>
       </w:r>
       <w:proofErr w:type="spellStart"/>
       <w:r>
+        <w:rPr>
+          <w:highlight w:val="darkBlue"/>
+        </w:rPr>
         <w:t>malware</w:t>
       </w:r>
       <w:proofErr w:type="spellEnd"/>
       <w:r>
+        <w:rPr>
+          <w:highlight w:val="darkBlue"/>
+        </w:rPr>
         <w:t> é transferido e instalado sem o conhecimento do mesmo).</w:t>
       </w:r>
       <w:r>
-        <w:t xml:space="preserve"> </w:t>
-      </w:r>
-      <w:r>
-        <w:t xml:space="preserve">Pagar o montante solicitado não garante que os arquivos encriptados sejam disponibilizados; apenas garante que os atores maliciosos </w:t>
-      </w:r>
-      <w:r>
+        <w:rPr>
+          <w:highlight w:val="darkBlue"/>
+        </w:rPr>
+        <w:t xml:space="preserve"> Pagar o montante solicitado não garante que os arquivos encriptados sejam disponibilizados; apenas garante que os atores maliciosos recebem o dinheiro da vítima e, em alguns casos, as suas informações bancárias. Além disso, desencriptar ficheiros não significa que o </w:t>
+      </w:r>
+      <w:proofErr w:type="spellStart"/>
+      <w:r>
+        <w:rPr>
+          <w:highlight w:val="darkBlue"/>
+        </w:rPr>
+        <w:t>malware</w:t>
+      </w:r>
+      <w:proofErr w:type="spellEnd"/>
+      <w:r>
+        <w:rPr>
+          <w:highlight w:val="darkBlue"/>
+        </w:rPr>
+        <w:t> em si tenha sido removido.</w:t>
+      </w:r>
+    </w:p>
+    <w:p/>
+    <w:p>
+      <w:r>
+        <w:rPr>
+          <w:highlight w:val="cyan"/>
+        </w:rPr>
+        <w:t>Para que são usados os meus dados médicos:</w:t>
+      </w:r>
+    </w:p>
+    <w:p>
+      <w:r>
+        <w:rPr>
+          <w:highlight w:val="darkBlue"/>
+        </w:rPr>
         <w:lastRenderedPageBreak/>
-        <w:t>recebem o dinheiro da vítima e, em alguns casos, as suas informações bancárias. Além disso, desencriptar ficheiros não significa que o </w:t>
-      </w:r>
-      <w:proofErr w:type="spellStart"/>
-      <w:r>
-        <w:t>malware</w:t>
-      </w:r>
-      <w:proofErr w:type="spellEnd"/>
-      <w:r>
-        <w:t> em si tenha sido removido.</w:t>
-      </w:r>
-    </w:p>
-    <w:p/>
-    <w:p>
-      <w:r>
-        <w:rPr>
-          <w:highlight w:val="cyan"/>
-        </w:rPr>
-        <w:t>Para que são usados os meus dados médicos:</w:t>
-      </w:r>
-    </w:p>
-    <w:p>
-      <w:r>
-        <w:rPr>
-          <w:highlight w:val="darkBlue"/>
-        </w:rPr>
         <w:t xml:space="preserve">Imensos volumes de </w:t>
       </w:r>
       <w:proofErr w:type="spellStart"/>
@@ -3982,75 +4365,75 @@
         <w:rPr>
           <w:highlight w:val="darkBlue"/>
         </w:rPr>
-        <w:t xml:space="preserve"> Os dados anônimos podem ocorrer em vários níveis. Por exemplo, remover identificadores pessoais, como nome, idade e número de segurança social, podem dificultar a ligação de dados a um indivíduo único. No entanto, mesmo isso pode não fazer com que o dado seja bastante útil para evitar os efeitos discriminatórios. Os dados, embora não correlacionados com um indivíduo único, podem ser vinculados a uma subpopulação maior, como pessoas que pertencem à região específica da população ou pessoas do gênero / raça. O que o nível adequado de anonimato é para uma determinada tarefa de </w:t>
+        <w:t xml:space="preserve"> Os dados anônimos podem ocorrer em vários níveis. Por exemplo, remover identificadores pessoais, como nome, idade e número de segurança social, podem dificultar a ligação de dados a um indivíduo único. No entanto, mesmo isso pode não fazer com que o dado seja bastante útil para evitar os efeitos discriminatórios. Os dados, embora não correlacionados com um indivíduo único, podem ser vinculados a uma subpopulação maior, como pessoas que pertencem à região específica da população ou pessoas do gênero / raça. O que o nível adequado de anonimato é para uma determinada tarefa de mineração de dados deve, portanto, ser avaliado.</w:t>
+      </w:r>
+      <w:r>
+        <w:rPr>
+          <w:highlight w:val="darkBlue"/>
+        </w:rPr>
+        <w:t xml:space="preserve"> Isso leva à questão de quem deve ter acesso aos dados e a que nível de anonimato. </w:t>
+      </w:r>
+      <w:r>
+        <w:rPr>
+          <w:highlight w:val="darkBlue"/>
+        </w:rPr>
+        <w:t xml:space="preserve"> (</w:t>
+      </w:r>
+      <w:bookmarkStart w:id="2" w:name="_Hlk500969177"/>
+      <w:r>
+        <w:rPr>
+          <w:highlight w:val="darkBlue"/>
+        </w:rPr>
+        <w:t>46b173b0f82ebc72dbd3dced710b30e469de.pdf</w:t>
+      </w:r>
+      <w:bookmarkEnd w:id="2"/>
+      <w:r>
+        <w:rPr>
+          <w:highlight w:val="darkBlue"/>
+        </w:rPr>
+        <w:t>)</w:t>
+      </w:r>
+    </w:p>
+    <w:p>
+      <w:r>
+        <w:rPr>
+          <w:highlight w:val="darkBlue"/>
+        </w:rPr>
+        <w:t xml:space="preserve">Para proteger a privacidade dos proprietários de discos, os </w:t>
+      </w:r>
+      <w:proofErr w:type="spellStart"/>
+      <w:r>
+        <w:rPr>
+          <w:highlight w:val="darkBlue"/>
+        </w:rPr>
+        <w:t>EHRs</w:t>
+      </w:r>
+      <w:proofErr w:type="spellEnd"/>
+      <w:r>
+        <w:rPr>
+          <w:highlight w:val="darkBlue"/>
+        </w:rPr>
+        <w:t xml:space="preserve"> precisam ser desidentificados [3-6] ou anonimizados [7-10] antes de serem publicados.</w:t>
+      </w:r>
+      <w:bookmarkStart w:id="3" w:name="_Hlk500946327"/>
+      <w:r>
+        <w:rPr>
+          <w:highlight w:val="darkBlue"/>
+        </w:rPr>
+        <w:t xml:space="preserve"> </w:t>
+      </w:r>
+      <w:r>
+        <w:rPr>
+          <w:highlight w:val="darkBlue"/>
+        </w:rPr>
+        <w:t xml:space="preserve">No entanto, mesmo com os dados higienizados, os atributos sensíveis que pertencem a um indivíduo podem ser aprendidos com outros atributos não-sensíveis em combinação com conhecimento externo (por exemplo, lista de registro de eleitores, listas telefônicas, </w:t>
       </w:r>
       <w:r>
         <w:rPr>
           <w:highlight w:val="darkBlue"/>
         </w:rPr>
         <w:lastRenderedPageBreak/>
-        <w:t>mineração de dados deve, portanto, ser avaliado.</w:t>
-      </w:r>
-      <w:r>
-        <w:rPr>
-          <w:highlight w:val="darkBlue"/>
-        </w:rPr>
-        <w:t xml:space="preserve"> Isso leva à questão de quem deve ter acesso aos dados e a que nível de anonimato. </w:t>
-      </w:r>
-      <w:r>
-        <w:rPr>
-          <w:highlight w:val="darkBlue"/>
-        </w:rPr>
-        <w:t xml:space="preserve"> (</w:t>
-      </w:r>
-      <w:bookmarkStart w:id="2" w:name="_Hlk500969177"/>
-      <w:r>
-        <w:rPr>
-          <w:highlight w:val="darkBlue"/>
-        </w:rPr>
-        <w:t>46b173b0f82ebc72dbd3dced710b30e469de.pdf</w:t>
-      </w:r>
-      <w:bookmarkEnd w:id="2"/>
-      <w:r>
-        <w:rPr>
-          <w:highlight w:val="darkBlue"/>
-        </w:rPr>
-        <w:t>)</w:t>
-      </w:r>
-    </w:p>
-    <w:p>
-      <w:r>
-        <w:rPr>
-          <w:highlight w:val="darkBlue"/>
-        </w:rPr>
-        <w:t xml:space="preserve">Para proteger a privacidade dos proprietários de discos, os </w:t>
-      </w:r>
-      <w:proofErr w:type="spellStart"/>
-      <w:r>
-        <w:rPr>
-          <w:highlight w:val="darkBlue"/>
-        </w:rPr>
-        <w:t>EHRs</w:t>
-      </w:r>
-      <w:proofErr w:type="spellEnd"/>
-      <w:r>
-        <w:rPr>
-          <w:highlight w:val="darkBlue"/>
-        </w:rPr>
-        <w:t xml:space="preserve"> precisam ser desidentificados [3-6] ou anonimizados [7-10] antes de serem publicados.</w:t>
-      </w:r>
-      <w:bookmarkStart w:id="3" w:name="_Hlk500946327"/>
-      <w:r>
-        <w:rPr>
-          <w:highlight w:val="darkBlue"/>
-        </w:rPr>
-        <w:t xml:space="preserve"> </w:t>
-      </w:r>
-      <w:r>
-        <w:rPr>
-          <w:highlight w:val="darkBlue"/>
-        </w:rPr>
-        <w:t>No entanto, mesmo com os dados higienizados, os atributos sensíveis que pertencem a um indivíduo podem ser aprendidos com outros atributos não-sensíveis em combinação com conhecimento externo (por exemplo, lista de registro de eleitores, listas telefônicas, etc</w:t>
+        <w:t>etc</w:t>
       </w:r>
       <w:r>
         <w:rPr>
@@ -4452,46 +4835,46 @@
         <w:rPr>
           <w:highlight w:val="darkBlue"/>
         </w:rPr>
-        <w:t xml:space="preserve">singular ou </w:t>
+        <w:t xml:space="preserve">singular ou coletivamente, </w:t>
+      </w:r>
+      <w:r>
+        <w:rPr>
+          <w:highlight w:val="darkBlue"/>
+        </w:rPr>
+        <w:t>em unidades de saúde públicas, sociais, cooperativas ou privadas</w:t>
+      </w:r>
+      <w:r>
+        <w:rPr>
+          <w:highlight w:val="darkBlue"/>
+        </w:rPr>
+        <w:t>, no que diz respeito às informações que constem do processo individual do doente. É ainda dever das unidades de saúde e dos diretores clínicos impedir o acesso indevido de terceiros aos processos clínicos e aos sistemas informáticos que contenham informação de saúde.</w:t>
+      </w:r>
+    </w:p>
+    <w:p>
+      <w:r>
+        <w:rPr>
+          <w:highlight w:val="darkBlue"/>
+        </w:rPr>
+        <w:t>Consoante o Artigo 32.º do regulament</w:t>
+      </w:r>
+      <w:r>
+        <w:rPr>
+          <w:highlight w:val="darkBlue"/>
+        </w:rPr>
+        <w:t>o</w:t>
+      </w:r>
+      <w:r>
+        <w:rPr>
+          <w:highlight w:val="darkBlue"/>
+        </w:rPr>
+        <w:t xml:space="preserve">, o dever de segredo médico deixa de ser aplicado apenas e só mediante o consentimento do doente (ou representante legal), e se a revelação não prejudica terceiros com </w:t>
       </w:r>
       <w:r>
         <w:rPr>
           <w:highlight w:val="darkBlue"/>
         </w:rPr>
         <w:lastRenderedPageBreak/>
-        <w:t xml:space="preserve">coletivamente, </w:t>
-      </w:r>
-      <w:r>
-        <w:rPr>
-          <w:highlight w:val="darkBlue"/>
-        </w:rPr>
-        <w:t>em unidades de saúde públicas, sociais, cooperativas ou privadas</w:t>
-      </w:r>
-      <w:r>
-        <w:rPr>
-          <w:highlight w:val="darkBlue"/>
-        </w:rPr>
-        <w:t>, no que diz respeito às informações que constem do processo individual do doente. É ainda dever das unidades de saúde e dos diretores clínicos impedir o acesso indevido de terceiros aos processos clínicos e aos sistemas informáticos que contenham informação de saúde.</w:t>
-      </w:r>
-    </w:p>
-    <w:p>
-      <w:r>
-        <w:rPr>
-          <w:highlight w:val="darkBlue"/>
-        </w:rPr>
-        <w:t>Consoante o Artigo 32.º do regulament</w:t>
-      </w:r>
-      <w:r>
-        <w:rPr>
-          <w:highlight w:val="darkBlue"/>
-        </w:rPr>
-        <w:t>o</w:t>
-      </w:r>
-      <w:r>
-        <w:rPr>
-          <w:highlight w:val="darkBlue"/>
-        </w:rPr>
-        <w:t>, o dever de segredo médico deixa de ser aplicado apenas e só mediante o consentimento do doente (ou representante legal), e se a revelação não prejudica terceiros com interesse na manutenção do segredo médico;</w:t>
+        <w:t>interesse na manutenção do segredo médico;</w:t>
       </w:r>
       <w:r>
         <w:rPr>
@@ -4965,7 +5348,26 @@
           <w:highlight w:val="darkBlue"/>
           <w:shd w:val="clear" w:color="auto" w:fill="FFFFFF"/>
         </w:rPr>
-        <w:t xml:space="preserve">deverá a Clínica X, Lda. preparar declaração de </w:t>
+        <w:t>deverá a Clínica X, Lda. preparar declaração de consentimento de tratamento de dados pessoais e de dados relativos à saúde, cujo conteúdo deverá ser facultado e explicado aos utentes e, em caso de concordância dos mesmos, subscrito, através da assinatura, pelos utentes titulares dos dados pessoais a recolher/tratar pela referida Clínica.</w:t>
+      </w:r>
+    </w:p>
+    <w:p>
+      <w:pPr>
+        <w:rPr>
+          <w:rFonts w:ascii="dinn-light" w:hAnsi="dinn-light"/>
+          <w:color w:val="000000"/>
+          <w:highlight w:val="darkBlue"/>
+          <w:shd w:val="clear" w:color="auto" w:fill="FFFFFF"/>
+        </w:rPr>
+      </w:pPr>
+      <w:r>
+        <w:rPr>
+          <w:rFonts w:ascii="dinn-light" w:hAnsi="dinn-light"/>
+          <w:color w:val="000000"/>
+          <w:highlight w:val="darkBlue"/>
+          <w:shd w:val="clear" w:color="auto" w:fill="FFFFFF"/>
+        </w:rPr>
+        <w:t>Neste sentido e, tendo em consideração o disposto nos artigos 7º do NRPD, abaixo reproduzimos </w:t>
       </w:r>
       <w:r>
         <w:rPr>
@@ -4977,28 +5379,9 @@
           <w:highlight w:val="darkBlue"/>
           <w:shd w:val="clear" w:color="auto" w:fill="FFFFFF"/>
         </w:rPr>
-        <w:lastRenderedPageBreak/>
-        <w:t>consentimento de tratamento de dados pessoais e de dados relativos à saúde, cujo conteúdo deverá ser facultado e explicado aos utentes e, em caso de concordância dos mesmos, subscrito, através da assinatura, pelos utentes titulares dos dados pessoais a recolher/tratar pela referida Clínica.</w:t>
-      </w:r>
-    </w:p>
-    <w:p>
-      <w:pPr>
-        <w:rPr>
-          <w:rFonts w:ascii="dinn-light" w:hAnsi="dinn-light"/>
-          <w:color w:val="000000"/>
-          <w:highlight w:val="darkBlue"/>
-          <w:shd w:val="clear" w:color="auto" w:fill="FFFFFF"/>
-        </w:rPr>
-      </w:pPr>
-      <w:r>
-        <w:rPr>
-          <w:rFonts w:ascii="dinn-light" w:hAnsi="dinn-light"/>
-          <w:color w:val="000000"/>
-          <w:highlight w:val="darkBlue"/>
-          <w:shd w:val="clear" w:color="auto" w:fill="FFFFFF"/>
-        </w:rPr>
-        <w:t>Neste sentido e, tendo em consideração o disposto nos artigos 7º do NRPD, abaixo reproduzimos </w:t>
-      </w:r>
+        <w:t xml:space="preserve">sugestão de modelo de </w:t>
+      </w:r>
+      <w:proofErr w:type="spellStart"/>
       <w:r>
         <w:rPr>
           <w:rStyle w:val="Forte"/>
@@ -5009,9 +5392,52 @@
           <w:highlight w:val="darkBlue"/>
           <w:shd w:val="clear" w:color="auto" w:fill="FFFFFF"/>
         </w:rPr>
-        <w:t xml:space="preserve">sugestão de modelo de </w:t>
-      </w:r>
-      <w:proofErr w:type="spellStart"/>
+        <w:t>consentimento</w:t>
+      </w:r>
+      <w:r>
+        <w:rPr>
+          <w:rFonts w:ascii="dinn-light" w:hAnsi="dinn-light"/>
+          <w:color w:val="000000"/>
+          <w:highlight w:val="darkBlue"/>
+          <w:shd w:val="clear" w:color="auto" w:fill="FFFFFF"/>
+        </w:rPr>
+        <w:t>a</w:t>
+      </w:r>
+      <w:proofErr w:type="spellEnd"/>
+      <w:r>
+        <w:rPr>
+          <w:rFonts w:ascii="dinn-light" w:hAnsi="dinn-light"/>
+          <w:color w:val="000000"/>
+          <w:highlight w:val="darkBlue"/>
+          <w:shd w:val="clear" w:color="auto" w:fill="FFFFFF"/>
+        </w:rPr>
+        <w:t xml:space="preserve"> implementar no âmbito da hipótese prática apresentada:</w:t>
+      </w:r>
+    </w:p>
+    <w:p>
+      <w:pPr>
+        <w:rPr>
+          <w:highlight w:val="darkBlue"/>
+        </w:rPr>
+      </w:pPr>
+      <w:r>
+        <w:rPr>
+          <w:highlight w:val="darkBlue"/>
+        </w:rPr>
+        <w:lastRenderedPageBreak/>
+        <w:t>(ver)</w:t>
+      </w:r>
+    </w:p>
+    <w:p>
+      <w:r>
+        <w:rPr>
+          <w:rFonts w:ascii="dinn-light" w:hAnsi="dinn-light"/>
+          <w:color w:val="000000"/>
+          <w:highlight w:val="darkBlue"/>
+          <w:shd w:val="clear" w:color="auto" w:fill="FFFFFF"/>
+        </w:rPr>
+        <w:t>alertamos, apenas, para a necessidade de </w:t>
+      </w:r>
       <w:r>
         <w:rPr>
           <w:rStyle w:val="Forte"/>
@@ -5022,7 +5448,7 @@
           <w:highlight w:val="darkBlue"/>
           <w:shd w:val="clear" w:color="auto" w:fill="FFFFFF"/>
         </w:rPr>
-        <w:t>consentimento</w:t>
+        <w:t>todos os colaboradores administrativos</w:t>
       </w:r>
       <w:r>
         <w:rPr>
@@ -5031,41 +5457,7 @@
           <w:highlight w:val="darkBlue"/>
           <w:shd w:val="clear" w:color="auto" w:fill="FFFFFF"/>
         </w:rPr>
-        <w:t>a</w:t>
-      </w:r>
-      <w:proofErr w:type="spellEnd"/>
-      <w:r>
-        <w:rPr>
-          <w:rFonts w:ascii="dinn-light" w:hAnsi="dinn-light"/>
-          <w:color w:val="000000"/>
-          <w:highlight w:val="darkBlue"/>
-          <w:shd w:val="clear" w:color="auto" w:fill="FFFFFF"/>
-        </w:rPr>
-        <w:t xml:space="preserve"> implementar no âmbito da hipótese prática apresentada:</w:t>
-      </w:r>
-    </w:p>
-    <w:p>
-      <w:pPr>
-        <w:rPr>
-          <w:highlight w:val="darkBlue"/>
-        </w:rPr>
-      </w:pPr>
-      <w:r>
-        <w:rPr>
-          <w:highlight w:val="darkBlue"/>
-        </w:rPr>
-        <w:t>(ver)</w:t>
-      </w:r>
-    </w:p>
-    <w:p>
-      <w:r>
-        <w:rPr>
-          <w:rFonts w:ascii="dinn-light" w:hAnsi="dinn-light"/>
-          <w:color w:val="000000"/>
-          <w:highlight w:val="darkBlue"/>
-          <w:shd w:val="clear" w:color="auto" w:fill="FFFFFF"/>
-        </w:rPr>
-        <w:t>alertamos, apenas, para a necessidade de </w:t>
+        <w:t> -não sujeitos a sujeitos a sigilo profissional por força do desempenho de profissões estatutariamente obrigadas a confidencialidade (médicos, enfermeiros) - que acedam e procedam ao tratamento de dados pessoais relativos à saúde dos utentes, </w:t>
       </w:r>
       <w:r>
         <w:rPr>
@@ -5075,19 +5467,12 @@
           <w:bCs w:val="0"/>
           <w:color w:val="000000"/>
           <w:highlight w:val="darkBlue"/>
+          <w:u w:val="single"/>
           <w:shd w:val="clear" w:color="auto" w:fill="FFFFFF"/>
         </w:rPr>
-        <w:t>todos os colaboradores administrativos</w:t>
-      </w:r>
-      <w:r>
-        <w:rPr>
-          <w:rFonts w:ascii="dinn-light" w:hAnsi="dinn-light"/>
-          <w:color w:val="000000"/>
-          <w:highlight w:val="darkBlue"/>
-          <w:shd w:val="clear" w:color="auto" w:fill="FFFFFF"/>
-        </w:rPr>
-        <w:t> -não sujeitos a sujeitos a sigilo profissional por força do desempenho de profissões estatutariamente obrigadas a confidencialidade (médicos, enfermeiros) - que acedam e procedam ao tratamento de dados pessoais relativos à saúde dos utentes, </w:t>
-      </w:r>
+        <w:t xml:space="preserve">se encontrarem abrangidos por acordo/cláusula de confidencialidade no seu contrato de trabalho, em matéria de dados pessoais, em especial, dados sensíveis, como, </w:t>
+      </w:r>
+      <w:proofErr w:type="spellStart"/>
       <w:r>
         <w:rPr>
           <w:rStyle w:val="Forte"/>
@@ -5099,9 +5484,9 @@
           <w:u w:val="single"/>
           <w:shd w:val="clear" w:color="auto" w:fill="FFFFFF"/>
         </w:rPr>
-        <w:t xml:space="preserve">se encontrarem abrangidos por acordo/cláusula de confidencialidade no seu contrato de trabalho, em matéria de dados pessoais, em especial, dados sensíveis, como, </w:t>
-      </w:r>
-      <w:proofErr w:type="spellStart"/>
+        <w:t>efectivamente</w:t>
+      </w:r>
+      <w:proofErr w:type="spellEnd"/>
       <w:r>
         <w:rPr>
           <w:rStyle w:val="Forte"/>
@@ -5113,20 +5498,6 @@
           <w:u w:val="single"/>
           <w:shd w:val="clear" w:color="auto" w:fill="FFFFFF"/>
         </w:rPr>
-        <w:t>efectivamente</w:t>
-      </w:r>
-      <w:proofErr w:type="spellEnd"/>
-      <w:r>
-        <w:rPr>
-          <w:rStyle w:val="Forte"/>
-          <w:rFonts w:ascii="dinn-medium" w:hAnsi="dinn-medium"/>
-          <w:b w:val="0"/>
-          <w:bCs w:val="0"/>
-          <w:color w:val="000000"/>
-          <w:highlight w:val="darkBlue"/>
-          <w:u w:val="single"/>
-          <w:shd w:val="clear" w:color="auto" w:fill="FFFFFF"/>
-        </w:rPr>
         <w:t>, é o caso dos dados relativos à saúde dos utentes.</w:t>
       </w:r>
     </w:p>
@@ -5918,6 +6289,9 @@
         </w:pBdr>
       </w:pPr>
       <w:r>
+        <w:rPr>
+          <w:highlight w:val="darkBlue"/>
+        </w:rPr>
         <w:t>Como forma de acautelar o acesso de terceiros a informações abrangidas pelo dever de confidencialidade, de acordo com o disposto neste artigo 4.º, podem os estabelecimentos prestadores de cuidados de saúde separar a informação contida no seu processo clínico, entre informação de saúde e a restante informação pessoal, podendo estabelecer mecanismos de controlo de acesso mais apertados, no caso da informação em saúde, e menos restritivos, no caso da restante informação pessoal;</w:t>
       </w:r>
     </w:p>
@@ -5928,13 +6302,10 @@
         </w:pBdr>
       </w:pPr>
       <w:r>
-        <w:t>O que poderá permitir, por exemplo, que os funcionários dos estabelecimentos prestadores de cuidados de saúde que não sejam profissionais de saúde não devam ter acesso à informação em saúde contida em processo clínico (dados clínicos registados, resultados de análises, e outros exames subsidiários, intervenções e diagnósticos), mas possam ter acesso à restante informação pessoal (por exemplo, o nome, a morada, o número da segurança social, o número</w:t>
-      </w:r>
-      <w:r>
-        <w:t xml:space="preserve"> </w:t>
-      </w:r>
-      <w:r>
-        <w:t>de contribuinte, o número do bilhete de identidade, o número de beneficiário de subsistema de saúde ou de seguro de saúde, bem como a identificação dos atos ou exames praticados ao utente).</w:t>
+        <w:rPr>
+          <w:highlight w:val="darkBlue"/>
+        </w:rPr>
+        <w:t>O que poderá permitir, por exemplo, que os funcionários dos estabelecimentos prestadores de cuidados de saúde que não sejam profissionais de saúde não devam ter acesso à informação em saúde contida em processo clínico (dados clínicos registados, resultados de análises, e outros exames subsidiários, intervenções e diagnósticos), mas possam ter acesso à restante informação pessoal (por exemplo, o nome, a morada, o número da segurança social, o número de contribuinte, o número do bilhete de identidade, o número de beneficiário de subsistema de saúde ou de seguro de saúde, bem como a identificação dos atos ou exames praticados ao utente).</w:t>
       </w:r>
     </w:p>
     <w:p/>
@@ -7682,14 +8053,6 @@
       </w:r>
     </w:p>
     <w:p>
-      <w:r>
-        <w:t>Problemas de comunicação entre os profissionais de saúde têm sido associados, em vários estudos, à diminuição de qualidade de cuidados e a mortes por erros médicos que poderiam ser evitados</w:t>
-      </w:r>
-      <w:r>
-        <w:t>.</w:t>
-      </w:r>
-    </w:p>
-    <w:p>
       <w:pPr>
         <w:pBdr>
           <w:bottom w:val="single" w:sz="6" w:space="1" w:color="auto"/>
@@ -7993,23 +8356,7 @@
             <w:sz w:val="28"/>
             <w:highlight w:val="darkBlue"/>
           </w:rPr>
-          <w:t>http://sp</w:t>
-        </w:r>
-        <w:r>
-          <w:rPr>
-            <w:rStyle w:val="Hiperligao"/>
-            <w:sz w:val="28"/>
-            <w:highlight w:val="darkBlue"/>
-          </w:rPr>
-          <w:t>m</w:t>
-        </w:r>
-        <w:r>
-          <w:rPr>
-            <w:rStyle w:val="Hiperligao"/>
-            <w:sz w:val="28"/>
-            <w:highlight w:val="darkBlue"/>
-          </w:rPr>
-          <w:t>s.min-saude.pt/product/area-cidadao/</w:t>
+          <w:t>http://spms.min-saude.pt/product/area-cidadao/</w:t>
         </w:r>
       </w:hyperlink>
       <w:r>
@@ -9060,8 +9407,6 @@
           <w:highlight w:val="darkBlue"/>
         </w:rPr>
       </w:pPr>
-      <w:bookmarkStart w:id="6" w:name="_GoBack"/>
-      <w:bookmarkEnd w:id="6"/>
       <w:r>
         <w:rPr>
           <w:highlight w:val="darkBlue"/>
@@ -10147,37 +10492,42 @@
       <w:pPr>
         <w:rPr>
           <w:b/>
-          <w:highlight w:val="cyan"/>
+          <w:highlight w:val="darkBlue"/>
           <w:u w:val="single"/>
         </w:rPr>
       </w:pPr>
       <w:r>
         <w:rPr>
           <w:b/>
-          <w:highlight w:val="cyan"/>
+          <w:highlight w:val="darkBlue"/>
           <w:u w:val="single"/>
         </w:rPr>
         <w:t>(2015)</w:t>
       </w:r>
     </w:p>
     <w:p>
-      <w:r>
-        <w:rPr>
-          <w:highlight w:val="cyan"/>
+      <w:pPr>
+        <w:rPr>
+          <w:highlight w:val="darkBlue"/>
+        </w:rPr>
+      </w:pPr>
+      <w:r>
+        <w:rPr>
+          <w:highlight w:val="darkBlue"/>
         </w:rPr>
         <w:t xml:space="preserve">PROTOCOLO DE COOPERAÇÃO ENTRE </w:t>
       </w:r>
       <w:proofErr w:type="spellStart"/>
       <w:r>
         <w:rPr>
-          <w:highlight w:val="cyan"/>
+          <w:highlight w:val="darkBlue"/>
         </w:rPr>
         <w:t>MedicineOne</w:t>
       </w:r>
       <w:proofErr w:type="spellEnd"/>
       <w:r>
         <w:rPr>
-          <w:highlight w:val="cyan"/>
+          <w:highlight w:val="darkBlue"/>
         </w:rPr>
         <w:t xml:space="preserve"> E A ORDEM DOS MÉDICOS (</w:t>
       </w:r>
@@ -10185,14 +10535,14 @@
         <w:r>
           <w:rPr>
             <w:rStyle w:val="Hiperligao"/>
-            <w:highlight w:val="cyan"/>
+            <w:highlight w:val="darkBlue"/>
           </w:rPr>
           <w:t>http://ordemdosmedicos.pt/wp-content/uploads/2017/09/Protocolo_MedicineOne.pdf</w:t>
         </w:r>
       </w:hyperlink>
       <w:r>
         <w:rPr>
-          <w:highlight w:val="cyan"/>
+          <w:highlight w:val="darkBlue"/>
         </w:rPr>
         <w:t>)</w:t>
       </w:r>
@@ -10204,29 +10554,50 @@
           <w:ilvl w:val="0"/>
           <w:numId w:val="8"/>
         </w:numPr>
-      </w:pPr>
-      <w:r>
+        <w:rPr>
+          <w:highlight w:val="darkBlue"/>
+        </w:rPr>
+      </w:pPr>
+      <w:r>
+        <w:rPr>
+          <w:highlight w:val="darkBlue"/>
+        </w:rPr>
         <w:t xml:space="preserve">O </w:t>
       </w:r>
       <w:proofErr w:type="spellStart"/>
       <w:r>
+        <w:rPr>
+          <w:highlight w:val="darkBlue"/>
+        </w:rPr>
         <w:t>My</w:t>
       </w:r>
       <w:proofErr w:type="spellEnd"/>
       <w:r>
+        <w:rPr>
+          <w:highlight w:val="darkBlue"/>
+        </w:rPr>
         <w:t xml:space="preserve"> </w:t>
       </w:r>
       <w:proofErr w:type="spellStart"/>
       <w:r>
+        <w:rPr>
+          <w:highlight w:val="darkBlue"/>
+        </w:rPr>
         <w:t>MedicineOne</w:t>
       </w:r>
       <w:proofErr w:type="spellEnd"/>
       <w:r>
+        <w:rPr>
+          <w:highlight w:val="darkBlue"/>
+        </w:rPr>
         <w:t xml:space="preserve"> é uma aplicação de gestão clínica.</w:t>
       </w:r>
     </w:p>
     <w:p>
       <w:r>
+        <w:rPr>
+          <w:highlight w:val="darkBlue"/>
+        </w:rPr>
         <w:t>Tem as seguintes funcionalidades:</w:t>
       </w:r>
     </w:p>
@@ -10237,82 +10608,164 @@
           <w:ilvl w:val="0"/>
           <w:numId w:val="9"/>
         </w:numPr>
-      </w:pPr>
-      <w:r>
+        <w:rPr>
+          <w:highlight w:val="darkBlue"/>
+        </w:rPr>
+      </w:pPr>
+      <w:r>
+        <w:rPr>
+          <w:highlight w:val="darkBlue"/>
+        </w:rPr>
         <w:t xml:space="preserve">Gestão do ficheiro de utentes </w:t>
       </w:r>
       <w:r>
+        <w:rPr>
+          <w:highlight w:val="darkBlue"/>
+        </w:rPr>
         <w:sym w:font="Symbol" w:char="F0B7"/>
       </w:r>
       <w:r>
+        <w:rPr>
+          <w:highlight w:val="darkBlue"/>
+        </w:rPr>
         <w:t xml:space="preserve"> Prescrição </w:t>
       </w:r>
       <w:proofErr w:type="spellStart"/>
       <w:r>
+        <w:rPr>
+          <w:highlight w:val="darkBlue"/>
+        </w:rPr>
         <w:t>Electrónica</w:t>
       </w:r>
       <w:proofErr w:type="spellEnd"/>
       <w:r>
+        <w:rPr>
+          <w:highlight w:val="darkBlue"/>
+        </w:rPr>
         <w:t xml:space="preserve"> de Medicamentos </w:t>
       </w:r>
       <w:r>
+        <w:rPr>
+          <w:highlight w:val="darkBlue"/>
+        </w:rPr>
         <w:sym w:font="Symbol" w:char="F0B7"/>
       </w:r>
       <w:r>
+        <w:rPr>
+          <w:highlight w:val="darkBlue"/>
+        </w:rPr>
         <w:t xml:space="preserve"> Gestão de Patologias dos utentes </w:t>
       </w:r>
       <w:r>
+        <w:rPr>
+          <w:highlight w:val="darkBlue"/>
+        </w:rPr>
         <w:sym w:font="Symbol" w:char="F0B7"/>
       </w:r>
       <w:r>
+        <w:rPr>
+          <w:highlight w:val="darkBlue"/>
+        </w:rPr>
         <w:t xml:space="preserve"> Gestão de alergias dos utentes </w:t>
       </w:r>
       <w:r>
+        <w:rPr>
+          <w:highlight w:val="darkBlue"/>
+        </w:rPr>
         <w:sym w:font="Symbol" w:char="F0B7"/>
       </w:r>
       <w:r>
+        <w:rPr>
+          <w:highlight w:val="darkBlue"/>
+        </w:rPr>
         <w:t xml:space="preserve"> Registo de Consultas (SOAP) </w:t>
       </w:r>
       <w:r>
+        <w:rPr>
+          <w:highlight w:val="darkBlue"/>
+        </w:rPr>
         <w:sym w:font="Symbol" w:char="F0B7"/>
       </w:r>
       <w:r>
+        <w:rPr>
+          <w:highlight w:val="darkBlue"/>
+        </w:rPr>
         <w:t xml:space="preserve"> </w:t>
       </w:r>
       <w:proofErr w:type="spellStart"/>
       <w:r>
+        <w:rPr>
+          <w:highlight w:val="darkBlue"/>
+        </w:rPr>
         <w:t>Simposium</w:t>
       </w:r>
       <w:proofErr w:type="spellEnd"/>
       <w:r>
+        <w:rPr>
+          <w:highlight w:val="darkBlue"/>
+        </w:rPr>
         <w:t xml:space="preserve"> Terapêutico </w:t>
       </w:r>
       <w:r>
+        <w:rPr>
+          <w:highlight w:val="darkBlue"/>
+        </w:rPr>
         <w:sym w:font="Symbol" w:char="F0B7"/>
       </w:r>
       <w:r>
+        <w:rPr>
+          <w:highlight w:val="darkBlue"/>
+        </w:rPr>
         <w:t xml:space="preserve"> Gestão de Tarefas </w:t>
       </w:r>
       <w:r>
+        <w:rPr>
+          <w:highlight w:val="darkBlue"/>
+        </w:rPr>
         <w:sym w:font="Symbol" w:char="F0B7"/>
       </w:r>
       <w:r>
+        <w:rPr>
+          <w:highlight w:val="darkBlue"/>
+        </w:rPr>
         <w:t xml:space="preserve"> Correio Interno </w:t>
       </w:r>
       <w:r>
+        <w:rPr>
+          <w:highlight w:val="darkBlue"/>
+        </w:rPr>
         <w:sym w:font="Symbol" w:char="F0B7"/>
       </w:r>
       <w:r>
+        <w:rPr>
+          <w:highlight w:val="darkBlue"/>
+        </w:rPr>
         <w:t xml:space="preserve"> Configuração Simplificada</w:t>
       </w:r>
     </w:p>
     <w:p>
-      <w:r>
+      <w:pPr>
+        <w:rPr>
+          <w:highlight w:val="darkBlue"/>
+        </w:rPr>
+      </w:pPr>
+      <w:r>
+        <w:rPr>
+          <w:highlight w:val="darkBlue"/>
+        </w:rPr>
         <w:t xml:space="preserve">CLÁUSULA 5.ª </w:t>
       </w:r>
     </w:p>
     <w:p>
-      <w:r>
+      <w:pPr>
+        <w:rPr>
+          <w:highlight w:val="darkBlue"/>
+        </w:rPr>
+      </w:pPr>
+      <w:r>
+        <w:rPr>
+          <w:highlight w:val="darkBlue"/>
+        </w:rPr>
         <w:t>Tratamento de dados</w:t>
       </w:r>
     </w:p>
@@ -10323,16 +10776,28 @@
           <w:ilvl w:val="0"/>
           <w:numId w:val="10"/>
         </w:numPr>
-      </w:pPr>
-      <w:r>
+        <w:rPr>
+          <w:highlight w:val="darkBlue"/>
+        </w:rPr>
+      </w:pPr>
+      <w:r>
+        <w:rPr>
+          <w:highlight w:val="darkBlue"/>
+        </w:rPr>
         <w:t xml:space="preserve">O responsável pelo tratamento de dados é a </w:t>
       </w:r>
       <w:proofErr w:type="spellStart"/>
       <w:r>
+        <w:rPr>
+          <w:highlight w:val="darkBlue"/>
+        </w:rPr>
         <w:t>MedicineOne</w:t>
       </w:r>
       <w:proofErr w:type="spellEnd"/>
       <w:r>
+        <w:rPr>
+          <w:highlight w:val="darkBlue"/>
+        </w:rPr>
         <w:t>.</w:t>
       </w:r>
     </w:p>
@@ -10343,16 +10808,28 @@
           <w:ilvl w:val="0"/>
           <w:numId w:val="10"/>
         </w:numPr>
-      </w:pPr>
-      <w:r>
+        <w:rPr>
+          <w:highlight w:val="darkBlue"/>
+        </w:rPr>
+      </w:pPr>
+      <w:r>
+        <w:rPr>
+          <w:highlight w:val="darkBlue"/>
+        </w:rPr>
         <w:t xml:space="preserve">A </w:t>
       </w:r>
       <w:proofErr w:type="spellStart"/>
       <w:r>
+        <w:rPr>
+          <w:highlight w:val="darkBlue"/>
+        </w:rPr>
         <w:t>MedicineOne</w:t>
       </w:r>
       <w:proofErr w:type="spellEnd"/>
       <w:r>
+        <w:rPr>
+          <w:highlight w:val="darkBlue"/>
+        </w:rPr>
         <w:t xml:space="preserve"> obriga-se a respeitar e a proteger a confidencialidade dos dados que recolhe.</w:t>
       </w:r>
     </w:p>
@@ -10363,17 +10840,29 @@
           <w:ilvl w:val="0"/>
           <w:numId w:val="10"/>
         </w:numPr>
-      </w:pPr>
-      <w:r>
+        <w:rPr>
+          <w:highlight w:val="darkBlue"/>
+        </w:rPr>
+      </w:pPr>
+      <w:r>
+        <w:rPr>
+          <w:highlight w:val="darkBlue"/>
+        </w:rPr>
         <w:lastRenderedPageBreak/>
         <w:t xml:space="preserve">A </w:t>
       </w:r>
       <w:proofErr w:type="spellStart"/>
       <w:r>
+        <w:rPr>
+          <w:highlight w:val="darkBlue"/>
+        </w:rPr>
         <w:t>MedicineOne</w:t>
       </w:r>
       <w:proofErr w:type="spellEnd"/>
       <w:r>
+        <w:rPr>
+          <w:highlight w:val="darkBlue"/>
+        </w:rPr>
         <w:t xml:space="preserve"> obriga-se a tratar de acordo com as normas legais em vigor, de forma informatizada ou sem meios automáticos, todos os dados recolhidos por intermédio do software que disponibiliza, nomeadamente, as normas legais estabelecidas pela Comissão Nacional de Proteção de Dados, de modo a não divulgar, ceder, transmitir ou facultar os dados a que tem acesso.</w:t>
       </w:r>
     </w:p>
@@ -10384,16 +10873,28 @@
           <w:ilvl w:val="0"/>
           <w:numId w:val="10"/>
         </w:numPr>
-      </w:pPr>
-      <w:r>
+        <w:rPr>
+          <w:highlight w:val="darkBlue"/>
+        </w:rPr>
+      </w:pPr>
+      <w:r>
+        <w:rPr>
+          <w:highlight w:val="darkBlue"/>
+        </w:rPr>
         <w:t xml:space="preserve">A </w:t>
       </w:r>
       <w:proofErr w:type="spellStart"/>
       <w:r>
+        <w:rPr>
+          <w:highlight w:val="darkBlue"/>
+        </w:rPr>
         <w:t>MedicineOne</w:t>
       </w:r>
       <w:proofErr w:type="spellEnd"/>
       <w:r>
+        <w:rPr>
+          <w:highlight w:val="darkBlue"/>
+        </w:rPr>
         <w:t>, por intermédio de informações e alertas, dará a conhecer aos utilizadores medidas para que seja garantido a estes um nível de segurança adequado aos riscos que os meios de comunicação à distância apresentam;</w:t>
       </w:r>
     </w:p>
@@ -10404,16 +10905,28 @@
           <w:ilvl w:val="0"/>
           <w:numId w:val="10"/>
         </w:numPr>
-      </w:pPr>
-      <w:r>
+        <w:rPr>
+          <w:highlight w:val="darkBlue"/>
+        </w:rPr>
+      </w:pPr>
+      <w:r>
+        <w:rPr>
+          <w:highlight w:val="darkBlue"/>
+        </w:rPr>
         <w:t xml:space="preserve">Entre outras obrigações, a </w:t>
       </w:r>
       <w:proofErr w:type="spellStart"/>
       <w:r>
+        <w:rPr>
+          <w:highlight w:val="darkBlue"/>
+        </w:rPr>
         <w:t>MedicineOne</w:t>
       </w:r>
       <w:proofErr w:type="spellEnd"/>
       <w:r>
+        <w:rPr>
+          <w:highlight w:val="darkBlue"/>
+        </w:rPr>
         <w:t xml:space="preserve"> obriga-se a:</w:t>
       </w:r>
     </w:p>
@@ -10424,8 +10937,14 @@
           <w:ilvl w:val="1"/>
           <w:numId w:val="10"/>
         </w:numPr>
-      </w:pPr>
-      <w:r>
+        <w:rPr>
+          <w:highlight w:val="darkBlue"/>
+        </w:rPr>
+      </w:pPr>
+      <w:r>
+        <w:rPr>
+          <w:highlight w:val="darkBlue"/>
+        </w:rPr>
         <w:t>Permitir ao titular dos dados, gratuitamente, o acesso e a correção das informações prestadas assim como a destruição dos dados recolhidos.</w:t>
       </w:r>
     </w:p>
@@ -10436,8 +10955,14 @@
           <w:ilvl w:val="1"/>
           <w:numId w:val="10"/>
         </w:numPr>
-      </w:pPr>
-      <w:r>
+        <w:rPr>
+          <w:highlight w:val="darkBlue"/>
+        </w:rPr>
+      </w:pPr>
+      <w:r>
+        <w:rPr>
+          <w:highlight w:val="darkBlue"/>
+        </w:rPr>
         <w:t>Não utilizar os dados recolhidos para finalidade estranha ao objeto deste protocolo, nomeadamente para serem utilizados por terceiros para fins que não os previstos no presente protocolo;</w:t>
       </w:r>
     </w:p>
@@ -10448,8 +10973,14 @@
           <w:ilvl w:val="1"/>
           <w:numId w:val="10"/>
         </w:numPr>
-      </w:pPr>
-      <w:r>
+        <w:rPr>
+          <w:highlight w:val="darkBlue"/>
+        </w:rPr>
+      </w:pPr>
+      <w:r>
+        <w:rPr>
+          <w:highlight w:val="darkBlue"/>
+        </w:rPr>
         <w:t>Ter sistemas de segurança que impeçam a consulta, modificação, destruição ou acrescentamento dos dados por pessoa não autorizada a fazê-lo e que permitam detetar desvios de informação;</w:t>
       </w:r>
     </w:p>
@@ -10460,8 +10991,14 @@
           <w:ilvl w:val="1"/>
           <w:numId w:val="10"/>
         </w:numPr>
-      </w:pPr>
-      <w:r>
+        <w:rPr>
+          <w:highlight w:val="darkBlue"/>
+        </w:rPr>
+      </w:pPr>
+      <w:r>
+        <w:rPr>
+          <w:highlight w:val="darkBlue"/>
+        </w:rPr>
         <w:t>Respeitar o sigilo profissional em relação aos dados tratados;</w:t>
       </w:r>
     </w:p>
@@ -10472,8 +11009,14 @@
           <w:ilvl w:val="1"/>
           <w:numId w:val="10"/>
         </w:numPr>
-      </w:pPr>
-      <w:r>
+        <w:rPr>
+          <w:highlight w:val="darkBlue"/>
+        </w:rPr>
+      </w:pPr>
+      <w:r>
+        <w:rPr>
+          <w:highlight w:val="darkBlue"/>
+        </w:rPr>
         <w:t>Não realizar qualquer tipo de interconexão de dados ou tratamento estatístico.</w:t>
       </w:r>
     </w:p>
@@ -10484,43 +11027,64 @@
           <w:ilvl w:val="0"/>
           <w:numId w:val="10"/>
         </w:numPr>
-      </w:pPr>
-      <w:r>
+        <w:rPr>
+          <w:highlight w:val="darkBlue"/>
+        </w:rPr>
+      </w:pPr>
+      <w:r>
+        <w:rPr>
+          <w:highlight w:val="darkBlue"/>
+        </w:rPr>
         <w:t xml:space="preserve">A </w:t>
       </w:r>
       <w:proofErr w:type="spellStart"/>
       <w:r>
+        <w:rPr>
+          <w:highlight w:val="darkBlue"/>
+        </w:rPr>
         <w:t>MedicineOne</w:t>
       </w:r>
       <w:proofErr w:type="spellEnd"/>
       <w:r>
+        <w:rPr>
+          <w:highlight w:val="darkBlue"/>
+        </w:rPr>
         <w:t xml:space="preserve"> obriga-se a indemnizar os lesados pelos danos causados na eventualidade de violar as obrigações a que se encontra adstrito assim como a assumir qualquer tipo de responsabilidade do foro contraordenacional, civil e criminal na sequência dessa mesma violação.</w:t>
       </w:r>
     </w:p>
     <w:p>
       <w:r>
+        <w:rPr>
+          <w:highlight w:val="darkBlue"/>
+        </w:rPr>
         <w:t>(</w:t>
       </w:r>
       <w:hyperlink r:id="rId25" w:history="1">
         <w:r>
           <w:rPr>
             <w:rStyle w:val="Hiperligao"/>
+            <w:highlight w:val="darkBlue"/>
           </w:rPr>
           <w:t>http://www.medicineone.net/</w:t>
         </w:r>
       </w:hyperlink>
       <w:r>
+        <w:rPr>
+          <w:highlight w:val="darkBlue"/>
+        </w:rPr>
         <w:t>)</w:t>
       </w:r>
     </w:p>
     <w:p>
       <w:pPr>
         <w:rPr>
+          <w:highlight w:val="darkBlue"/>
           <w:shd w:val="clear" w:color="auto" w:fill="EDEDED"/>
         </w:rPr>
       </w:pPr>
       <w:r>
         <w:rPr>
+          <w:highlight w:val="darkBlue"/>
           <w:shd w:val="clear" w:color="auto" w:fill="EDEDED"/>
         </w:rPr>
         <w:t xml:space="preserve">A </w:t>
@@ -10528,6 +11092,7 @@
       <w:proofErr w:type="spellStart"/>
       <w:r>
         <w:rPr>
+          <w:highlight w:val="darkBlue"/>
           <w:shd w:val="clear" w:color="auto" w:fill="EDEDED"/>
         </w:rPr>
         <w:t>MedicineOne</w:t>
@@ -10535,6 +11100,7 @@
       <w:proofErr w:type="spellEnd"/>
       <w:r>
         <w:rPr>
+          <w:highlight w:val="darkBlue"/>
           <w:shd w:val="clear" w:color="auto" w:fill="EDEDED"/>
         </w:rPr>
         <w:t xml:space="preserve"> é uma empresa tecnológica de origem portuguesa e vocação mundial, dedicada ao desenvolvimento de software para o mercado da saúde. A nossa solução de gestão clinica é ao mesmo tempo uma das mais antigas, inovadoras e completas do mundo. Desenvolvemos uma das melhores soluções de </w:t>
@@ -10542,6 +11108,7 @@
       <w:proofErr w:type="spellStart"/>
       <w:r>
         <w:rPr>
+          <w:highlight w:val="darkBlue"/>
           <w:shd w:val="clear" w:color="auto" w:fill="EDEDED"/>
         </w:rPr>
         <w:t>sotware</w:t>
@@ -10549,6 +11116,7 @@
       <w:proofErr w:type="spellEnd"/>
       <w:r>
         <w:rPr>
+          <w:highlight w:val="darkBlue"/>
           <w:shd w:val="clear" w:color="auto" w:fill="EDEDED"/>
         </w:rPr>
         <w:t xml:space="preserve"> para gerir pequenas e grandes unidades de saúde, sistemas de saúde públicos e privados em instalações </w:t>
@@ -10556,6 +11124,7 @@
       <w:proofErr w:type="spellStart"/>
       <w:r>
         <w:rPr>
+          <w:highlight w:val="darkBlue"/>
           <w:shd w:val="clear" w:color="auto" w:fill="EDEDED"/>
         </w:rPr>
         <w:t>onsite</w:t>
@@ -10563,6 +11132,7 @@
       <w:proofErr w:type="spellEnd"/>
       <w:r>
         <w:rPr>
+          <w:highlight w:val="darkBlue"/>
           <w:shd w:val="clear" w:color="auto" w:fill="EDEDED"/>
         </w:rPr>
         <w:t xml:space="preserve"> ou </w:t>
@@ -10570,6 +11140,7 @@
       <w:proofErr w:type="spellStart"/>
       <w:r>
         <w:rPr>
+          <w:highlight w:val="darkBlue"/>
           <w:shd w:val="clear" w:color="auto" w:fill="EDEDED"/>
         </w:rPr>
         <w:t>cloud</w:t>
@@ -10577,6 +11148,7 @@
       <w:proofErr w:type="spellEnd"/>
       <w:r>
         <w:rPr>
+          <w:highlight w:val="darkBlue"/>
           <w:shd w:val="clear" w:color="auto" w:fill="EDEDED"/>
         </w:rPr>
         <w:t xml:space="preserve"> </w:t>
@@ -10584,6 +11156,7 @@
       <w:proofErr w:type="spellStart"/>
       <w:r>
         <w:rPr>
+          <w:highlight w:val="darkBlue"/>
           <w:shd w:val="clear" w:color="auto" w:fill="EDEDED"/>
         </w:rPr>
         <w:t>computing</w:t>
@@ -10591,6 +11164,7 @@
       <w:proofErr w:type="spellEnd"/>
       <w:r>
         <w:rPr>
+          <w:highlight w:val="darkBlue"/>
           <w:shd w:val="clear" w:color="auto" w:fill="EDEDED"/>
         </w:rPr>
         <w:t>. Começámos em Portugal, mas já estamos em 4 continentes. Levamos connosco a inovação, a engenharia, a excelência e a paixão portuguesas. Competimos com os melhores e não nos damos nada mal...</w:t>
@@ -10606,6 +11180,7 @@
           <w:color w:val="222222"/>
           <w:sz w:val="24"/>
           <w:szCs w:val="24"/>
+          <w:highlight w:val="darkBlue"/>
           <w:lang w:eastAsia="pt-PT"/>
         </w:rPr>
       </w:pPr>
@@ -10615,6 +11190,7 @@
           <w:color w:val="222222"/>
           <w:sz w:val="24"/>
           <w:szCs w:val="24"/>
+          <w:highlight w:val="darkBlue"/>
           <w:lang w:eastAsia="pt-PT"/>
         </w:rPr>
         <w:t xml:space="preserve">O </w:t>
@@ -10626,6 +11202,7 @@
           <w:color w:val="222222"/>
           <w:sz w:val="24"/>
           <w:szCs w:val="24"/>
+          <w:highlight w:val="darkBlue"/>
           <w:lang w:eastAsia="pt-PT"/>
         </w:rPr>
         <w:t>MedicineOne</w:t>
@@ -10637,6 +11214,7 @@
           <w:color w:val="222222"/>
           <w:sz w:val="24"/>
           <w:szCs w:val="24"/>
+          <w:highlight w:val="darkBlue"/>
           <w:lang w:eastAsia="pt-PT"/>
         </w:rPr>
         <w:t xml:space="preserve"> encontra-se desenhado para agilizar os processos dentro de qualquer organização, permite aos médicos e a todos os profissionais de saúde, a partilha de dados, preparado para reduzir o risco de erro. </w:t>
@@ -10647,6 +11225,7 @@
         <w:rPr>
           <w:rFonts w:ascii="Segoe UI Light" w:hAnsi="Segoe UI Light" w:cs="Segoe UI Light"/>
           <w:color w:val="222222"/>
+          <w:highlight w:val="darkBlue"/>
           <w:shd w:val="clear" w:color="auto" w:fill="FFFFFF"/>
         </w:rPr>
       </w:pPr>
@@ -10654,6 +11233,7 @@
         <w:rPr>
           <w:rFonts w:ascii="Segoe UI Light" w:hAnsi="Segoe UI Light" w:cs="Segoe UI Light"/>
           <w:color w:val="222222"/>
+          <w:highlight w:val="darkBlue"/>
           <w:shd w:val="clear" w:color="auto" w:fill="FFFFFF"/>
         </w:rPr>
         <w:t xml:space="preserve">O </w:t>
@@ -10663,6 +11243,7 @@
         <w:rPr>
           <w:rFonts w:ascii="Segoe UI Light" w:hAnsi="Segoe UI Light" w:cs="Segoe UI Light"/>
           <w:color w:val="222222"/>
+          <w:highlight w:val="darkBlue"/>
           <w:shd w:val="clear" w:color="auto" w:fill="FFFFFF"/>
         </w:rPr>
         <w:t>MedicineOne</w:t>
@@ -10672,6 +11253,7 @@
         <w:rPr>
           <w:rFonts w:ascii="Segoe UI Light" w:hAnsi="Segoe UI Light" w:cs="Segoe UI Light"/>
           <w:color w:val="222222"/>
+          <w:highlight w:val="darkBlue"/>
           <w:shd w:val="clear" w:color="auto" w:fill="FFFFFF"/>
         </w:rPr>
         <w:t xml:space="preserve"> está apto para gerir toda e qualquer unidade de saúde.</w:t>
@@ -10687,6 +11269,7 @@
           <w:color w:val="2D2D2D"/>
           <w:sz w:val="26"/>
           <w:szCs w:val="26"/>
+          <w:highlight w:val="darkBlue"/>
         </w:rPr>
       </w:pPr>
       <w:r>
@@ -10695,6 +11278,7 @@
           <w:color w:val="2D2D2D"/>
           <w:sz w:val="26"/>
           <w:szCs w:val="26"/>
+          <w:highlight w:val="darkBlue"/>
         </w:rPr>
         <w:t>tem acesso a:</w:t>
       </w:r>
@@ -10709,9 +11293,13 @@
         <w:rPr>
           <w:sz w:val="24"/>
           <w:szCs w:val="24"/>
-        </w:rPr>
-      </w:pPr>
-      <w:r>
+          <w:highlight w:val="darkBlue"/>
+        </w:rPr>
+      </w:pPr>
+      <w:r>
+        <w:rPr>
+          <w:highlight w:val="darkBlue"/>
+        </w:rPr>
         <w:t>Prescrição de medicamentos</w:t>
       </w:r>
     </w:p>
@@ -10722,8 +11310,14 @@
           <w:ilvl w:val="0"/>
           <w:numId w:val="9"/>
         </w:numPr>
-      </w:pPr>
-      <w:r>
+        <w:rPr>
+          <w:highlight w:val="darkBlue"/>
+        </w:rPr>
+      </w:pPr>
+      <w:r>
+        <w:rPr>
+          <w:highlight w:val="darkBlue"/>
+        </w:rPr>
         <w:t>Gestão de patologias</w:t>
       </w:r>
     </w:p>
@@ -10734,8 +11328,14 @@
           <w:ilvl w:val="0"/>
           <w:numId w:val="9"/>
         </w:numPr>
-      </w:pPr>
-      <w:r>
+        <w:rPr>
+          <w:highlight w:val="darkBlue"/>
+        </w:rPr>
+      </w:pPr>
+      <w:r>
+        <w:rPr>
+          <w:highlight w:val="darkBlue"/>
+        </w:rPr>
         <w:t>Consultas (SOAP)</w:t>
       </w:r>
     </w:p>
@@ -10746,8 +11346,14 @@
           <w:ilvl w:val="0"/>
           <w:numId w:val="9"/>
         </w:numPr>
-      </w:pPr>
-      <w:r>
+        <w:rPr>
+          <w:highlight w:val="darkBlue"/>
+        </w:rPr>
+      </w:pPr>
+      <w:r>
+        <w:rPr>
+          <w:highlight w:val="darkBlue"/>
+        </w:rPr>
         <w:t>Hábitos</w:t>
       </w:r>
     </w:p>
@@ -10758,9 +11364,15 @@
           <w:ilvl w:val="0"/>
           <w:numId w:val="9"/>
         </w:numPr>
-      </w:pPr>
-      <w:proofErr w:type="spellStart"/>
-      <w:r>
+        <w:rPr>
+          <w:highlight w:val="darkBlue"/>
+        </w:rPr>
+      </w:pPr>
+      <w:proofErr w:type="spellStart"/>
+      <w:r>
+        <w:rPr>
+          <w:highlight w:val="darkBlue"/>
+        </w:rPr>
         <w:t>Referênciação</w:t>
       </w:r>
       <w:proofErr w:type="spellEnd"/>
@@ -10772,8 +11384,14 @@
           <w:ilvl w:val="0"/>
           <w:numId w:val="9"/>
         </w:numPr>
-      </w:pPr>
-      <w:r>
+        <w:rPr>
+          <w:highlight w:val="darkBlue"/>
+        </w:rPr>
+      </w:pPr>
+      <w:r>
+        <w:rPr>
+          <w:highlight w:val="darkBlue"/>
+        </w:rPr>
         <w:t>Atos médicos</w:t>
       </w:r>
     </w:p>
@@ -10784,8 +11402,14 @@
           <w:ilvl w:val="0"/>
           <w:numId w:val="9"/>
         </w:numPr>
-      </w:pPr>
-      <w:r>
+        <w:rPr>
+          <w:highlight w:val="darkBlue"/>
+        </w:rPr>
+      </w:pPr>
+      <w:r>
+        <w:rPr>
+          <w:highlight w:val="darkBlue"/>
+        </w:rPr>
         <w:t>Faturação</w:t>
       </w:r>
     </w:p>
@@ -10796,8 +11420,14 @@
           <w:ilvl w:val="0"/>
           <w:numId w:val="9"/>
         </w:numPr>
-      </w:pPr>
-      <w:r>
+        <w:rPr>
+          <w:highlight w:val="darkBlue"/>
+        </w:rPr>
+      </w:pPr>
+      <w:r>
+        <w:rPr>
+          <w:highlight w:val="darkBlue"/>
+        </w:rPr>
         <w:t>Correio interno</w:t>
       </w:r>
     </w:p>
@@ -10808,8 +11438,14 @@
           <w:ilvl w:val="0"/>
           <w:numId w:val="9"/>
         </w:numPr>
-      </w:pPr>
-      <w:r>
+        <w:rPr>
+          <w:highlight w:val="darkBlue"/>
+        </w:rPr>
+      </w:pPr>
+      <w:r>
+        <w:rPr>
+          <w:highlight w:val="darkBlue"/>
+        </w:rPr>
         <w:t>Agendas e salas de espera</w:t>
       </w:r>
     </w:p>
@@ -10820,12 +11456,21 @@
           <w:ilvl w:val="0"/>
           <w:numId w:val="9"/>
         </w:numPr>
-      </w:pPr>
-      <w:r>
+        <w:rPr>
+          <w:highlight w:val="darkBlue"/>
+        </w:rPr>
+      </w:pPr>
+      <w:r>
+        <w:rPr>
+          <w:highlight w:val="darkBlue"/>
+        </w:rPr>
         <w:t xml:space="preserve">Análises e </w:t>
       </w:r>
       <w:proofErr w:type="spellStart"/>
       <w:r>
+        <w:rPr>
+          <w:highlight w:val="darkBlue"/>
+        </w:rPr>
         <w:t>MCDT's</w:t>
       </w:r>
       <w:proofErr w:type="spellEnd"/>
@@ -10837,8 +11482,14 @@
           <w:ilvl w:val="0"/>
           <w:numId w:val="9"/>
         </w:numPr>
-      </w:pPr>
-      <w:r>
+        <w:rPr>
+          <w:highlight w:val="darkBlue"/>
+        </w:rPr>
+      </w:pPr>
+      <w:r>
+        <w:rPr>
+          <w:highlight w:val="darkBlue"/>
+        </w:rPr>
         <w:lastRenderedPageBreak/>
         <w:t>Biometrias</w:t>
       </w:r>
@@ -10850,8 +11501,14 @@
           <w:ilvl w:val="0"/>
           <w:numId w:val="9"/>
         </w:numPr>
-      </w:pPr>
-      <w:r>
+        <w:rPr>
+          <w:highlight w:val="darkBlue"/>
+        </w:rPr>
+      </w:pPr>
+      <w:r>
+        <w:rPr>
+          <w:highlight w:val="darkBlue"/>
+        </w:rPr>
         <w:t>Antecedentes</w:t>
       </w:r>
     </w:p>
@@ -10862,8 +11519,14 @@
           <w:ilvl w:val="0"/>
           <w:numId w:val="9"/>
         </w:numPr>
-      </w:pPr>
-      <w:r>
+        <w:rPr>
+          <w:highlight w:val="darkBlue"/>
+        </w:rPr>
+      </w:pPr>
+      <w:r>
+        <w:rPr>
+          <w:highlight w:val="darkBlue"/>
+        </w:rPr>
         <w:t>Fichas de especialidade</w:t>
       </w:r>
     </w:p>
@@ -10874,8 +11537,14 @@
           <w:ilvl w:val="0"/>
           <w:numId w:val="9"/>
         </w:numPr>
-      </w:pPr>
-      <w:r>
+        <w:rPr>
+          <w:highlight w:val="darkBlue"/>
+        </w:rPr>
+      </w:pPr>
+      <w:r>
+        <w:rPr>
+          <w:highlight w:val="darkBlue"/>
+        </w:rPr>
         <w:t>Cessação tabágica</w:t>
       </w:r>
     </w:p>
@@ -10886,9 +11555,15 @@
           <w:ilvl w:val="0"/>
           <w:numId w:val="9"/>
         </w:numPr>
-      </w:pPr>
-      <w:proofErr w:type="spellStart"/>
-      <w:r>
+        <w:rPr>
+          <w:highlight w:val="darkBlue"/>
+        </w:rPr>
+      </w:pPr>
+      <w:proofErr w:type="spellStart"/>
+      <w:r>
+        <w:rPr>
+          <w:highlight w:val="darkBlue"/>
+        </w:rPr>
         <w:t>Simposium</w:t>
       </w:r>
       <w:proofErr w:type="spellEnd"/>
@@ -10900,8 +11575,14 @@
           <w:ilvl w:val="0"/>
           <w:numId w:val="9"/>
         </w:numPr>
-      </w:pPr>
-      <w:r>
+        <w:rPr>
+          <w:highlight w:val="darkBlue"/>
+        </w:rPr>
+      </w:pPr>
+      <w:r>
+        <w:rPr>
+          <w:highlight w:val="darkBlue"/>
+        </w:rPr>
         <w:t>Tarefas</w:t>
       </w:r>
     </w:p>
@@ -10912,8 +11593,14 @@
           <w:ilvl w:val="0"/>
           <w:numId w:val="9"/>
         </w:numPr>
-      </w:pPr>
-      <w:r>
+        <w:rPr>
+          <w:highlight w:val="darkBlue"/>
+        </w:rPr>
+      </w:pPr>
+      <w:r>
+        <w:rPr>
+          <w:highlight w:val="darkBlue"/>
+        </w:rPr>
         <w:t>Suporte</w:t>
       </w:r>
     </w:p>
@@ -10924,10 +11611,14 @@
           <w:ilvl w:val="0"/>
           <w:numId w:val="9"/>
         </w:numPr>
+        <w:rPr>
+          <w:highlight w:val="darkBlue"/>
+        </w:rPr>
       </w:pPr>
       <w:r>
         <w:rPr>
           <w:color w:val="3399CC"/>
+          <w:highlight w:val="darkBlue"/>
         </w:rPr>
         <w:t>Atestado para Carta de Condução</w:t>
       </w:r>
@@ -10935,7 +11626,7 @@
     <w:p>
       <w:pPr>
         <w:rPr>
-          <w:highlight w:val="cyan"/>
+          <w:highlight w:val="darkBlue"/>
         </w:rPr>
       </w:pPr>
     </w:p>
@@ -10943,14 +11634,14 @@
       <w:pPr>
         <w:rPr>
           <w:b/>
-          <w:highlight w:val="cyan"/>
+          <w:highlight w:val="darkBlue"/>
           <w:u w:val="single"/>
         </w:rPr>
       </w:pPr>
       <w:r>
         <w:rPr>
           <w:b/>
-          <w:highlight w:val="cyan"/>
+          <w:highlight w:val="darkBlue"/>
           <w:u w:val="single"/>
         </w:rPr>
         <w:t>(2017)</w:t>
@@ -10961,7 +11652,7 @@
         <w:r>
           <w:rPr>
             <w:rStyle w:val="Hiperligao"/>
-            <w:highlight w:val="cyan"/>
+            <w:highlight w:val="darkBlue"/>
           </w:rPr>
           <w:t>https://www.sns.gov.pt/apps/mysns/</w:t>
         </w:r>
@@ -11018,18 +11709,7 @@
     </w:p>
     <w:p>
       <w:r>
-        <w:t xml:space="preserve">Henrique Martins, presidente dos Serviços Partilhados do Ministério da Saúde (SPMS), </w:t>
-      </w:r>
-      <w:proofErr w:type="spellStart"/>
-      <w:r>
-        <w:t>gg</w:t>
-      </w:r>
-      <w:r>
-        <w:t>cuja</w:t>
-      </w:r>
-      <w:proofErr w:type="spellEnd"/>
-      <w:r>
-        <w:t xml:space="preserve"> Academia assinou ontem um protocolo com o Centro Hospitalar e Universitário de Coimbra (CHUC) para a criação do Centro de Desenvolvimento e Capacitação em </w:t>
+        <w:t xml:space="preserve">Henrique Martins, presidente dos Serviços Partilhados do Ministério da Saúde (SPMS), cuja Academia assinou ontem um protocolo com o Centro Hospitalar e Universitário de Coimbra (CHUC) para a criação do Centro de Desenvolvimento e Capacitação em </w:t>
       </w:r>
       <w:proofErr w:type="spellStart"/>
       <w:r>
@@ -11037,7 +11717,10 @@
       </w:r>
       <w:proofErr w:type="spellEnd"/>
       <w:r>
-        <w:t xml:space="preserve"> na Saúde, destacou a localização de Coimbra no centro do país "a meia distância" das universidades às quais se destina o polo de formação.</w:t>
+        <w:t xml:space="preserve"> na Saúde</w:t>
+      </w:r>
+      <w:r>
+        <w:t>.</w:t>
       </w:r>
     </w:p>
     <w:p>
@@ -11063,11 +11746,6 @@
     </w:p>
     <w:p>
       <w:r>
-        <w:t> o presidente do conselho de administração do CHUC, Fernando Regateiro, garantiu que a instituição quer "dar o salto, com segurança, cautela e de uma forma determinada" para possuir o mesmo sistema em todos os espaços do centro hospitalar.</w:t>
-      </w:r>
-    </w:p>
-    <w:p>
-      <w:r>
         <w:t xml:space="preserve">O Centro de Desenvolvimento e Capacitação em </w:t>
       </w:r>
       <w:proofErr w:type="spellStart"/>
@@ -11076,7 +11754,7 @@
       </w:r>
       <w:proofErr w:type="spellEnd"/>
       <w:r>
-        <w:t xml:space="preserve"> na Saúde pretende, entre outros objetivos e no âmbito do protocolo hoje assinado, contribuir para a divulgação para todo o Serviço Nacional de Saúde das melhores práticas em </w:t>
+        <w:t xml:space="preserve"> na Saúde pretende, entre outros objetivos, contribuir para a divulgação para todo o Serviço Nacional de Saúde das melhores práticas em </w:t>
       </w:r>
       <w:proofErr w:type="spellStart"/>
       <w:r>
@@ -11092,7 +11770,13 @@
       </w:r>
       <w:proofErr w:type="spellEnd"/>
       <w:r>
-        <w:t xml:space="preserve"> para profissionais de saúde e também integradas em currículos de universidades e politécnicos e apoiar o desenvolvimento de inovações tecnológicas em matéria de </w:t>
+        <w:t xml:space="preserve"> para profissionais de saúde e também</w:t>
+      </w:r>
+      <w:r>
+        <w:t xml:space="preserve"> </w:t>
+      </w:r>
+      <w:r>
+        <w:t xml:space="preserve">apoiar o desenvolvimento de inovações tecnológicas em matéria de </w:t>
       </w:r>
       <w:proofErr w:type="spellStart"/>
       <w:r>
@@ -11104,6 +11788,7 @@
       </w:r>
     </w:p>
     <w:p/>
+    <w:bookmarkStart w:id="6" w:name="_GoBack"/>
     <w:p>
       <w:pPr>
         <w:rPr>
@@ -11111,35 +11796,56 @@
           <w:lang w:eastAsia="pt-PT"/>
         </w:rPr>
       </w:pPr>
+      <w:r>
+        <w:fldChar w:fldCharType="begin"/>
+      </w:r>
+      <w:r>
+        <w:instrText xml:space="preserve"> HYPERLINK "http://www.90segundosdeciencia.pt/episodes/ep-274-pedro-rodrigues/" </w:instrText>
+      </w:r>
+      <w:r>
+        <w:fldChar w:fldCharType="separate"/>
+      </w:r>
+      <w:r>
+        <w:rPr>
+          <w:rStyle w:val="Hiperligao"/>
+          <w:rFonts w:ascii="Poppins" w:eastAsia="Times New Roman" w:hAnsi="Poppins" w:cs="Times New Roman"/>
+          <w:spacing w:val="30"/>
+          <w:kern w:val="36"/>
+          <w:sz w:val="19"/>
+          <w:szCs w:val="65"/>
+          <w:highlight w:val="cyan"/>
+          <w:lang w:eastAsia="pt-PT"/>
+        </w:rPr>
+        <w:t>http://www.90segundosdeciencia.pt/episodes/ep-274-pedro-rodrigues/</w:t>
+      </w:r>
+      <w:r>
+        <w:rPr>
+          <w:rStyle w:val="Hiperligao"/>
+          <w:rFonts w:ascii="Poppins" w:eastAsia="Times New Roman" w:hAnsi="Poppins" w:cs="Times New Roman"/>
+          <w:spacing w:val="30"/>
+          <w:kern w:val="36"/>
+          <w:sz w:val="19"/>
+          <w:szCs w:val="65"/>
+          <w:highlight w:val="cyan"/>
+          <w:lang w:eastAsia="pt-PT"/>
+        </w:rPr>
+        <w:fldChar w:fldCharType="end"/>
+      </w:r>
+    </w:p>
+    <w:bookmarkEnd w:id="6"/>
+    <w:p>
+      <w:pPr>
+        <w:rPr>
+          <w:shd w:val="clear" w:color="auto" w:fill="FFFFFF"/>
+        </w:rPr>
+      </w:pPr>
+      <w:r>
+        <w:rPr>
+          <w:shd w:val="clear" w:color="auto" w:fill="FFFFFF"/>
+        </w:rPr>
+        <w:t>Pedro Pereira Rodrigues, investigador no </w:t>
+      </w:r>
       <w:hyperlink r:id="rId28" w:history="1">
-        <w:r>
-          <w:rPr>
-            <w:rStyle w:val="Hiperligao"/>
-            <w:rFonts w:ascii="Poppins" w:eastAsia="Times New Roman" w:hAnsi="Poppins" w:cs="Times New Roman"/>
-            <w:spacing w:val="30"/>
-            <w:kern w:val="36"/>
-            <w:sz w:val="19"/>
-            <w:szCs w:val="65"/>
-            <w:highlight w:val="cyan"/>
-            <w:lang w:eastAsia="pt-PT"/>
-          </w:rPr>
-          <w:t>http://www.90segundosdeciencia.pt/episodes/ep-274-pedro-rodrigues/</w:t>
-        </w:r>
-      </w:hyperlink>
-    </w:p>
-    <w:p>
-      <w:pPr>
-        <w:rPr>
-          <w:shd w:val="clear" w:color="auto" w:fill="FFFFFF"/>
-        </w:rPr>
-      </w:pPr>
-      <w:r>
-        <w:rPr>
-          <w:shd w:val="clear" w:color="auto" w:fill="FFFFFF"/>
-        </w:rPr>
-        <w:t>Pedro Pereira Rodrigues, investigador no </w:t>
-      </w:r>
-      <w:hyperlink r:id="rId29" w:history="1">
         <w:r>
           <w:rPr>
             <w:rStyle w:val="Hiperligao"/>
@@ -11156,28 +11862,9 @@
         <w:rPr>
           <w:shd w:val="clear" w:color="auto" w:fill="FFFFFF"/>
         </w:rPr>
-        <w:t> – Centro de Investigação em Tecnologias e Serviços de Saúde e docente na Faculdade de Medicina da Universidade do Porto (</w:t>
-      </w:r>
-      <w:hyperlink r:id="rId30" w:history="1">
-        <w:r>
-          <w:rPr>
-            <w:rStyle w:val="Hiperligao"/>
-            <w:rFonts w:ascii="Roboto" w:hAnsi="Roboto"/>
-            <w:color w:val="26AFD1"/>
-            <w:sz w:val="27"/>
-            <w:szCs w:val="27"/>
-            <w:shd w:val="clear" w:color="auto" w:fill="FFFFFF"/>
-          </w:rPr>
-          <w:t>FMUP</w:t>
-        </w:r>
-      </w:hyperlink>
-      <w:r>
-        <w:rPr>
-          <w:shd w:val="clear" w:color="auto" w:fill="FFFFFF"/>
-        </w:rPr>
-        <w:t>), está a desenvolver este projeto em consórcio com o </w:t>
-      </w:r>
-      <w:hyperlink r:id="rId31" w:history="1">
+        <w:t> – Centro de Investigação em Tecnologias e Serviços de Saúde está a desenvolver este projeto em consórcio com o </w:t>
+      </w:r>
+      <w:hyperlink r:id="rId29" w:history="1">
         <w:r>
           <w:rPr>
             <w:rStyle w:val="Hiperligao"/>
@@ -11226,41 +11913,21 @@
         <w:fldChar w:fldCharType="end"/>
       </w:r>
       <w:r>
-        <w:t> tem como objetivo global a capacidade de medição, de recolha e de integração de todo o tipo de dados de saúde e de doença da população, para desenvolver novos métodos de análise desses dados, para respondermos às perguntas de investigação que habitualmente já tentamos responder com os métodos mais tradicionais de investigação clínica e de investigação em saúde”, explica.</w:t>
-      </w:r>
-    </w:p>
-    <w:p>
-      <w:r>
-        <w:t>Pedro Pereira Rodrigues aponta como objetivo final do projeto a possibilidade de no futuro termos produtos que, integrando dados de múltiplas fontes, como sensores, dados administrativos de interação dos indivíduos com o sistema nacional de saúde, ou dados clínicos recolhidos de cada indivíduo, possam ser usados quer pelos investigadores, quer pelos profissionais de saúde.</w:t>
-      </w:r>
-    </w:p>
-    <w:p>
-      <w:r>
-        <w:t>Estes dados podem depois ser usados para determinar se uma pessoa deve ou não ser observada, prever qual a progressão de uma doença, ou até mesmo sugerir qual a intervenção mais indicada para cada paciente.</w:t>
-      </w:r>
-    </w:p>
-    <w:p>
-      <w:r>
-        <w:t xml:space="preserve">Neste Momento, o </w:t>
-      </w:r>
-      <w:proofErr w:type="spellStart"/>
-      <w:r>
-        <w:t>NanoSTIMA</w:t>
-      </w:r>
-      <w:proofErr w:type="spellEnd"/>
-      <w:r>
-        <w:t xml:space="preserve"> encontra-se ainda numa fase de desenvolvimento de conhecimento fundamental para que estes sistemas sugeridos possam um dia fazer parte do nosso quotidiano.</w:t>
-      </w:r>
-    </w:p>
-    <w:p>
-      <w:pPr>
+        <w:t> </w:t>
+      </w:r>
+      <w:r>
+        <w:t>(</w:t>
+      </w:r>
+      <w:r>
         <w:rPr>
           <w:rFonts w:ascii="Arial" w:hAnsi="Arial" w:cs="Arial"/>
           <w:color w:val="000000"/>
           <w:sz w:val="20"/>
           <w:szCs w:val="20"/>
         </w:rPr>
-      </w:pPr>
+        <w:t xml:space="preserve">Macro-to-Nano </w:t>
+      </w:r>
+      <w:proofErr w:type="spellStart"/>
       <w:r>
         <w:rPr>
           <w:rFonts w:ascii="Arial" w:hAnsi="Arial" w:cs="Arial"/>
@@ -11268,10 +11935,9 @@
           <w:sz w:val="20"/>
           <w:szCs w:val="20"/>
         </w:rPr>
-        <w:lastRenderedPageBreak/>
-        <w:t xml:space="preserve">O </w:t>
-      </w:r>
-      <w:proofErr w:type="spellStart"/>
+        <w:t>Human</w:t>
+      </w:r>
+      <w:proofErr w:type="spellEnd"/>
       <w:r>
         <w:rPr>
           <w:rFonts w:ascii="Arial" w:hAnsi="Arial" w:cs="Arial"/>
@@ -11279,9 +11945,9 @@
           <w:sz w:val="20"/>
           <w:szCs w:val="20"/>
         </w:rPr>
-        <w:t>NanoSTIMA</w:t>
-      </w:r>
-      <w:proofErr w:type="spellEnd"/>
+        <w:t xml:space="preserve"> </w:t>
+      </w:r>
+      <w:proofErr w:type="spellStart"/>
       <w:r>
         <w:rPr>
           <w:rFonts w:ascii="Arial" w:hAnsi="Arial" w:cs="Arial"/>
@@ -11289,9 +11955,9 @@
           <w:sz w:val="20"/>
           <w:szCs w:val="20"/>
         </w:rPr>
-        <w:t xml:space="preserve"> – Macro-to-Nano </w:t>
-      </w:r>
-      <w:proofErr w:type="spellStart"/>
+        <w:t>Sensing</w:t>
+      </w:r>
+      <w:proofErr w:type="spellEnd"/>
       <w:r>
         <w:rPr>
           <w:rFonts w:ascii="Arial" w:hAnsi="Arial" w:cs="Arial"/>
@@ -11299,9 +11965,9 @@
           <w:sz w:val="20"/>
           <w:szCs w:val="20"/>
         </w:rPr>
-        <w:t>Human</w:t>
-      </w:r>
-      <w:proofErr w:type="spellEnd"/>
+        <w:t xml:space="preserve">: </w:t>
+      </w:r>
+      <w:proofErr w:type="spellStart"/>
       <w:r>
         <w:rPr>
           <w:rFonts w:ascii="Arial" w:hAnsi="Arial" w:cs="Arial"/>
@@ -11309,9 +11975,9 @@
           <w:sz w:val="20"/>
           <w:szCs w:val="20"/>
         </w:rPr>
-        <w:t xml:space="preserve"> </w:t>
-      </w:r>
-      <w:proofErr w:type="spellStart"/>
+        <w:t>Towards</w:t>
+      </w:r>
+      <w:proofErr w:type="spellEnd"/>
       <w:r>
         <w:rPr>
           <w:rFonts w:ascii="Arial" w:hAnsi="Arial" w:cs="Arial"/>
@@ -11319,9 +11985,9 @@
           <w:sz w:val="20"/>
           <w:szCs w:val="20"/>
         </w:rPr>
-        <w:t>Sensing</w:t>
-      </w:r>
-      <w:proofErr w:type="spellEnd"/>
+        <w:t xml:space="preserve"> </w:t>
+      </w:r>
+      <w:proofErr w:type="spellStart"/>
       <w:r>
         <w:rPr>
           <w:rFonts w:ascii="Arial" w:hAnsi="Arial" w:cs="Arial"/>
@@ -11329,9 +11995,9 @@
           <w:sz w:val="20"/>
           <w:szCs w:val="20"/>
         </w:rPr>
-        <w:t xml:space="preserve">: </w:t>
-      </w:r>
-      <w:proofErr w:type="spellStart"/>
+        <w:t>Integrated</w:t>
+      </w:r>
+      <w:proofErr w:type="spellEnd"/>
       <w:r>
         <w:rPr>
           <w:rFonts w:ascii="Arial" w:hAnsi="Arial" w:cs="Arial"/>
@@ -11339,9 +12005,9 @@
           <w:sz w:val="20"/>
           <w:szCs w:val="20"/>
         </w:rPr>
-        <w:t>Towards</w:t>
-      </w:r>
-      <w:proofErr w:type="spellEnd"/>
+        <w:t xml:space="preserve"> Multimodal </w:t>
+      </w:r>
+      <w:proofErr w:type="spellStart"/>
       <w:r>
         <w:rPr>
           <w:rFonts w:ascii="Arial" w:hAnsi="Arial" w:cs="Arial"/>
@@ -11349,9 +12015,9 @@
           <w:sz w:val="20"/>
           <w:szCs w:val="20"/>
         </w:rPr>
-        <w:t xml:space="preserve"> </w:t>
-      </w:r>
-      <w:proofErr w:type="spellStart"/>
+        <w:t>Health</w:t>
+      </w:r>
+      <w:proofErr w:type="spellEnd"/>
       <w:r>
         <w:rPr>
           <w:rFonts w:ascii="Arial" w:hAnsi="Arial" w:cs="Arial"/>
@@ -11359,9 +12025,9 @@
           <w:sz w:val="20"/>
           <w:szCs w:val="20"/>
         </w:rPr>
-        <w:t>Integrated</w:t>
-      </w:r>
-      <w:proofErr w:type="spellEnd"/>
+        <w:t xml:space="preserve"> </w:t>
+      </w:r>
+      <w:proofErr w:type="spellStart"/>
       <w:r>
         <w:rPr>
           <w:rFonts w:ascii="Arial" w:hAnsi="Arial" w:cs="Arial"/>
@@ -11369,9 +12035,9 @@
           <w:sz w:val="20"/>
           <w:szCs w:val="20"/>
         </w:rPr>
-        <w:t xml:space="preserve"> Multimodal </w:t>
-      </w:r>
-      <w:proofErr w:type="spellStart"/>
+        <w:t>Monitoring</w:t>
+      </w:r>
+      <w:proofErr w:type="spellEnd"/>
       <w:r>
         <w:rPr>
           <w:rFonts w:ascii="Arial" w:hAnsi="Arial" w:cs="Arial"/>
@@ -11379,9 +12045,9 @@
           <w:sz w:val="20"/>
           <w:szCs w:val="20"/>
         </w:rPr>
-        <w:t>Health</w:t>
-      </w:r>
-      <w:proofErr w:type="spellEnd"/>
+        <w:t xml:space="preserve"> </w:t>
+      </w:r>
+      <w:proofErr w:type="spellStart"/>
       <w:r>
         <w:rPr>
           <w:rFonts w:ascii="Arial" w:hAnsi="Arial" w:cs="Arial"/>
@@ -11389,9 +12055,9 @@
           <w:sz w:val="20"/>
           <w:szCs w:val="20"/>
         </w:rPr>
-        <w:t xml:space="preserve"> </w:t>
-      </w:r>
-      <w:proofErr w:type="spellStart"/>
+        <w:t>and</w:t>
+      </w:r>
+      <w:proofErr w:type="spellEnd"/>
       <w:r>
         <w:rPr>
           <w:rFonts w:ascii="Arial" w:hAnsi="Arial" w:cs="Arial"/>
@@ -11399,9 +12065,9 @@
           <w:sz w:val="20"/>
           <w:szCs w:val="20"/>
         </w:rPr>
-        <w:t>Monitoring</w:t>
-      </w:r>
-      <w:proofErr w:type="spellEnd"/>
+        <w:t xml:space="preserve"> </w:t>
+      </w:r>
+      <w:proofErr w:type="spellStart"/>
       <w:r>
         <w:rPr>
           <w:rFonts w:ascii="Arial" w:hAnsi="Arial" w:cs="Arial"/>
@@ -11409,7 +12075,22 @@
           <w:sz w:val="20"/>
           <w:szCs w:val="20"/>
         </w:rPr>
-        <w:t xml:space="preserve"> </w:t>
+        <w:t>Analytics</w:t>
+      </w:r>
+      <w:proofErr w:type="spellEnd"/>
+      <w:r>
+        <w:t xml:space="preserve">) </w:t>
+      </w:r>
+      <w:r>
+        <w:t>tem como objetivo global a capacidade de medição, de recolha e de integração de todo o tipo de dados de saúde e de doença da população, para desenvolver novos métodos de análise desses dados, para respondermos às perguntas de investigação que habitualmente já tentamos responder com os métodos mais tradicionais de investigação clínica e de investigação em saúde”, explica.</w:t>
+      </w:r>
+    </w:p>
+    <w:p>
+      <w:r>
+        <w:t>Pedro Pereira Rodrigues aponta como objetivo final do projeto a possibilidade de no futuro termos produtos que, integrando dados de múltiplas fontes, como sensores</w:t>
+      </w:r>
+      <w:r>
+        <w:t xml:space="preserve"> (</w:t>
       </w:r>
       <w:proofErr w:type="spellStart"/>
       <w:r>
@@ -11419,7 +12100,7 @@
           <w:sz w:val="20"/>
           <w:szCs w:val="20"/>
         </w:rPr>
-        <w:t>and</w:t>
+        <w:t>nanossensores</w:t>
       </w:r>
       <w:proofErr w:type="spellEnd"/>
       <w:r>
@@ -11429,289 +12110,49 @@
           <w:sz w:val="20"/>
           <w:szCs w:val="20"/>
         </w:rPr>
-        <w:t xml:space="preserve"> </w:t>
-      </w:r>
-      <w:proofErr w:type="spellStart"/>
-      <w:r>
-        <w:rPr>
-          <w:rFonts w:ascii="Arial" w:hAnsi="Arial" w:cs="Arial"/>
-          <w:color w:val="000000"/>
-          <w:sz w:val="20"/>
-          <w:szCs w:val="20"/>
-        </w:rPr>
-        <w:t>Analytics</w:t>
-      </w:r>
-      <w:proofErr w:type="spellEnd"/>
-      <w:r>
-        <w:rPr>
-          <w:rFonts w:ascii="Arial" w:hAnsi="Arial" w:cs="Arial"/>
-          <w:color w:val="000000"/>
-          <w:sz w:val="20"/>
-          <w:szCs w:val="20"/>
-        </w:rPr>
-        <w:t xml:space="preserve"> é um projeto financiado pelo N2020 em cerca de 7,2 milhões de euros, dos quais aproximadamente 1,4 milhões são geridos pelo CINTESIS.</w:t>
-      </w:r>
-    </w:p>
-    <w:p>
-      <w:pPr>
-        <w:rPr>
-          <w:rFonts w:ascii="Arial" w:hAnsi="Arial" w:cs="Arial"/>
-          <w:color w:val="000000"/>
-          <w:sz w:val="20"/>
-          <w:szCs w:val="20"/>
-        </w:rPr>
-      </w:pPr>
-      <w:r>
-        <w:rPr>
-          <w:rFonts w:ascii="Arial" w:hAnsi="Arial" w:cs="Arial"/>
-          <w:color w:val="000000"/>
-          <w:sz w:val="20"/>
-          <w:szCs w:val="20"/>
-        </w:rPr>
-        <w:t xml:space="preserve">Organizado em cinco linhas de investigação, o </w:t>
-      </w:r>
-      <w:proofErr w:type="spellStart"/>
-      <w:r>
-        <w:rPr>
-          <w:rFonts w:ascii="Arial" w:hAnsi="Arial" w:cs="Arial"/>
-          <w:color w:val="000000"/>
-          <w:sz w:val="20"/>
-          <w:szCs w:val="20"/>
-        </w:rPr>
+        <w:t>, alguns dos quais implantáveis no corpo humano, para monitorização de múltiplos indicadores</w:t>
+      </w:r>
+      <w:r>
+        <w:t>)</w:t>
+      </w:r>
+      <w:r>
+        <w:t>, dados administrativos de interação dos indivíduos com o sistema nacional de saúde, ou dados clínicos recolhidos de cada indivíduo, possam ser usados quer pelos investigadores, quer pelos profissionais de saúde.</w:t>
+      </w:r>
+    </w:p>
+    <w:p>
+      <w:r>
+        <w:t>Estes dados podem depois ser usados para determinar se uma pessoa deve ou não ser observada, prever qual a progressão de uma doença, ou até mesmo sugerir qual a intervenção mais indicada para cada paciente.</w:t>
+      </w:r>
+    </w:p>
+    <w:p>
+      <w:r>
+        <w:t xml:space="preserve">Neste Momento, o </w:t>
+      </w:r>
+      <w:proofErr w:type="spellStart"/>
+      <w:r>
         <w:t>NanoSTIMA</w:t>
       </w:r>
       <w:proofErr w:type="spellEnd"/>
       <w:r>
-        <w:rPr>
-          <w:rFonts w:ascii="Arial" w:hAnsi="Arial" w:cs="Arial"/>
-          <w:color w:val="000000"/>
-          <w:sz w:val="20"/>
-          <w:szCs w:val="20"/>
-        </w:rPr>
-        <w:t xml:space="preserve"> visa o desenvolvimento de competências científicas que permitam fazer face aos grandes desafios colocados pela revolução a que assistimos na área da saúde e do bem-estar e que aponta para a progressiva utilização de </w:t>
-      </w:r>
-      <w:proofErr w:type="spellStart"/>
-      <w:r>
-        <w:rPr>
-          <w:rFonts w:ascii="Arial" w:hAnsi="Arial" w:cs="Arial"/>
-          <w:color w:val="000000"/>
-          <w:sz w:val="20"/>
-          <w:szCs w:val="20"/>
-        </w:rPr>
-        <w:t>nanossensores</w:t>
-      </w:r>
-      <w:proofErr w:type="spellEnd"/>
-      <w:r>
-        <w:rPr>
-          <w:rFonts w:ascii="Arial" w:hAnsi="Arial" w:cs="Arial"/>
-          <w:color w:val="000000"/>
-          <w:sz w:val="20"/>
-          <w:szCs w:val="20"/>
-        </w:rPr>
-        <w:t>, alguns dos quais implantáveis no corpo humano, para monitorização de múltiplos indicadores, numa lógica de promoção da saúde e prevenção da doença. Este projeto aborda também questões como a integração e aplicação de dados pessoais de diferentes fontes.</w:t>
-      </w:r>
-    </w:p>
-    <w:p>
-      <w:pPr>
-        <w:rPr>
-          <w:rFonts w:ascii="Arial" w:hAnsi="Arial" w:cs="Arial"/>
-          <w:color w:val="000000"/>
-          <w:sz w:val="20"/>
-          <w:szCs w:val="20"/>
-        </w:rPr>
-      </w:pPr>
-      <w:r>
-        <w:rPr>
-          <w:rFonts w:ascii="Arial" w:hAnsi="Arial" w:cs="Arial"/>
-          <w:color w:val="000000"/>
-          <w:sz w:val="20"/>
-          <w:szCs w:val="20"/>
-        </w:rPr>
-        <w:t xml:space="preserve">Pedro Pereira Rodrigues, investigador principal do grupo </w:t>
-      </w:r>
-      <w:proofErr w:type="spellStart"/>
-      <w:r>
-        <w:rPr>
-          <w:rFonts w:ascii="Arial" w:hAnsi="Arial" w:cs="Arial"/>
-          <w:color w:val="000000"/>
-          <w:sz w:val="20"/>
-          <w:szCs w:val="20"/>
-        </w:rPr>
-        <w:t>BioData</w:t>
-      </w:r>
-      <w:proofErr w:type="spellEnd"/>
-      <w:r>
-        <w:rPr>
-          <w:rFonts w:ascii="Arial" w:hAnsi="Arial" w:cs="Arial"/>
-          <w:color w:val="000000"/>
-          <w:sz w:val="20"/>
-          <w:szCs w:val="20"/>
-        </w:rPr>
-        <w:t xml:space="preserve">, lidera o projeto </w:t>
-      </w:r>
-      <w:proofErr w:type="spellStart"/>
-      <w:r>
-        <w:rPr>
-          <w:rFonts w:ascii="Arial" w:hAnsi="Arial" w:cs="Arial"/>
-          <w:color w:val="000000"/>
-          <w:sz w:val="20"/>
-          <w:szCs w:val="20"/>
-        </w:rPr>
-        <w:t>NanoSTIMA</w:t>
-      </w:r>
-      <w:proofErr w:type="spellEnd"/>
-      <w:r>
-        <w:rPr>
-          <w:rFonts w:ascii="Arial" w:hAnsi="Arial" w:cs="Arial"/>
-          <w:color w:val="000000"/>
-          <w:sz w:val="20"/>
-          <w:szCs w:val="20"/>
-        </w:rPr>
-        <w:t xml:space="preserve"> no CINTESIS, em conjugação com vários parceiros, designadamente o INESC TEC, o IT e o CIDESD.</w:t>
-      </w:r>
-    </w:p>
-    <w:p>
-      <w:r>
-        <w:t>Estamos à beira de uma grande revolução na forma como nossa saúde e bem-estar é gerenciada desde que a cirurgia asséptica se tornou amplamente disponível há cerca de 100 anos.</w:t>
-      </w:r>
-    </w:p>
-    <w:p>
-      <w:r>
-        <w:t>Hoje, a tecnologia médica e de consumo está convergindo para oferecer um novo paradigma para o "</w:t>
-      </w:r>
-      <w:proofErr w:type="spellStart"/>
-      <w:r>
-        <w:t>auto-monitoramento</w:t>
-      </w:r>
-      <w:proofErr w:type="spellEnd"/>
-      <w:r>
-        <w:t xml:space="preserve">" contínuo, dia e noite, à medida que os sensores fisiológicos estão ficando tão pequenos, </w:t>
-      </w:r>
-      <w:proofErr w:type="spellStart"/>
-      <w:r>
-        <w:t>wearable</w:t>
-      </w:r>
-      <w:proofErr w:type="spellEnd"/>
-      <w:r>
-        <w:t xml:space="preserve"> e até implantáveis.</w:t>
-      </w:r>
-    </w:p>
-    <w:p>
-      <w:r>
-        <w:t xml:space="preserve">que vamos esquecer que os estamos carregando / em nosso corpo. Essa revolução de </w:t>
-      </w:r>
-      <w:proofErr w:type="spellStart"/>
-      <w:r>
-        <w:t>detecção</w:t>
-      </w:r>
-      <w:proofErr w:type="spellEnd"/>
-      <w:r>
-        <w:t xml:space="preserve"> humana Macro-a-Nano acontecerá nos próximos anos, simplesmente não sabemos exatamente quantos anos serão necessários.</w:t>
-      </w:r>
-    </w:p>
-    <w:p>
-      <w:r>
-        <w:t>No presente projeto, imaginamos um futuro onde os humanos estarão usando, dentro e em seu corpo, dezenas de micro e nano sensores que acompanharão uma grande quantidade de indicadores fisiológicos de nosso fantástico corpo sofisticado. Esses indicadores permitirão a revolução acima mencionada e fornecerão a possibilidade de se deslocar do atual paradigma de saúde aguda (onde a cirurgia é o máximo exponente) para um medicamento preventivo que atua o mais cedo possível para gerenciar problemas de saúde e bem-estar.</w:t>
-      </w:r>
-    </w:p>
-    <w:p>
-      <w:r>
-        <w:t xml:space="preserve">Os futuros sistemas de </w:t>
-      </w:r>
-      <w:proofErr w:type="spellStart"/>
-      <w:r>
-        <w:t>detecção</w:t>
-      </w:r>
-      <w:proofErr w:type="spellEnd"/>
-      <w:r>
-        <w:t xml:space="preserve"> humana serão redes </w:t>
-      </w:r>
-      <w:proofErr w:type="spellStart"/>
-      <w:r>
-        <w:t>multi-camadas</w:t>
-      </w:r>
-      <w:proofErr w:type="spellEnd"/>
-      <w:r>
-        <w:t xml:space="preserve"> de dispositivos sensores e atuadores, variando da macro ao nano. Os ecossistemas de dispositivos pequenos interoperáveis ​​nessas diferentes camadas irão trocar dados e comandos perfeitamente para nos conscientizarmos da nossa saúde, agir mais cedo para possíveis sinais de doenças e seguramente direcionar nossa sociedade para um menor custo de saúde.</w:t>
-      </w:r>
-    </w:p>
-    <w:p>
-      <w:r>
-        <w:t>Além disso, esse paradigma imaginado transformará nossa sociedade mais preparada para o envelhecimento da população demográfica que já é uma certeza para os próximos 50 anos.</w:t>
-      </w:r>
-    </w:p>
-    <w:p>
-      <w:r>
-        <w:t>No entanto, há dois desafios principais a serem abordados para que esse paradigma imaginado se torne uma realidade:</w:t>
-      </w:r>
-    </w:p>
-    <w:p>
-      <w:r>
-        <w:t xml:space="preserve">Evolua a partir da macro de hoje para tecnologias de </w:t>
-      </w:r>
-      <w:proofErr w:type="spellStart"/>
-      <w:r>
-        <w:t>detecção</w:t>
-      </w:r>
-      <w:proofErr w:type="spellEnd"/>
-      <w:r>
-        <w:t xml:space="preserve"> de micro e nano humanos do futuro, que serão a pedra angular da revolução que vai desencadear a mudança de paradigma acima mencionada na indústria da saúde e do bem-estar.</w:t>
-      </w:r>
-    </w:p>
-    <w:p>
-      <w:r>
-        <w:t xml:space="preserve">Trate as toneladas de informações que todos esses sensores portáteis e implantados gerarão, integrando-o com dados de outras fontes, como registros médicos, dados genéticos e até mesmo </w:t>
-      </w:r>
-      <w:proofErr w:type="spellStart"/>
-      <w:r>
-        <w:t>mídias</w:t>
-      </w:r>
-      <w:proofErr w:type="spellEnd"/>
-      <w:r>
-        <w:t xml:space="preserve"> sociais e usá-lo para desenhar uma imagem ampla do paciente como indivíduo, para </w:t>
-      </w:r>
-      <w:proofErr w:type="spellStart"/>
-      <w:r>
-        <w:t>para</w:t>
-      </w:r>
-      <w:proofErr w:type="spellEnd"/>
-      <w:r>
-        <w:t xml:space="preserve"> oferecer uma terapia de saúde adaptada - o que a literatura chama de futuro "problema de dados de saúde BIG".</w:t>
-      </w:r>
-    </w:p>
-    <w:p>
-      <w:r>
+        <w:t xml:space="preserve"> encontra-se ainda numa fase de desenvolvimento de conhecimento fundamental para que estes sistemas sugeridos possam um dia fazer parte do nosso quotidiano.</w:t>
+      </w:r>
+    </w:p>
+    <w:p/>
+    <w:p/>
+    <w:p/>
+    <w:p/>
+    <w:p>
+      <w:r>
+        <w:br w:type="page"/>
+      </w:r>
+    </w:p>
+    <w:p>
+      <w:r>
+        <w:rPr>
+          <w:highlight w:val="magenta"/>
+        </w:rPr>
         <w:lastRenderedPageBreak/>
-        <w:t>O presente projeto, organizado em torno de 5 (cinco) linhas de pesquisa, incidirá precisamente no desenvolvimento das competências científicas entre os parceiros para enfrentar esses grandes desafios da próxima revolução de saúde e bem-estar.</w:t>
-      </w:r>
-    </w:p>
-    <w:p>
-      <w:r>
-        <w:t>Uma equipe multidisciplinar de alto nível científico dos parceiros (INESC TEC, IT e CIDESD), interagindo com nossos parceiros associados (grupo IBMC-Microscopia, FMUP-Laboratório de Biologia Experimental e Departamento de Neurocirurgia de FMUP / HSJ) e consultores (</w:t>
-      </w:r>
-      <w:proofErr w:type="spellStart"/>
-      <w:r>
-        <w:t>Nanium</w:t>
-      </w:r>
-      <w:proofErr w:type="spellEnd"/>
-      <w:r>
-        <w:t xml:space="preserve"> SA - indústria de semicondutores - e empresa de </w:t>
-      </w:r>
-      <w:proofErr w:type="spellStart"/>
-      <w:r>
-        <w:t>spin-off</w:t>
-      </w:r>
-      <w:proofErr w:type="spellEnd"/>
-      <w:r>
-        <w:t xml:space="preserve"> de tecnologias portáteis da </w:t>
-      </w:r>
-      <w:proofErr w:type="spellStart"/>
-      <w:r>
-        <w:t>Biodevices</w:t>
-      </w:r>
-      <w:proofErr w:type="spellEnd"/>
-      <w:r>
-        <w:t xml:space="preserve"> SA) será dedicada a abordar os desafios acima mencionados.</w:t>
+        <w:t>CASO REAL DE INSEGURANÇA:</w:t>
       </w:r>
     </w:p>
     <w:p>
@@ -11720,28 +12161,6 @@
           <w:top w:val="single" w:sz="6" w:space="1" w:color="auto"/>
           <w:bottom w:val="single" w:sz="6" w:space="1" w:color="auto"/>
         </w:pBdr>
-      </w:pPr>
-    </w:p>
-    <w:p>
-      <w:r>
-        <w:br w:type="page"/>
-      </w:r>
-    </w:p>
-    <w:p>
-      <w:r>
-        <w:rPr>
-          <w:highlight w:val="magenta"/>
-        </w:rPr>
-        <w:lastRenderedPageBreak/>
-        <w:t>CASO REAL DE INSEGURANÇA:</w:t>
-      </w:r>
-    </w:p>
-    <w:p>
-      <w:pPr>
-        <w:pBdr>
-          <w:top w:val="single" w:sz="6" w:space="1" w:color="auto"/>
-          <w:bottom w:val="single" w:sz="6" w:space="1" w:color="auto"/>
-        </w:pBdr>
         <w:rPr>
           <w:color w:val="151316"/>
           <w:spacing w:val="-5"/>
@@ -11751,19 +12170,21 @@
         <w:rPr>
           <w:color w:val="151316"/>
           <w:spacing w:val="-5"/>
+          <w:highlight w:val="darkBlue"/>
         </w:rPr>
         <w:t xml:space="preserve">Em 24 de janeiro, Marisa Letícia (mulher de Lula da Silva, ex-presidente do Brasil) passou mal e foi internada no Hospital Sírio-Libanês, em São Paulo. Após a internação, uma médica do Hospital enviou mensagens a um grupo de WhatsApp de antigos colegas de faculdade, confirmando que Marisa Letícia estava nas urgências com diagnóstico </w:t>
       </w:r>
       <w:r>
-        <w:t>de AVC hemorrágico.</w:t>
-      </w:r>
-      <w:r>
-        <w:t xml:space="preserve"> </w:t>
+        <w:rPr>
+          <w:highlight w:val="darkBlue"/>
+        </w:rPr>
+        <w:t xml:space="preserve">de AVC hemorrágico. </w:t>
       </w:r>
       <w:r>
         <w:rPr>
           <w:color w:val="151316"/>
           <w:spacing w:val="-5"/>
+          <w:highlight w:val="darkBlue"/>
         </w:rPr>
         <w:t xml:space="preserve">A mensagem foi compartilhada no grupo "MED IX" e se espalhou em outros grupos de WhatsApp. E um outro médico de fora do Sírio-Libanês postou no grupo imagens de uma tomografia atribuída a Marisa Letícia, acompanhada de detalhes que foram confirmados, em seguida, pela médica. </w:t>
       </w:r>
@@ -11771,6 +12192,7 @@
         <w:rPr>
           <w:color w:val="151316"/>
           <w:spacing w:val="-5"/>
+          <w:highlight w:val="darkBlue"/>
         </w:rPr>
         <w:t xml:space="preserve">Após esse primeiro vazamento, os arquivos se espalharam nas redes sociais, inclusive com informações que não constavam no boletim divulgado oficialmente pelo hospital, horas depois. Perante esta situação </w:t>
       </w:r>
@@ -11778,6 +12200,7 @@
         <w:rPr>
           <w:color w:val="151316"/>
           <w:spacing w:val="-5"/>
+          <w:highlight w:val="darkBlue"/>
         </w:rPr>
         <w:t xml:space="preserve">a médica foi demitida e é alvo de sindicância do </w:t>
       </w:r>
@@ -11786,6 +12209,7 @@
         <w:rPr>
           <w:color w:val="151316"/>
           <w:spacing w:val="-5"/>
+          <w:highlight w:val="darkBlue"/>
         </w:rPr>
         <w:t>Cremesp</w:t>
       </w:r>
@@ -11794,6 +12218,7 @@
         <w:rPr>
           <w:color w:val="151316"/>
           <w:spacing w:val="-5"/>
+          <w:highlight w:val="darkBlue"/>
         </w:rPr>
         <w:t>. Uma vez que, segundo o presidente do Conselho Regional de Medicina do Estado de São Paulo (</w:t>
       </w:r>
@@ -11802,6 +12227,7 @@
         <w:rPr>
           <w:color w:val="151316"/>
           <w:spacing w:val="-5"/>
+          <w:highlight w:val="darkBlue"/>
         </w:rPr>
         <w:t>Cremesp</w:t>
       </w:r>
@@ -11810,17 +12236,22 @@
         <w:rPr>
           <w:color w:val="151316"/>
           <w:spacing w:val="-5"/>
+          <w:highlight w:val="darkBlue"/>
         </w:rPr>
         <w:t xml:space="preserve">), Mauro Aranha: </w:t>
       </w:r>
       <w:proofErr w:type="gramStart"/>
       <w:r>
+        <w:rPr>
+          <w:highlight w:val="darkBlue"/>
+        </w:rPr>
         <w:t>“</w:t>
       </w:r>
       <w:r>
         <w:rPr>
           <w:color w:val="151316"/>
           <w:spacing w:val="-5"/>
+          <w:highlight w:val="darkBlue"/>
         </w:rPr>
         <w:t> a</w:t>
       </w:r>
@@ -11829,6 +12260,7 @@
         <w:rPr>
           <w:color w:val="151316"/>
           <w:spacing w:val="-5"/>
+          <w:highlight w:val="darkBlue"/>
         </w:rPr>
         <w:t xml:space="preserve"> questão do vazamento de exames, </w:t>
       </w:r>
@@ -11837,6 +12269,7 @@
         <w:rPr>
           <w:color w:val="151316"/>
           <w:spacing w:val="-5"/>
+          <w:highlight w:val="darkBlue"/>
         </w:rPr>
         <w:t>prontuarios</w:t>
       </w:r>
@@ -11845,8 +12278,16 @@
         <w:rPr>
           <w:color w:val="151316"/>
           <w:spacing w:val="-5"/>
-        </w:rPr>
-        <w:t xml:space="preserve"> ou qualquer coisa que revele a doença pela qual a pessoa está passando fere o sigilo médico…” quebrando um dos artigo do código de conduta ética. </w:t>
+          <w:highlight w:val="darkBlue"/>
+        </w:rPr>
+        <w:t xml:space="preserve"> ou qualquer coisa que revele a doença pela qual a pessoa está passando fere o sigilo médico…” quebrando um dos artigo do código de conduta ética.</w:t>
+      </w:r>
+      <w:r>
+        <w:rPr>
+          <w:color w:val="151316"/>
+          <w:spacing w:val="-5"/>
+        </w:rPr>
+        <w:t xml:space="preserve"> </w:t>
       </w:r>
     </w:p>
     <w:sectPr>
@@ -16036,7 +16477,7 @@
 </file>
 
 <file path=customXml/itemProps1.xml><?xml version="1.0" encoding="utf-8"?>
-<ds:datastoreItem xmlns:ds="http://schemas.openxmlformats.org/officeDocument/2006/customXml" ds:itemID="{2967D1EC-0E03-4C4E-8E0A-5993944E575A}">
+<ds:datastoreItem xmlns:ds="http://schemas.openxmlformats.org/officeDocument/2006/customXml" ds:itemID="{27317835-6B5A-4AE1-8C75-F288B3565913}">
   <ds:schemaRefs>
     <ds:schemaRef ds:uri="http://schemas.openxmlformats.org/officeDocument/2006/bibliography"/>
   </ds:schemaRefs>

</xml_diff>